<commit_message>
change the pictures on the slides and updating the book
</commit_message>
<xml_diff>
--- a/Project Submission/Book/Book.docx
+++ b/Project Submission/Book/Book.docx
@@ -4,7 +4,7 @@
   <w:body>
     <w:p>
       <w:pPr>
-        <w:pStyle w:val="Title"/>
+        <w:pStyle w:val="a0"/>
         <w:jc w:val="center"/>
         <w:rPr>
           <w:rFonts w:asciiTheme="majorBidi" w:hAnsiTheme="majorBidi"/>
@@ -13,13 +13,12 @@
           <w:sz w:val="72"/>
           <w:szCs w:val="72"/>
           <w:u w:val="single"/>
-          <w:rtl/>
-        </w:rPr>
-      </w:pPr>
-    </w:p>
-    <w:p>
-      <w:pPr>
-        <w:pStyle w:val="Title"/>
+        </w:rPr>
+      </w:pPr>
+    </w:p>
+    <w:p>
+      <w:pPr>
+        <w:pStyle w:val="a0"/>
         <w:jc w:val="center"/>
         <w:rPr>
           <w:rFonts w:asciiTheme="majorBidi" w:hAnsiTheme="majorBidi"/>
@@ -34,7 +33,7 @@
     </w:p>
     <w:p>
       <w:pPr>
-        <w:pStyle w:val="Title"/>
+        <w:pStyle w:val="a0"/>
         <w:jc w:val="center"/>
         <w:rPr>
           <w:rFonts w:asciiTheme="majorBidi" w:hAnsiTheme="majorBidi"/>
@@ -49,7 +48,7 @@
     </w:p>
     <w:p>
       <w:pPr>
-        <w:pStyle w:val="Title"/>
+        <w:pStyle w:val="a0"/>
         <w:jc w:val="center"/>
         <w:rPr>
           <w:rFonts w:asciiTheme="majorBidi" w:hAnsiTheme="majorBidi"/>
@@ -61,6 +60,7 @@
           <w:rtl/>
         </w:rPr>
       </w:pPr>
+      <w:proofErr w:type="spellStart"/>
       <w:r>
         <w:rPr>
           <w:rFonts w:asciiTheme="majorBidi" w:hAnsiTheme="majorBidi"/>
@@ -72,6 +72,7 @@
         </w:rPr>
         <w:t>SmartSwitch</w:t>
       </w:r>
+      <w:proofErr w:type="spellEnd"/>
     </w:p>
     <w:p>
       <w:pPr>
@@ -136,7 +137,7 @@
     </w:p>
     <w:tbl>
       <w:tblPr>
-        <w:tblStyle w:val="TableGrid"/>
+        <w:tblStyle w:val="ab"/>
         <w:bidiVisual/>
         <w:tblW w:w="8414" w:type="dxa"/>
         <w:tblBorders>
@@ -279,8 +280,19 @@
                 <w:szCs w:val="36"/>
                 <w:rtl/>
               </w:rPr>
-              <w:t>אבי מישייב</w:t>
-            </w:r>
+              <w:t xml:space="preserve">אבי </w:t>
+            </w:r>
+            <w:proofErr w:type="spellStart"/>
+            <w:r>
+              <w:rPr>
+                <w:rFonts w:ascii="David" w:hAnsi="David" w:cs="David"/>
+                <w:sz w:val="36"/>
+                <w:szCs w:val="36"/>
+                <w:rtl/>
+              </w:rPr>
+              <w:t>מישייב</w:t>
+            </w:r>
+            <w:proofErr w:type="spellEnd"/>
           </w:p>
           <w:p>
             <w:pPr>
@@ -291,6 +303,7 @@
                 <w:rtl/>
               </w:rPr>
             </w:pPr>
+            <w:proofErr w:type="spellStart"/>
             <w:r>
               <w:rPr>
                 <w:rFonts w:ascii="David" w:hAnsi="David" w:cs="David"/>
@@ -298,8 +311,29 @@
                 <w:szCs w:val="36"/>
                 <w:rtl/>
               </w:rPr>
-              <w:t>עלאא גנימא</w:t>
-            </w:r>
+              <w:t>עלאא</w:t>
+            </w:r>
+            <w:proofErr w:type="spellEnd"/>
+            <w:r>
+              <w:rPr>
+                <w:rFonts w:ascii="David" w:hAnsi="David" w:cs="David"/>
+                <w:sz w:val="36"/>
+                <w:szCs w:val="36"/>
+                <w:rtl/>
+              </w:rPr>
+              <w:t xml:space="preserve"> </w:t>
+            </w:r>
+            <w:proofErr w:type="spellStart"/>
+            <w:r>
+              <w:rPr>
+                <w:rFonts w:ascii="David" w:hAnsi="David" w:cs="David"/>
+                <w:sz w:val="36"/>
+                <w:szCs w:val="36"/>
+                <w:rtl/>
+              </w:rPr>
+              <w:t>גנימא</w:t>
+            </w:r>
+            <w:proofErr w:type="spellEnd"/>
           </w:p>
         </w:tc>
         <w:tc>
@@ -503,24 +537,46 @@
       <w:sdtContent>
         <w:p>
           <w:pPr>
-            <w:pStyle w:val="TOCHeading"/>
+            <w:pStyle w:val="a9"/>
             <w:bidi/>
             <w:rPr>
-              <w:rStyle w:val="Heading1Char"/>
+              <w:rStyle w:val="10"/>
               <w:color w:val="auto"/>
               <w:rtl/>
               <w:lang w:bidi="he-IL"/>
             </w:rPr>
           </w:pPr>
+          <w:proofErr w:type="spellStart"/>
           <w:r>
             <w:rPr>
-              <w:rStyle w:val="Heading1Char"/>
+              <w:rStyle w:val="10"/>
               <w:rFonts w:hint="cs"/>
               <w:color w:val="auto"/>
               <w:rtl/>
             </w:rPr>
-            <w:t>תוכן עניינים</w:t>
+            <w:t>תוכן</w:t>
           </w:r>
+          <w:proofErr w:type="spellEnd"/>
+          <w:r>
+            <w:rPr>
+              <w:rStyle w:val="10"/>
+              <w:rFonts w:hint="cs"/>
+              <w:color w:val="auto"/>
+              <w:rtl/>
+            </w:rPr>
+            <w:t xml:space="preserve"> </w:t>
+          </w:r>
+          <w:proofErr w:type="spellStart"/>
+          <w:r>
+            <w:rPr>
+              <w:rStyle w:val="10"/>
+              <w:rFonts w:hint="cs"/>
+              <w:color w:val="auto"/>
+              <w:rtl/>
+            </w:rPr>
+            <w:t>עניינים</w:t>
+          </w:r>
+          <w:proofErr w:type="spellEnd"/>
         </w:p>
         <w:p/>
         <w:p>
@@ -3264,7 +3320,7 @@
     </w:p>
     <w:p>
       <w:pPr>
-        <w:pStyle w:val="Heading1"/>
+        <w:pStyle w:val="1"/>
         <w:rPr>
           <w:rtl/>
         </w:rPr>
@@ -3397,7 +3453,7 @@
     </w:p>
     <w:p>
       <w:pPr>
-        <w:pStyle w:val="ListParagraph"/>
+        <w:pStyle w:val="aa"/>
         <w:numPr>
           <w:ilvl w:val="0"/>
           <w:numId w:val="2"/>
@@ -3449,7 +3505,7 @@
     </w:p>
     <w:p>
       <w:pPr>
-        <w:pStyle w:val="ListParagraph"/>
+        <w:pStyle w:val="aa"/>
         <w:jc w:val="left"/>
         <w:rPr>
           <w:rFonts w:cs="David"/>
@@ -3459,7 +3515,7 @@
     </w:p>
     <w:p>
       <w:pPr>
-        <w:pStyle w:val="ListParagraph"/>
+        <w:pStyle w:val="aa"/>
         <w:numPr>
           <w:ilvl w:val="0"/>
           <w:numId w:val="2"/>
@@ -3481,7 +3537,7 @@
     </w:p>
     <w:p>
       <w:pPr>
-        <w:pStyle w:val="ListParagraph"/>
+        <w:pStyle w:val="aa"/>
         <w:jc w:val="left"/>
         <w:rPr>
           <w:rFonts w:cs="David"/>
@@ -3499,7 +3555,7 @@
     </w:p>
     <w:p>
       <w:pPr>
-        <w:pStyle w:val="ListParagraph"/>
+        <w:pStyle w:val="aa"/>
         <w:numPr>
           <w:ilvl w:val="0"/>
           <w:numId w:val="2"/>
@@ -3589,7 +3645,7 @@
     </w:p>
     <w:p>
       <w:pPr>
-        <w:pStyle w:val="Heading1"/>
+        <w:pStyle w:val="1"/>
         <w:rPr>
           <w:rtl/>
         </w:rPr>
@@ -3790,7 +3846,27 @@
           <w:szCs w:val="24"/>
           <w:rtl/>
         </w:rPr>
-        <w:t xml:space="preserve"> המשתמש יגיע לדף אודות אשר מפרט על הפרוייקט ועל חברי הצוות בקצרה. באמצעות לחיצה על </w:t>
+        <w:t xml:space="preserve"> המשתמש יגיע לדף אודות אשר מפרט על </w:t>
+      </w:r>
+      <w:proofErr w:type="spellStart"/>
+      <w:r>
+        <w:rPr>
+          <w:rFonts w:ascii="David" w:hAnsi="David" w:cs="David"/>
+          <w:sz w:val="24"/>
+          <w:szCs w:val="24"/>
+          <w:rtl/>
+        </w:rPr>
+        <w:t>הפרוייקט</w:t>
+      </w:r>
+      <w:proofErr w:type="spellEnd"/>
+      <w:r>
+        <w:rPr>
+          <w:rFonts w:ascii="David" w:hAnsi="David" w:cs="David"/>
+          <w:sz w:val="24"/>
+          <w:szCs w:val="24"/>
+          <w:rtl/>
+        </w:rPr>
+        <w:t xml:space="preserve"> ועל חברי הצוות בקצרה. באמצעות לחיצה על </w:t>
       </w:r>
       <w:r>
         <w:rPr>
@@ -4311,7 +4387,27 @@
           <w:szCs w:val="24"/>
           <w:rtl/>
         </w:rPr>
-        <w:t>. דף זה מתאר את הפרוייקט בקצרה ומציג למשתמש את חברי הצוות.</w:t>
+        <w:t xml:space="preserve">. דף זה מתאר את </w:t>
+      </w:r>
+      <w:proofErr w:type="spellStart"/>
+      <w:r>
+        <w:rPr>
+          <w:rFonts w:ascii="David" w:hAnsi="David" w:cs="David"/>
+          <w:sz w:val="24"/>
+          <w:szCs w:val="24"/>
+          <w:rtl/>
+        </w:rPr>
+        <w:t>הפרוייקט</w:t>
+      </w:r>
+      <w:proofErr w:type="spellEnd"/>
+      <w:r>
+        <w:rPr>
+          <w:rFonts w:ascii="David" w:hAnsi="David" w:cs="David"/>
+          <w:sz w:val="24"/>
+          <w:szCs w:val="24"/>
+          <w:rtl/>
+        </w:rPr>
+        <w:t xml:space="preserve"> בקצרה ומציג למשתמש את חברי הצוות.</w:t>
       </w:r>
     </w:p>
     <w:p>
@@ -4666,7 +4762,47 @@
           <w:szCs w:val="24"/>
           <w:rtl/>
         </w:rPr>
-        <w:t xml:space="preserve"> ניתן להגיע אל דף זה מדף אחר. בדף זה ניתן לבצע פעולות על המכשירים המאושרים. עבור כל שורה של רכיב, בעת לחיצה על האייקון ניתן לבחור אייקון אחר שיייצג את הרכיב, בעת לחיצה על השם ניתן לבחור שם אשר יייצג את הרכיב, בעת לחיצה על תא ה </w:t>
+        <w:t xml:space="preserve"> ניתן להגיע אל דף זה מדף אחר. בדף זה ניתן לבצע פעולות על המכשירים המאושרים. עבור כל שורה של רכיב, בעת לחיצה על האייקון ניתן לבחור אייקון אחר </w:t>
+      </w:r>
+      <w:proofErr w:type="spellStart"/>
+      <w:r>
+        <w:rPr>
+          <w:rFonts w:ascii="David" w:hAnsi="David" w:cs="David"/>
+          <w:sz w:val="24"/>
+          <w:szCs w:val="24"/>
+          <w:rtl/>
+        </w:rPr>
+        <w:t>שיייצג</w:t>
+      </w:r>
+      <w:proofErr w:type="spellEnd"/>
+      <w:r>
+        <w:rPr>
+          <w:rFonts w:ascii="David" w:hAnsi="David" w:cs="David"/>
+          <w:sz w:val="24"/>
+          <w:szCs w:val="24"/>
+          <w:rtl/>
+        </w:rPr>
+        <w:t xml:space="preserve"> את הרכיב, בעת לחיצה על השם ניתן לבחור שם אשר </w:t>
+      </w:r>
+      <w:proofErr w:type="spellStart"/>
+      <w:r>
+        <w:rPr>
+          <w:rFonts w:ascii="David" w:hAnsi="David" w:cs="David"/>
+          <w:sz w:val="24"/>
+          <w:szCs w:val="24"/>
+          <w:rtl/>
+        </w:rPr>
+        <w:t>יייצג</w:t>
+      </w:r>
+      <w:proofErr w:type="spellEnd"/>
+      <w:r>
+        <w:rPr>
+          <w:rFonts w:ascii="David" w:hAnsi="David" w:cs="David"/>
+          <w:sz w:val="24"/>
+          <w:szCs w:val="24"/>
+          <w:rtl/>
+        </w:rPr>
+        <w:t xml:space="preserve"> את הרכיב, בעת לחיצה על תא ה </w:t>
       </w:r>
       <w:r>
         <w:rPr>
@@ -5100,24 +5236,29 @@
     <w:p>
       <w:pPr>
         <w:rPr>
-          <w:rFonts w:ascii="David" w:hAnsi="David" w:cs="David"/>
-          <w:sz w:val="24"/>
-          <w:szCs w:val="24"/>
-          <w:rtl/>
-        </w:rPr>
-      </w:pPr>
-      <w:r>
-        <w:rPr>
-          <w:rFonts w:ascii="David" w:hAnsi="David" w:cs="David"/>
-          <w:noProof/>
+          <w:rFonts w:ascii="David" w:hAnsi="David" w:cs="David" w:hint="cs"/>
+          <w:sz w:val="24"/>
+          <w:szCs w:val="24"/>
+          <w:rtl/>
+        </w:rPr>
+      </w:pPr>
+      <w:r>
+        <w:rPr>
+          <w:rFonts w:ascii="David" w:hAnsi="David" w:cs="David"/>
           <w:sz w:val="24"/>
           <w:szCs w:val="24"/>
         </w:rPr>
         <w:drawing>
-          <wp:inline distT="0" distB="0" distL="0" distR="0" wp14:anchorId="3885DD67" wp14:editId="028B9555">
-            <wp:extent cx="5267325" cy="2400300"/>
-            <wp:effectExtent l="0" t="0" r="9525" b="0"/>
-            <wp:docPr id="22" name="Picture 22" descr="C:\Users\Aviel\Desktop\סמסטר ב' - 2019\סדנא בהנדסת תוכנה\פרוייקט\תמונות מסך\PowerConsumptionKW - LoggedInWithoutSidebar.jpg.png"/>
+          <wp:inline distT="0" distB="0" distL="0" distR="0" wp14:anchorId="0B7933FE" wp14:editId="0499AC40">
+            <wp:extent cx="5433799" cy="2541573"/>
+            <wp:effectExtent l="0" t="0" r="0" b="0"/>
+            <wp:docPr id="29" name="תמונה 2">
+              <a:extLst xmlns:a="http://schemas.openxmlformats.org/drawingml/2006/main">
+                <a:ext uri="{FF2B5EF4-FFF2-40B4-BE49-F238E27FC236}">
+                  <a16:creationId xmlns:a16="http://schemas.microsoft.com/office/drawing/2014/main" id="{13CC64D7-1652-4C58-83C8-836B7A70B0A8}"/>
+                </a:ext>
+              </a:extLst>
+            </wp:docPr>
             <wp:cNvGraphicFramePr>
               <a:graphicFrameLocks xmlns:a="http://schemas.openxmlformats.org/drawingml/2006/main" noChangeAspect="1"/>
             </wp:cNvGraphicFramePr>
@@ -5125,36 +5266,30 @@
               <a:graphicData uri="http://schemas.openxmlformats.org/drawingml/2006/picture">
                 <pic:pic xmlns:pic="http://schemas.openxmlformats.org/drawingml/2006/picture">
                   <pic:nvPicPr>
-                    <pic:cNvPr id="0" name="Picture 1" descr="C:\Users\Aviel\Desktop\סמסטר ב' - 2019\סדנא בהנדסת תוכנה\פרוייקט\תמונות מסך\PowerConsumptionKW - LoggedInWithoutSidebar.jpg.png"/>
+                    <pic:cNvPr id="3" name="תמונה 2">
+                      <a:extLst>
+                        <a:ext uri="{FF2B5EF4-FFF2-40B4-BE49-F238E27FC236}">
+                          <a16:creationId xmlns:a16="http://schemas.microsoft.com/office/drawing/2014/main" id="{13CC64D7-1652-4C58-83C8-836B7A70B0A8}"/>
+                        </a:ext>
+                      </a:extLst>
+                    </pic:cNvPr>
                     <pic:cNvPicPr>
-                      <a:picLocks noChangeAspect="1" noChangeArrowheads="1"/>
+                      <a:picLocks noChangeAspect="1"/>
                     </pic:cNvPicPr>
                   </pic:nvPicPr>
-                  <pic:blipFill>
-                    <a:blip r:embed="rId15" cstate="print">
-                      <a:extLst>
-                        <a:ext uri="{28A0092B-C50C-407E-A947-70E740481C1C}">
-                          <a14:useLocalDpi xmlns:a14="http://schemas.microsoft.com/office/drawing/2010/main" val="0"/>
-                        </a:ext>
-                      </a:extLst>
-                    </a:blip>
-                    <a:srcRect/>
-                    <a:stretch>
-                      <a:fillRect/>
-                    </a:stretch>
+                  <pic:blipFill rotWithShape="1">
+                    <a:blip r:embed="rId15"/>
+                    <a:srcRect l="-1087" t="11698" r="1762" b="5654"/>
+                    <a:stretch/>
                   </pic:blipFill>
-                  <pic:spPr bwMode="auto">
+                  <pic:spPr>
                     <a:xfrm>
                       <a:off x="0" y="0"/>
-                      <a:ext cx="5267325" cy="2400300"/>
+                      <a:ext cx="5464076" cy="2555735"/>
                     </a:xfrm>
                     <a:prstGeom prst="rect">
                       <a:avLst/>
                     </a:prstGeom>
-                    <a:noFill/>
-                    <a:ln>
-                      <a:noFill/>
-                    </a:ln>
                   </pic:spPr>
                 </pic:pic>
               </a:graphicData>
@@ -5329,47 +5464,47 @@
         </w:rPr>
         <w:lastRenderedPageBreak/>
         <w:drawing>
-          <wp:inline distT="0" distB="0" distL="0" distR="0" wp14:anchorId="3FEC9A59" wp14:editId="72EA1236">
-            <wp:extent cx="5267325" cy="2409825"/>
-            <wp:effectExtent l="0" t="0" r="9525" b="9525"/>
-            <wp:docPr id="23" name="Picture 23" descr="C:\Users\Aviel\Desktop\סמסטר ב' - 2019\סדנא בהנדסת תוכנה\פרוייקט\תמונות מסך\PowerConsumptionNIS - LoggedInWithoutSidebar.jpg.png"/>
+          <wp:inline distT="0" distB="0" distL="0" distR="0" wp14:anchorId="4AC5DBFE" wp14:editId="652D6F53">
+            <wp:extent cx="5274310" cy="2523490"/>
+            <wp:effectExtent l="0" t="0" r="2540" b="0"/>
+            <wp:docPr id="30" name="מציין מיקום תוכן 6">
+              <a:extLst xmlns:a="http://schemas.openxmlformats.org/drawingml/2006/main">
+                <a:ext uri="{FF2B5EF4-FFF2-40B4-BE49-F238E27FC236}">
+                  <a16:creationId xmlns:a16="http://schemas.microsoft.com/office/drawing/2014/main" id="{3A2740AC-634A-43F2-8283-D8CE53037153}"/>
+                </a:ext>
+              </a:extLst>
+            </wp:docPr>
             <wp:cNvGraphicFramePr>
-              <a:graphicFrameLocks xmlns:a="http://schemas.openxmlformats.org/drawingml/2006/main" noChangeAspect="1"/>
+              <a:graphicFrameLocks xmlns:a="http://schemas.openxmlformats.org/drawingml/2006/main" noGrp="1" noChangeAspect="1"/>
             </wp:cNvGraphicFramePr>
             <a:graphic xmlns:a="http://schemas.openxmlformats.org/drawingml/2006/main">
               <a:graphicData uri="http://schemas.openxmlformats.org/drawingml/2006/picture">
                 <pic:pic xmlns:pic="http://schemas.openxmlformats.org/drawingml/2006/picture">
                   <pic:nvPicPr>
-                    <pic:cNvPr id="0" name="Picture 2" descr="C:\Users\Aviel\Desktop\סמסטר ב' - 2019\סדנא בהנדסת תוכנה\פרוייקט\תמונות מסך\PowerConsumptionNIS - LoggedInWithoutSidebar.jpg.png"/>
+                    <pic:cNvPr id="7" name="מציין מיקום תוכן 6">
+                      <a:extLst>
+                        <a:ext uri="{FF2B5EF4-FFF2-40B4-BE49-F238E27FC236}">
+                          <a16:creationId xmlns:a16="http://schemas.microsoft.com/office/drawing/2014/main" id="{3A2740AC-634A-43F2-8283-D8CE53037153}"/>
+                        </a:ext>
+                      </a:extLst>
+                    </pic:cNvPr>
                     <pic:cNvPicPr>
-                      <a:picLocks noChangeAspect="1" noChangeArrowheads="1"/>
+                      <a:picLocks noGrp="1" noChangeAspect="1"/>
                     </pic:cNvPicPr>
                   </pic:nvPicPr>
-                  <pic:blipFill>
-                    <a:blip r:embed="rId16" cstate="print">
-                      <a:extLst>
-                        <a:ext uri="{28A0092B-C50C-407E-A947-70E740481C1C}">
-                          <a14:useLocalDpi xmlns:a14="http://schemas.microsoft.com/office/drawing/2010/main" val="0"/>
-                        </a:ext>
-                      </a:extLst>
-                    </a:blip>
-                    <a:srcRect/>
-                    <a:stretch>
-                      <a:fillRect/>
-                    </a:stretch>
+                  <pic:blipFill rotWithShape="1">
+                    <a:blip r:embed="rId16"/>
+                    <a:srcRect t="11065" r="1988" b="5525"/>
+                    <a:stretch/>
                   </pic:blipFill>
-                  <pic:spPr bwMode="auto">
+                  <pic:spPr>
                     <a:xfrm>
                       <a:off x="0" y="0"/>
-                      <a:ext cx="5267325" cy="2409825"/>
+                      <a:ext cx="5274310" cy="2523490"/>
                     </a:xfrm>
                     <a:prstGeom prst="rect">
                       <a:avLst/>
                     </a:prstGeom>
-                    <a:noFill/>
-                    <a:ln>
-                      <a:noFill/>
-                    </a:ln>
                   </pic:spPr>
                 </pic:pic>
               </a:graphicData>
@@ -5445,7 +5580,18 @@
           <w:szCs w:val="24"/>
           <w:rtl/>
         </w:rPr>
-        <w:t xml:space="preserve">. בדף זה כעת ניתן לראות כמה כסף עלה המכשיר החשמלי בהתחשב בהספק שאותו ניצל ובמחיר של </w:t>
+        <w:t>. בדף זה כעת ניתן לראות כמה כסף על</w:t>
+      </w:r>
+      <w:bookmarkStart w:id="2" w:name="_GoBack"/>
+      <w:bookmarkEnd w:id="2"/>
+      <w:r>
+        <w:rPr>
+          <w:rFonts w:ascii="David" w:hAnsi="David" w:cs="David"/>
+          <w:sz w:val="24"/>
+          <w:szCs w:val="24"/>
+          <w:rtl/>
+        </w:rPr>
+        <w:t xml:space="preserve">ה המכשיר החשמלי בהתחשב בהספק שאותו ניצל ובמחיר של </w:t>
       </w:r>
       <w:r>
         <w:rPr>
@@ -5601,7 +5747,67 @@
           <w:szCs w:val="24"/>
           <w:rtl/>
         </w:rPr>
-        <w:t>. בדף זה ניתן להגדיר מתודות תזמון (כמו למשל: תפתח את הרכיב בתאריך מסויים בשעה מסויימת). בכפתור הכחול בראש הדף ניתן להוסיף תזמון חדש, לחיצה עליו תפתח חלון צהוב אשר בו נכניס את מאפייני התזמון החדש שברצונינו להוסיף ובכפתורים האדומים בשורות התזמונים הקיימים ניתן להסיר תזמון קיים מרשימת התזמונים של הרכיב.</w:t>
+        <w:t xml:space="preserve">. בדף זה ניתן להגדיר מתודות תזמון (כמו למשל: תפתח את הרכיב בתאריך </w:t>
+      </w:r>
+      <w:proofErr w:type="spellStart"/>
+      <w:r>
+        <w:rPr>
+          <w:rFonts w:ascii="David" w:hAnsi="David" w:cs="David"/>
+          <w:sz w:val="24"/>
+          <w:szCs w:val="24"/>
+          <w:rtl/>
+        </w:rPr>
+        <w:t>מסויים</w:t>
+      </w:r>
+      <w:proofErr w:type="spellEnd"/>
+      <w:r>
+        <w:rPr>
+          <w:rFonts w:ascii="David" w:hAnsi="David" w:cs="David"/>
+          <w:sz w:val="24"/>
+          <w:szCs w:val="24"/>
+          <w:rtl/>
+        </w:rPr>
+        <w:t xml:space="preserve"> בשעה </w:t>
+      </w:r>
+      <w:proofErr w:type="spellStart"/>
+      <w:r>
+        <w:rPr>
+          <w:rFonts w:ascii="David" w:hAnsi="David" w:cs="David"/>
+          <w:sz w:val="24"/>
+          <w:szCs w:val="24"/>
+          <w:rtl/>
+        </w:rPr>
+        <w:t>מסויימת</w:t>
+      </w:r>
+      <w:proofErr w:type="spellEnd"/>
+      <w:r>
+        <w:rPr>
+          <w:rFonts w:ascii="David" w:hAnsi="David" w:cs="David"/>
+          <w:sz w:val="24"/>
+          <w:szCs w:val="24"/>
+          <w:rtl/>
+        </w:rPr>
+        <w:t xml:space="preserve">). בכפתור הכחול בראש הדף ניתן להוסיף תזמון חדש, לחיצה עליו תפתח חלון צהוב אשר בו נכניס את מאפייני התזמון החדש </w:t>
+      </w:r>
+      <w:proofErr w:type="spellStart"/>
+      <w:r>
+        <w:rPr>
+          <w:rFonts w:ascii="David" w:hAnsi="David" w:cs="David"/>
+          <w:sz w:val="24"/>
+          <w:szCs w:val="24"/>
+          <w:rtl/>
+        </w:rPr>
+        <w:t>שברצונינו</w:t>
+      </w:r>
+      <w:proofErr w:type="spellEnd"/>
+      <w:r>
+        <w:rPr>
+          <w:rFonts w:ascii="David" w:hAnsi="David" w:cs="David"/>
+          <w:sz w:val="24"/>
+          <w:szCs w:val="24"/>
+          <w:rtl/>
+        </w:rPr>
+        <w:t xml:space="preserve"> להוסיף ובכפתורים האדומים בשורות התזמונים הקיימים ניתן להסיר תזמון קיים מרשימת התזמונים של הרכיב.</w:t>
       </w:r>
     </w:p>
     <w:p>
@@ -6245,7 +6451,27 @@
           <w:szCs w:val="24"/>
           <w:rtl/>
         </w:rPr>
-        <w:t xml:space="preserve">. דף זה יציג למשתמש את רשימת הרכיבים הזמינים אשר מביניהם יוכל לבחור להוסיף את הרכיב החדש אותו ברצונו לאשר על ידי לחיצה על הכפתור הכחול </w:t>
+        <w:t xml:space="preserve">. דף זה יציג למשתמש את רשימת הרכיבים הזמינים אשר </w:t>
+      </w:r>
+      <w:proofErr w:type="spellStart"/>
+      <w:r>
+        <w:rPr>
+          <w:rFonts w:ascii="David" w:hAnsi="David" w:cs="David"/>
+          <w:sz w:val="24"/>
+          <w:szCs w:val="24"/>
+          <w:rtl/>
+        </w:rPr>
+        <w:t>מביניהם</w:t>
+      </w:r>
+      <w:proofErr w:type="spellEnd"/>
+      <w:r>
+        <w:rPr>
+          <w:rFonts w:ascii="David" w:hAnsi="David" w:cs="David"/>
+          <w:sz w:val="24"/>
+          <w:szCs w:val="24"/>
+          <w:rtl/>
+        </w:rPr>
+        <w:t xml:space="preserve"> יוכל לבחור להוסיף את הרכיב החדש אותו ברצונו לאשר על ידי לחיצה על הכפתור הכחול </w:t>
       </w:r>
       <w:r>
         <w:rPr>
@@ -6834,12 +7060,12 @@
     </w:p>
     <w:p>
       <w:pPr>
-        <w:pStyle w:val="Heading1"/>
-        <w:rPr>
-          <w:rtl/>
-        </w:rPr>
-      </w:pPr>
-      <w:bookmarkStart w:id="2" w:name="_Toc15132726"/>
+        <w:pStyle w:val="1"/>
+        <w:rPr>
+          <w:rtl/>
+        </w:rPr>
+      </w:pPr>
+      <w:bookmarkStart w:id="3" w:name="_Toc15132726"/>
       <w:r>
         <w:rPr>
           <w:rFonts w:hint="cs"/>
@@ -6848,13 +7074,13 @@
         <w:lastRenderedPageBreak/>
         <w:t>טבלת שחקנים</w:t>
       </w:r>
-      <w:bookmarkEnd w:id="2"/>
-    </w:p>
-    <w:p>
-      <w:pPr>
-        <w:pStyle w:val="Heading2"/>
-      </w:pPr>
-      <w:bookmarkStart w:id="3" w:name="_Toc15132727"/>
+      <w:bookmarkEnd w:id="3"/>
+    </w:p>
+    <w:p>
+      <w:pPr>
+        <w:pStyle w:val="2"/>
+      </w:pPr>
+      <w:bookmarkStart w:id="4" w:name="_Toc15132727"/>
       <w:r>
         <w:t xml:space="preserve">Actors </w:t>
       </w:r>
@@ -6864,7 +7090,7 @@
       <w:r>
         <w:t>iagram</w:t>
       </w:r>
-      <w:bookmarkEnd w:id="3"/>
+      <w:bookmarkEnd w:id="4"/>
     </w:p>
     <w:p>
       <w:pPr>
@@ -7399,16 +7625,16 @@
     </w:p>
     <w:p>
       <w:pPr>
-        <w:pStyle w:val="Heading2"/>
-        <w:rPr>
-          <w:rtl/>
-        </w:rPr>
-      </w:pPr>
-      <w:bookmarkStart w:id="4" w:name="_Toc15132728"/>
+        <w:pStyle w:val="2"/>
+        <w:rPr>
+          <w:rtl/>
+        </w:rPr>
+      </w:pPr>
+      <w:bookmarkStart w:id="5" w:name="_Toc15132728"/>
       <w:r>
         <w:t>Actors Table</w:t>
       </w:r>
-      <w:bookmarkEnd w:id="4"/>
+      <w:bookmarkEnd w:id="5"/>
     </w:p>
     <w:tbl>
       <w:tblPr>
@@ -7707,9 +7933,9 @@
     </w:p>
     <w:p>
       <w:pPr>
-        <w:pStyle w:val="Heading1"/>
-      </w:pPr>
-      <w:bookmarkStart w:id="5" w:name="_Toc15132729"/>
+        <w:pStyle w:val="1"/>
+      </w:pPr>
+      <w:bookmarkStart w:id="6" w:name="_Toc15132729"/>
       <w:r>
         <w:rPr>
           <w:rFonts w:hint="cs"/>
@@ -7727,17 +7953,17 @@
       <w:r>
         <w:t>Use Case</w:t>
       </w:r>
-      <w:bookmarkEnd w:id="5"/>
-    </w:p>
-    <w:p>
-      <w:pPr>
-        <w:pStyle w:val="Heading2"/>
-      </w:pPr>
-      <w:bookmarkStart w:id="6" w:name="_Toc15132730"/>
+      <w:bookmarkEnd w:id="6"/>
+    </w:p>
+    <w:p>
+      <w:pPr>
+        <w:pStyle w:val="2"/>
+      </w:pPr>
+      <w:bookmarkStart w:id="7" w:name="_Toc15132730"/>
       <w:r>
         <w:t>Use Case Diagram</w:t>
       </w:r>
-      <w:bookmarkEnd w:id="6"/>
+      <w:bookmarkEnd w:id="7"/>
     </w:p>
     <w:p>
       <w:pPr>
@@ -7814,12 +8040,12 @@
     </w:p>
     <w:p>
       <w:pPr>
-        <w:pStyle w:val="Heading2"/>
-        <w:rPr>
-          <w:rtl/>
-        </w:rPr>
-      </w:pPr>
-      <w:bookmarkStart w:id="7" w:name="_Toc15132731"/>
+        <w:pStyle w:val="2"/>
+        <w:rPr>
+          <w:rtl/>
+        </w:rPr>
+      </w:pPr>
+      <w:bookmarkStart w:id="8" w:name="_Toc15132731"/>
       <w:r>
         <w:t xml:space="preserve">Use </w:t>
       </w:r>
@@ -7832,7 +8058,7 @@
       <w:r>
         <w:t>escription</w:t>
       </w:r>
-      <w:bookmarkEnd w:id="7"/>
+      <w:bookmarkEnd w:id="8"/>
     </w:p>
     <w:p>
       <w:pPr>
@@ -9795,7 +10021,25 @@
                 <w:color w:val="000000"/>
                 <w:rtl/>
               </w:rPr>
-              <w:t>1.0 ע"י עלאא גנימה </w:t>
+              <w:t xml:space="preserve">1.0 ע"י </w:t>
+            </w:r>
+            <w:proofErr w:type="spellStart"/>
+            <w:r>
+              <w:rPr>
+                <w:rFonts w:ascii="David" w:hAnsi="David" w:cs="David"/>
+                <w:color w:val="000000"/>
+                <w:rtl/>
+              </w:rPr>
+              <w:t>עלאא</w:t>
+            </w:r>
+            <w:proofErr w:type="spellEnd"/>
+            <w:r>
+              <w:rPr>
+                <w:rFonts w:ascii="David" w:hAnsi="David" w:cs="David"/>
+                <w:color w:val="000000"/>
+                <w:rtl/>
+              </w:rPr>
+              <w:t xml:space="preserve"> גנימה </w:t>
             </w:r>
           </w:p>
         </w:tc>
@@ -10707,7 +10951,25 @@
                 <w:color w:val="000000"/>
                 <w:rtl/>
               </w:rPr>
-              <w:t>1.0 ע"י עלאא גנימה</w:t>
+              <w:t xml:space="preserve">1.0 ע"י </w:t>
+            </w:r>
+            <w:proofErr w:type="spellStart"/>
+            <w:r>
+              <w:rPr>
+                <w:rFonts w:ascii="David" w:hAnsi="David" w:cs="David"/>
+                <w:color w:val="000000"/>
+                <w:rtl/>
+              </w:rPr>
+              <w:t>עלאא</w:t>
+            </w:r>
+            <w:proofErr w:type="spellEnd"/>
+            <w:r>
+              <w:rPr>
+                <w:rFonts w:ascii="David" w:hAnsi="David" w:cs="David"/>
+                <w:color w:val="000000"/>
+                <w:rtl/>
+              </w:rPr>
+              <w:t xml:space="preserve"> גנימה</w:t>
             </w:r>
           </w:p>
         </w:tc>
@@ -13830,12 +14092,12 @@
     </w:p>
     <w:p>
       <w:pPr>
-        <w:pStyle w:val="Heading1"/>
+        <w:pStyle w:val="1"/>
         <w:rPr>
           <w:noProof/>
         </w:rPr>
       </w:pPr>
-      <w:bookmarkStart w:id="8" w:name="_Toc15132732"/>
+      <w:bookmarkStart w:id="9" w:name="_Toc15132732"/>
       <w:r>
         <w:rPr>
           <w:rFonts w:hint="cs"/>
@@ -13845,13 +14107,13 @@
         <w:lastRenderedPageBreak/>
         <w:t>תרשים מחלקות</w:t>
       </w:r>
-      <w:bookmarkEnd w:id="8"/>
-    </w:p>
-    <w:p>
-      <w:pPr>
-        <w:pStyle w:val="Heading2"/>
-      </w:pPr>
-      <w:bookmarkStart w:id="9" w:name="_Toc15132733"/>
+      <w:bookmarkEnd w:id="9"/>
+    </w:p>
+    <w:p>
+      <w:pPr>
+        <w:pStyle w:val="2"/>
+      </w:pPr>
+      <w:bookmarkStart w:id="10" w:name="_Toc15132733"/>
       <w:r>
         <w:t>C</w:t>
       </w:r>
@@ -13864,7 +14126,7 @@
       <w:r>
         <w:t>iagram</w:t>
       </w:r>
-      <w:bookmarkEnd w:id="9"/>
+      <w:bookmarkEnd w:id="10"/>
     </w:p>
     <w:p>
       <w:pPr>
@@ -13965,12 +14227,12 @@
     </w:p>
     <w:p>
       <w:pPr>
-        <w:pStyle w:val="Heading1"/>
-        <w:rPr>
-          <w:rtl/>
-        </w:rPr>
-      </w:pPr>
-      <w:bookmarkStart w:id="10" w:name="_Toc15132734"/>
+        <w:pStyle w:val="1"/>
+        <w:rPr>
+          <w:rtl/>
+        </w:rPr>
+      </w:pPr>
+      <w:bookmarkStart w:id="11" w:name="_Toc15132734"/>
       <w:r>
         <w:rPr>
           <w:rFonts w:hint="cs"/>
@@ -13979,7 +14241,7 @@
         <w:lastRenderedPageBreak/>
         <w:t>ארכיטקטורת המוצר</w:t>
       </w:r>
-      <w:bookmarkEnd w:id="10"/>
+      <w:bookmarkEnd w:id="11"/>
     </w:p>
     <w:p>
       <w:pPr>
@@ -13992,13 +14254,13 @@
     </w:p>
     <w:p>
       <w:pPr>
-        <w:pStyle w:val="Heading2"/>
+        <w:pStyle w:val="2"/>
         <w:bidi/>
         <w:rPr>
           <w:rtl/>
         </w:rPr>
       </w:pPr>
-      <w:bookmarkStart w:id="11" w:name="_Toc15132735"/>
+      <w:bookmarkStart w:id="12" w:name="_Toc15132735"/>
       <w:r>
         <w:rPr>
           <w:rFonts w:hint="cs"/>
@@ -14006,7 +14268,7 @@
         </w:rPr>
         <w:t>נקודות קצה, מכשירים</w:t>
       </w:r>
-      <w:bookmarkEnd w:id="11"/>
+      <w:bookmarkEnd w:id="12"/>
     </w:p>
     <w:p>
       <w:pPr>
@@ -14031,9 +14293,11 @@
         </w:rPr>
         <w:t xml:space="preserve"> בעלי יכולת התקשרות מרחוק בטכנולוגיית </w:t>
       </w:r>
+      <w:proofErr w:type="spellStart"/>
       <w:r>
         <w:t>WiFi</w:t>
       </w:r>
+      <w:proofErr w:type="spellEnd"/>
       <w:r>
         <w:rPr>
           <w:rFonts w:hint="cs"/>
@@ -14077,13 +14341,13 @@
     </w:p>
     <w:p>
       <w:pPr>
-        <w:pStyle w:val="Heading2"/>
+        <w:pStyle w:val="2"/>
         <w:bidi/>
         <w:rPr>
           <w:rtl/>
         </w:rPr>
       </w:pPr>
-      <w:bookmarkStart w:id="12" w:name="_Toc15132736"/>
+      <w:bookmarkStart w:id="13" w:name="_Toc15132736"/>
       <w:r>
         <w:rPr>
           <w:rFonts w:hint="cs"/>
@@ -14091,7 +14355,7 @@
         </w:rPr>
         <w:t>נקודות קצה, משתמשים</w:t>
       </w:r>
-      <w:bookmarkEnd w:id="12"/>
+      <w:bookmarkEnd w:id="13"/>
     </w:p>
     <w:p>
       <w:pPr>
@@ -14139,13 +14403,13 @@
     </w:p>
     <w:p>
       <w:pPr>
-        <w:pStyle w:val="Heading2"/>
+        <w:pStyle w:val="2"/>
         <w:bidi/>
         <w:rPr>
           <w:rtl/>
         </w:rPr>
       </w:pPr>
-      <w:bookmarkStart w:id="13" w:name="_Toc15132737"/>
+      <w:bookmarkStart w:id="14" w:name="_Toc15132737"/>
       <w:r>
         <w:rPr>
           <w:rFonts w:hint="cs"/>
@@ -14153,7 +14417,7 @@
         </w:rPr>
         <w:t>שרת המערכת</w:t>
       </w:r>
-      <w:bookmarkEnd w:id="13"/>
+      <w:bookmarkEnd w:id="14"/>
     </w:p>
     <w:p>
       <w:pPr>
@@ -14181,13 +14445,13 @@
     </w:p>
     <w:p>
       <w:pPr>
-        <w:pStyle w:val="Heading2"/>
+        <w:pStyle w:val="2"/>
         <w:bidi/>
         <w:rPr>
           <w:rtl/>
         </w:rPr>
       </w:pPr>
-      <w:bookmarkStart w:id="14" w:name="_Toc15132738"/>
+      <w:bookmarkStart w:id="15" w:name="_Toc15132738"/>
       <w:r>
         <w:rPr>
           <w:rFonts w:hint="cs"/>
@@ -14195,7 +14459,7 @@
         </w:rPr>
         <w:t>בסיס הנתונים</w:t>
       </w:r>
-      <w:bookmarkEnd w:id="14"/>
+      <w:bookmarkEnd w:id="15"/>
     </w:p>
     <w:p>
       <w:r>
@@ -14320,13 +14584,13 @@
     </w:p>
     <w:p>
       <w:pPr>
-        <w:pStyle w:val="Heading1"/>
+        <w:pStyle w:val="1"/>
         <w:rPr>
           <w:noProof/>
           <w:rtl/>
         </w:rPr>
       </w:pPr>
-      <w:bookmarkStart w:id="15" w:name="_Toc15132739"/>
+      <w:bookmarkStart w:id="16" w:name="_Toc15132739"/>
       <w:r>
         <w:rPr>
           <w:rFonts w:hint="cs"/>
@@ -14336,11 +14600,11 @@
         <w:lastRenderedPageBreak/>
         <w:t>ארכיטקטורה לוגית</w:t>
       </w:r>
-      <w:bookmarkEnd w:id="15"/>
-    </w:p>
-    <w:p>
-      <w:pPr>
-        <w:pStyle w:val="Heading2"/>
+      <w:bookmarkEnd w:id="16"/>
+    </w:p>
+    <w:p>
+      <w:pPr>
+        <w:pStyle w:val="2"/>
         <w:bidi/>
         <w:rPr>
           <w:rtl/>
@@ -14349,13 +14613,13 @@
     </w:p>
     <w:p>
       <w:pPr>
-        <w:pStyle w:val="Heading2"/>
+        <w:pStyle w:val="2"/>
         <w:bidi/>
         <w:rPr>
           <w:rtl/>
         </w:rPr>
       </w:pPr>
-      <w:bookmarkStart w:id="16" w:name="_Toc15132740"/>
+      <w:bookmarkStart w:id="17" w:name="_Toc15132740"/>
       <w:r>
         <w:rPr>
           <w:rFonts w:hint="cs"/>
@@ -14363,7 +14627,7 @@
         </w:rPr>
         <w:t>ארכיטקטורת התוכנה</w:t>
       </w:r>
-      <w:bookmarkEnd w:id="16"/>
+      <w:bookmarkEnd w:id="17"/>
     </w:p>
     <w:p>
       <w:pPr>
@@ -14627,13 +14891,13 @@
     </w:p>
     <w:p>
       <w:pPr>
-        <w:pStyle w:val="Heading2"/>
+        <w:pStyle w:val="2"/>
         <w:bidi/>
         <w:rPr>
           <w:rtl/>
         </w:rPr>
       </w:pPr>
-      <w:bookmarkStart w:id="17" w:name="_Toc15132741"/>
+      <w:bookmarkStart w:id="18" w:name="_Toc15132741"/>
       <w:r>
         <w:rPr>
           <w:rFonts w:hint="cs"/>
@@ -14642,7 +14906,7 @@
         <w:lastRenderedPageBreak/>
         <w:t>ספריות בולטות</w:t>
       </w:r>
-      <w:bookmarkEnd w:id="17"/>
+      <w:bookmarkEnd w:id="18"/>
     </w:p>
     <w:p>
       <w:pPr>
@@ -14672,13 +14936,23 @@
         </w:rPr>
         <w:t>ה-</w:t>
       </w:r>
-      <w:r>
-        <w:rPr>
-          <w:rFonts w:ascii="David" w:hAnsi="David" w:cs="David"/>
-          <w:sz w:val="24"/>
-          <w:szCs w:val="24"/>
-        </w:rPr>
-        <w:t>Websockets Server</w:t>
+      <w:proofErr w:type="spellStart"/>
+      <w:r>
+        <w:rPr>
+          <w:rFonts w:ascii="David" w:hAnsi="David" w:cs="David"/>
+          <w:sz w:val="24"/>
+          <w:szCs w:val="24"/>
+        </w:rPr>
+        <w:t>Websockets</w:t>
+      </w:r>
+      <w:proofErr w:type="spellEnd"/>
+      <w:r>
+        <w:rPr>
+          <w:rFonts w:ascii="David" w:hAnsi="David" w:cs="David"/>
+          <w:sz w:val="24"/>
+          <w:szCs w:val="24"/>
+        </w:rPr>
+        <w:t xml:space="preserve"> Server</w:t>
       </w:r>
       <w:r>
         <w:rPr>
@@ -14733,6 +15007,7 @@
         </w:rPr>
         <w:t xml:space="preserve">תזמוני ההדלקות וכיבויים ממומשים בעזרת ספריית </w:t>
       </w:r>
+      <w:proofErr w:type="spellStart"/>
       <w:r>
         <w:rPr>
           <w:rFonts w:ascii="David" w:hAnsi="David" w:cs="David"/>
@@ -14741,6 +15016,7 @@
         </w:rPr>
         <w:t>Hangfire</w:t>
       </w:r>
+      <w:proofErr w:type="spellEnd"/>
     </w:p>
     <w:p>
       <w:pPr>
@@ -14802,8 +15078,9 @@
           <w:szCs w:val="24"/>
           <w:rtl/>
         </w:rPr>
-        <w:t xml:space="preserve">התנהלות אוטמוטית </w:t>
-      </w:r>
+        <w:t xml:space="preserve">התנהלות </w:t>
+      </w:r>
+      <w:proofErr w:type="spellStart"/>
       <w:r>
         <w:rPr>
           <w:rFonts w:ascii="David" w:hAnsi="David" w:cs="David" w:hint="cs"/>
@@ -14811,6 +15088,25 @@
           <w:szCs w:val="24"/>
           <w:rtl/>
         </w:rPr>
+        <w:t>אוטמוטית</w:t>
+      </w:r>
+      <w:proofErr w:type="spellEnd"/>
+      <w:r>
+        <w:rPr>
+          <w:rFonts w:ascii="David" w:hAnsi="David" w:cs="David" w:hint="cs"/>
+          <w:sz w:val="24"/>
+          <w:szCs w:val="24"/>
+          <w:rtl/>
+        </w:rPr>
+        <w:t xml:space="preserve"> </w:t>
+      </w:r>
+      <w:r>
+        <w:rPr>
+          <w:rFonts w:ascii="David" w:hAnsi="David" w:cs="David" w:hint="cs"/>
+          <w:sz w:val="24"/>
+          <w:szCs w:val="24"/>
+          <w:rtl/>
+        </w:rPr>
         <w:t xml:space="preserve">למעבר בין </w:t>
       </w:r>
       <w:r>
@@ -14830,6 +15126,7 @@
         </w:rPr>
         <w:t xml:space="preserve"> לישות האמיתית בעזרת </w:t>
       </w:r>
+      <w:proofErr w:type="spellStart"/>
       <w:r>
         <w:rPr>
           <w:rFonts w:ascii="David" w:hAnsi="David" w:cs="David"/>
@@ -14838,6 +15135,7 @@
         </w:rPr>
         <w:t>AutoMapper</w:t>
       </w:r>
+      <w:proofErr w:type="spellEnd"/>
     </w:p>
     <w:p>
       <w:pPr>
@@ -14865,6 +15163,7 @@
         </w:rPr>
         <w:t xml:space="preserve"> ע"י </w:t>
       </w:r>
+      <w:proofErr w:type="spellStart"/>
       <w:r>
         <w:rPr>
           <w:rFonts w:ascii="David" w:hAnsi="David" w:cs="David"/>
@@ -14873,6 +15172,7 @@
         </w:rPr>
         <w:t>Autofac</w:t>
       </w:r>
+      <w:proofErr w:type="spellEnd"/>
     </w:p>
     <w:p>
       <w:pPr>
@@ -14918,6 +15218,7 @@
         </w:rPr>
         <w:t xml:space="preserve">גרף לשם צריכת חשמל ועלות מצטברת ע"י </w:t>
       </w:r>
+      <w:proofErr w:type="spellStart"/>
       <w:r>
         <w:rPr>
           <w:rFonts w:ascii="David" w:hAnsi="David" w:cs="David"/>
@@ -14926,6 +15227,7 @@
         </w:rPr>
         <w:t>Plotly</w:t>
       </w:r>
+      <w:proofErr w:type="spellEnd"/>
     </w:p>
     <w:p>
       <w:pPr>
@@ -14941,13 +15243,13 @@
     </w:p>
     <w:p>
       <w:pPr>
-        <w:pStyle w:val="Heading2"/>
+        <w:pStyle w:val="2"/>
         <w:bidi/>
         <w:rPr>
           <w:rtl/>
         </w:rPr>
       </w:pPr>
-      <w:bookmarkStart w:id="18" w:name="_Toc15132742"/>
+      <w:bookmarkStart w:id="19" w:name="_Toc15132742"/>
       <w:r>
         <w:rPr>
           <w:rFonts w:hint="cs"/>
@@ -14955,7 +15257,7 @@
         </w:rPr>
         <w:t>המבנה הטבלאי במסד הנתונים</w:t>
       </w:r>
-      <w:bookmarkEnd w:id="18"/>
+      <w:bookmarkEnd w:id="19"/>
     </w:p>
     <w:p>
       <w:pPr>
@@ -15041,12 +15343,12 @@
     </w:p>
     <w:p>
       <w:pPr>
-        <w:pStyle w:val="Heading1"/>
-        <w:rPr>
-          <w:rtl/>
-        </w:rPr>
-      </w:pPr>
-      <w:bookmarkStart w:id="19" w:name="_Toc15132743"/>
+        <w:pStyle w:val="1"/>
+        <w:rPr>
+          <w:rtl/>
+        </w:rPr>
+      </w:pPr>
+      <w:bookmarkStart w:id="20" w:name="_Toc15132743"/>
       <w:r>
         <w:rPr>
           <w:rFonts w:hint="cs"/>
@@ -15055,18 +15357,18 @@
         <w:lastRenderedPageBreak/>
         <w:t>תהליכים מרכזיים</w:t>
       </w:r>
-      <w:bookmarkEnd w:id="19"/>
+      <w:bookmarkEnd w:id="20"/>
     </w:p>
     <w:p/>
     <w:p>
       <w:pPr>
-        <w:pStyle w:val="Heading2"/>
-      </w:pPr>
-      <w:bookmarkStart w:id="20" w:name="_Toc15132744"/>
+        <w:pStyle w:val="2"/>
+      </w:pPr>
+      <w:bookmarkStart w:id="21" w:name="_Toc15132744"/>
       <w:r>
         <w:t>Activity Diagram for The Addition of a Plug</w:t>
       </w:r>
-      <w:bookmarkEnd w:id="20"/>
+      <w:bookmarkEnd w:id="21"/>
     </w:p>
     <w:p>
       <w:pPr>
@@ -15319,9 +15621,9 @@
     </w:p>
     <w:p>
       <w:pPr>
-        <w:pStyle w:val="Heading2"/>
-      </w:pPr>
-      <w:bookmarkStart w:id="21" w:name="_Toc15132745"/>
+        <w:pStyle w:val="2"/>
+      </w:pPr>
+      <w:bookmarkStart w:id="22" w:name="_Toc15132745"/>
       <w:r>
         <w:rPr>
           <w:noProof/>
@@ -15386,16 +15688,16 @@
       <w:r>
         <w:t>Sequence Diagram of the Connection with the Server during Plug Addition</w:t>
       </w:r>
-      <w:bookmarkEnd w:id="21"/>
-    </w:p>
-    <w:p>
-      <w:pPr>
-        <w:pStyle w:val="Heading1"/>
-        <w:rPr>
-          <w:rtl/>
-        </w:rPr>
-      </w:pPr>
-      <w:bookmarkStart w:id="22" w:name="_Toc15132746"/>
+      <w:bookmarkEnd w:id="22"/>
+    </w:p>
+    <w:p>
+      <w:pPr>
+        <w:pStyle w:val="1"/>
+        <w:rPr>
+          <w:rtl/>
+        </w:rPr>
+      </w:pPr>
+      <w:bookmarkStart w:id="23" w:name="_Toc15132746"/>
       <w:r>
         <w:rPr>
           <w:rFonts w:hint="cs"/>
@@ -15404,7 +15706,7 @@
         <w:lastRenderedPageBreak/>
         <w:t>בדיקות</w:t>
       </w:r>
-      <w:bookmarkEnd w:id="22"/>
+      <w:bookmarkEnd w:id="23"/>
     </w:p>
     <w:p>
       <w:pPr>
@@ -15495,8 +15797,6 @@
         </w:rPr>
         <w:t>ידנית.</w:t>
       </w:r>
-      <w:bookmarkStart w:id="23" w:name="_GoBack"/>
-      <w:bookmarkEnd w:id="23"/>
     </w:p>
     <w:p>
       <w:pPr>
@@ -15602,7 +15902,27 @@
           <w:szCs w:val="24"/>
           <w:rtl/>
         </w:rPr>
-        <w:t xml:space="preserve"> בוצע בשני רמות, ברמה הראשונה נבדק תקינות ממשק המשתמש מול שרת המערכת בנפרד ותקינות המרכיב החומרתי במערכת למול השרת בנפרד. בדיקות ממשק המשתמש למול השרת כללו קריאות לשרת באמצעות פרוטוקול </w:t>
+        <w:t xml:space="preserve"> בוצע בשני רמות, ברמה הראשונה נבדק תקינות ממשק המשתמש מול שרת המערכת בנפרד ותקינות המרכיב </w:t>
+      </w:r>
+      <w:proofErr w:type="spellStart"/>
+      <w:r>
+        <w:rPr>
+          <w:rFonts w:ascii="David" w:hAnsi="David" w:cs="David"/>
+          <w:sz w:val="24"/>
+          <w:szCs w:val="24"/>
+          <w:rtl/>
+        </w:rPr>
+        <w:t>החומרתי</w:t>
+      </w:r>
+      <w:proofErr w:type="spellEnd"/>
+      <w:r>
+        <w:rPr>
+          <w:rFonts w:ascii="David" w:hAnsi="David" w:cs="David"/>
+          <w:sz w:val="24"/>
+          <w:szCs w:val="24"/>
+          <w:rtl/>
+        </w:rPr>
+        <w:t xml:space="preserve"> במערכת למול השרת בנפרד. בדיקות ממשק המשתמש למול השרת כללו קריאות לשרת באמצעות פרוטוקול </w:t>
       </w:r>
       <w:r>
         <w:rPr>
@@ -15655,7 +15975,27 @@
           <w:szCs w:val="24"/>
           <w:rtl/>
         </w:rPr>
-        <w:t>בדיקת המרכיב החומרתי למול השרת בוצעה בעזרת מדידות מתחים, רכיבים חזותיים (נורות לד) ומעקב אחר פלט התוכנית. נבדקה תקינות התקשורת האלחוטית בין הרכיב והשרת, תקינות העברת המידע וסביבות עבודה שונות. התוצאות התקינות של התקשורת בין שני המרכיבים היוו חותמת להמשך פיתוח המערכת וקידום האלמנטים השונים אותם בקשנו ליצור. למעשה, נבנתה תשתית בין השרת לרכיב החכם שבאמצעות קדמנו יכולות שונות למערכת.</w:t>
+        <w:t xml:space="preserve">בדיקת המרכיב </w:t>
+      </w:r>
+      <w:proofErr w:type="spellStart"/>
+      <w:r>
+        <w:rPr>
+          <w:rFonts w:ascii="David" w:hAnsi="David" w:cs="David"/>
+          <w:sz w:val="24"/>
+          <w:szCs w:val="24"/>
+          <w:rtl/>
+        </w:rPr>
+        <w:t>החומרתי</w:t>
+      </w:r>
+      <w:proofErr w:type="spellEnd"/>
+      <w:r>
+        <w:rPr>
+          <w:rFonts w:ascii="David" w:hAnsi="David" w:cs="David"/>
+          <w:sz w:val="24"/>
+          <w:szCs w:val="24"/>
+          <w:rtl/>
+        </w:rPr>
+        <w:t xml:space="preserve"> למול השרת בוצעה בעזרת מדידות מתחים, רכיבים חזותיים (נורות לד) ומעקב אחר פלט התוכנית. נבדקה תקינות התקשורת האלחוטית בין הרכיב והשרת, תקינות העברת המידע וסביבות עבודה שונות. התוצאות התקינות של התקשורת בין שני המרכיבים היוו חותמת להמשך פיתוח המערכת וקידום האלמנטים השונים אותם בקשנו ליצור. למעשה, נבנתה תשתית בין השרת לרכיב החכם שבאמצעות קדמנו יכולות שונות למערכת.</w:t>
       </w:r>
     </w:p>
     <w:p>
@@ -15712,7 +16052,7 @@
     </w:p>
     <w:p>
       <w:pPr>
-        <w:pStyle w:val="Heading1"/>
+        <w:pStyle w:val="1"/>
         <w:rPr>
           <w:rtl/>
         </w:rPr>
@@ -15754,35 +16094,55 @@
           <w:szCs w:val="24"/>
           <w:rtl/>
         </w:rPr>
-        <w:t>בפועל, לפי הגישה האג'ילית, ביצענו תכנון, לאחר מכן מימשנו קוד התואם את התכנון, לאחר מכן חזרנו לשלב התכנון כדי לבצע שינויים ולבסוף כתבנו את הקוד בפועל ובנינו את הרכיב החשמלי יחד עם ביצוע הבדיקות המתאימות.</w:t>
-      </w:r>
-    </w:p>
-    <w:p>
-      <w:pPr>
+        <w:t xml:space="preserve">בפועל, לפי הגישה </w:t>
+      </w:r>
+      <w:proofErr w:type="spellStart"/>
+      <w:r>
         <w:rPr>
           <w:rFonts w:ascii="David" w:hAnsi="David" w:cs="David"/>
           <w:sz w:val="18"/>
           <w:szCs w:val="24"/>
           <w:rtl/>
         </w:rPr>
-      </w:pPr>
-    </w:p>
-    <w:p>
-      <w:pPr>
+        <w:t>האג'ילית</w:t>
+      </w:r>
+      <w:proofErr w:type="spellEnd"/>
+      <w:r>
         <w:rPr>
           <w:rFonts w:ascii="David" w:hAnsi="David" w:cs="David"/>
           <w:sz w:val="18"/>
           <w:szCs w:val="24"/>
           <w:rtl/>
         </w:rPr>
-      </w:pPr>
-      <w:r>
+        <w:t>, ביצענו תכנון, לאחר מכן מימשנו קוד התואם את התכנון, לאחר מכן חזרנו לשלב התכנון כדי לבצע שינויים ולבסוף כתבנו את הקוד בפועל ובנינו את הרכיב החשמלי יחד עם ביצוע הבדיקות המתאימות.</w:t>
+      </w:r>
+    </w:p>
+    <w:p>
+      <w:pPr>
         <w:rPr>
           <w:rFonts w:ascii="David" w:hAnsi="David" w:cs="David"/>
           <w:sz w:val="18"/>
           <w:szCs w:val="24"/>
           <w:rtl/>
         </w:rPr>
+      </w:pPr>
+    </w:p>
+    <w:p>
+      <w:pPr>
+        <w:rPr>
+          <w:rFonts w:ascii="David" w:hAnsi="David" w:cs="David"/>
+          <w:sz w:val="18"/>
+          <w:szCs w:val="24"/>
+          <w:rtl/>
+        </w:rPr>
+      </w:pPr>
+      <w:r>
+        <w:rPr>
+          <w:rFonts w:ascii="David" w:hAnsi="David" w:cs="David"/>
+          <w:sz w:val="18"/>
+          <w:szCs w:val="24"/>
+          <w:rtl/>
+        </w:rPr>
         <w:t>בכל שבוע התנהלה שיחת צוות שוטפת שבה היינו דנים על התרחישים שהשגנו עד עכשיו, הפעולות אותן אנחנו מתכננים להשיג והמכשולים אשר עומדים בפנינו.</w:t>
       </w:r>
     </w:p>
@@ -15804,6 +16164,7 @@
         </w:rPr>
         <w:t xml:space="preserve">השתמשנו בפלטפורמות </w:t>
       </w:r>
+      <w:proofErr w:type="spellStart"/>
       <w:r>
         <w:rPr>
           <w:rFonts w:ascii="David" w:hAnsi="David" w:cs="David"/>
@@ -15812,6 +16173,7 @@
         </w:rPr>
         <w:t>Github</w:t>
       </w:r>
+      <w:proofErr w:type="spellEnd"/>
       <w:r>
         <w:rPr>
           <w:rFonts w:ascii="David" w:hAnsi="David" w:cs="David"/>
@@ -15830,6 +16192,7 @@
         </w:rPr>
         <w:t xml:space="preserve">ו – </w:t>
       </w:r>
+      <w:proofErr w:type="spellStart"/>
       <w:r>
         <w:rPr>
           <w:rFonts w:ascii="David" w:hAnsi="David" w:cs="David"/>
@@ -15838,6 +16201,7 @@
         </w:rPr>
         <w:t>AzureDevOps</w:t>
       </w:r>
+      <w:proofErr w:type="spellEnd"/>
       <w:r>
         <w:rPr>
           <w:rFonts w:ascii="David" w:hAnsi="David" w:cs="David"/>
@@ -15977,7 +16341,107 @@
           <w:szCs w:val="24"/>
           <w:rtl/>
         </w:rPr>
-        <w:t>, יחד איתו עבד אבי מישייב בדגש על האבטחה. על צד הלקוח היה אחראי אביאל וקנין אשר יחד איתו עבדו רון כץ ועלאא גנימה להקמת אתר צד לקוח מוגמר. בנוסף כל אחד מחברי הצוות נתן חלק גם בתחומי אחריות אשר לא קשורים אליו על מנת שכל אחד מחברי הצוות יכיר את המערכת כולה ובמקרה הצורך יוכל להחליף חבר אשר לא זמין (לפי המתודולוגיה האג'ילית).</w:t>
+        <w:t xml:space="preserve">, יחד </w:t>
+      </w:r>
+      <w:proofErr w:type="spellStart"/>
+      <w:r>
+        <w:rPr>
+          <w:rFonts w:ascii="David" w:hAnsi="David" w:cs="David"/>
+          <w:sz w:val="18"/>
+          <w:szCs w:val="24"/>
+          <w:rtl/>
+        </w:rPr>
+        <w:t>איתו</w:t>
+      </w:r>
+      <w:proofErr w:type="spellEnd"/>
+      <w:r>
+        <w:rPr>
+          <w:rFonts w:ascii="David" w:hAnsi="David" w:cs="David"/>
+          <w:sz w:val="18"/>
+          <w:szCs w:val="24"/>
+          <w:rtl/>
+        </w:rPr>
+        <w:t xml:space="preserve"> עבד אבי </w:t>
+      </w:r>
+      <w:proofErr w:type="spellStart"/>
+      <w:r>
+        <w:rPr>
+          <w:rFonts w:ascii="David" w:hAnsi="David" w:cs="David"/>
+          <w:sz w:val="18"/>
+          <w:szCs w:val="24"/>
+          <w:rtl/>
+        </w:rPr>
+        <w:t>מישייב</w:t>
+      </w:r>
+      <w:proofErr w:type="spellEnd"/>
+      <w:r>
+        <w:rPr>
+          <w:rFonts w:ascii="David" w:hAnsi="David" w:cs="David"/>
+          <w:sz w:val="18"/>
+          <w:szCs w:val="24"/>
+          <w:rtl/>
+        </w:rPr>
+        <w:t xml:space="preserve"> בדגש על האבטחה. על צד הלקוח היה אחראי אביאל וקנין אשר יחד </w:t>
+      </w:r>
+      <w:proofErr w:type="spellStart"/>
+      <w:r>
+        <w:rPr>
+          <w:rFonts w:ascii="David" w:hAnsi="David" w:cs="David"/>
+          <w:sz w:val="18"/>
+          <w:szCs w:val="24"/>
+          <w:rtl/>
+        </w:rPr>
+        <w:t>איתו</w:t>
+      </w:r>
+      <w:proofErr w:type="spellEnd"/>
+      <w:r>
+        <w:rPr>
+          <w:rFonts w:ascii="David" w:hAnsi="David" w:cs="David"/>
+          <w:sz w:val="18"/>
+          <w:szCs w:val="24"/>
+          <w:rtl/>
+        </w:rPr>
+        <w:t xml:space="preserve"> עבדו רון כץ </w:t>
+      </w:r>
+      <w:proofErr w:type="spellStart"/>
+      <w:r>
+        <w:rPr>
+          <w:rFonts w:ascii="David" w:hAnsi="David" w:cs="David"/>
+          <w:sz w:val="18"/>
+          <w:szCs w:val="24"/>
+          <w:rtl/>
+        </w:rPr>
+        <w:t>ועלאא</w:t>
+      </w:r>
+      <w:proofErr w:type="spellEnd"/>
+      <w:r>
+        <w:rPr>
+          <w:rFonts w:ascii="David" w:hAnsi="David" w:cs="David"/>
+          <w:sz w:val="18"/>
+          <w:szCs w:val="24"/>
+          <w:rtl/>
+        </w:rPr>
+        <w:t xml:space="preserve"> גנימה להקמת אתר צד לקוח מוגמר. בנוסף כל אחד מחברי הצוות נתן חלק גם בתחומי אחריות אשר לא קשורים אליו על מנת שכל אחד מחברי הצוות יכיר את המערכת כולה ובמקרה הצורך יוכל להחליף חבר אשר לא זמין (לפי המתודולוגיה </w:t>
+      </w:r>
+      <w:proofErr w:type="spellStart"/>
+      <w:r>
+        <w:rPr>
+          <w:rFonts w:ascii="David" w:hAnsi="David" w:cs="David"/>
+          <w:sz w:val="18"/>
+          <w:szCs w:val="24"/>
+          <w:rtl/>
+        </w:rPr>
+        <w:t>האג'ילית</w:t>
+      </w:r>
+      <w:proofErr w:type="spellEnd"/>
+      <w:r>
+        <w:rPr>
+          <w:rFonts w:ascii="David" w:hAnsi="David" w:cs="David"/>
+          <w:sz w:val="18"/>
+          <w:szCs w:val="24"/>
+          <w:rtl/>
+        </w:rPr>
+        <w:t>).</w:t>
       </w:r>
     </w:p>
     <w:p>
@@ -15996,7 +16460,7 @@
     </w:p>
     <w:p>
       <w:pPr>
-        <w:pStyle w:val="Heading1"/>
+        <w:pStyle w:val="1"/>
         <w:rPr>
           <w:rtl/>
         </w:rPr>
@@ -16040,7 +16504,7 @@
     </w:p>
     <w:p>
       <w:pPr>
-        <w:pStyle w:val="ListParagraph"/>
+        <w:pStyle w:val="aa"/>
         <w:numPr>
           <w:ilvl w:val="0"/>
           <w:numId w:val="3"/>
@@ -16065,7 +16529,7 @@
     </w:p>
     <w:p>
       <w:pPr>
-        <w:pStyle w:val="ListParagraph"/>
+        <w:pStyle w:val="aa"/>
         <w:jc w:val="left"/>
         <w:rPr>
           <w:rFonts w:cs="David"/>
@@ -16084,7 +16548,7 @@
     </w:p>
     <w:p>
       <w:pPr>
-        <w:pStyle w:val="ListParagraph"/>
+        <w:pStyle w:val="aa"/>
         <w:jc w:val="left"/>
         <w:rPr>
           <w:rFonts w:cs="David"/>
@@ -16103,7 +16567,7 @@
     </w:p>
     <w:p>
       <w:pPr>
-        <w:pStyle w:val="ListParagraph"/>
+        <w:pStyle w:val="aa"/>
         <w:jc w:val="left"/>
         <w:rPr>
           <w:rFonts w:cs="David"/>
@@ -16132,15 +16596,35 @@
           <w:sz w:val="24"/>
           <w:rtl/>
         </w:rPr>
-        <w:t xml:space="preserve"> בעל טכנלוגיית </w:t>
-      </w:r>
+        <w:t xml:space="preserve"> בעל </w:t>
+      </w:r>
+      <w:proofErr w:type="spellStart"/>
       <w:r>
         <w:rPr>
           <w:rFonts w:cs="David"/>
           <w:sz w:val="24"/>
+          <w:rtl/>
+        </w:rPr>
+        <w:t>טכנלוגיית</w:t>
+      </w:r>
+      <w:proofErr w:type="spellEnd"/>
+      <w:r>
+        <w:rPr>
+          <w:rFonts w:cs="David"/>
+          <w:sz w:val="24"/>
+          <w:rtl/>
+        </w:rPr>
+        <w:t xml:space="preserve"> </w:t>
+      </w:r>
+      <w:proofErr w:type="spellStart"/>
+      <w:r>
+        <w:rPr>
+          <w:rFonts w:cs="David"/>
+          <w:sz w:val="24"/>
         </w:rPr>
         <w:t>WiFi</w:t>
       </w:r>
+      <w:proofErr w:type="spellEnd"/>
       <w:r>
         <w:rPr>
           <w:rFonts w:cs="David"/>
@@ -16152,7 +16636,7 @@
     </w:p>
     <w:p>
       <w:pPr>
-        <w:pStyle w:val="ListParagraph"/>
+        <w:pStyle w:val="aa"/>
         <w:numPr>
           <w:ilvl w:val="0"/>
           <w:numId w:val="3"/>
@@ -16178,7 +16662,7 @@
     </w:p>
     <w:p>
       <w:pPr>
-        <w:pStyle w:val="ListParagraph"/>
+        <w:pStyle w:val="aa"/>
         <w:jc w:val="left"/>
         <w:rPr>
           <w:rFonts w:cs="David"/>
@@ -16194,6 +16678,7 @@
         </w:rPr>
         <w:t xml:space="preserve">הכרנו והתנסינו בטכנולוגיית </w:t>
       </w:r>
+      <w:proofErr w:type="spellStart"/>
       <w:r>
         <w:rPr>
           <w:rFonts w:cs="David"/>
@@ -16201,6 +16686,7 @@
         </w:rPr>
         <w:t>WebSockets</w:t>
       </w:r>
+      <w:proofErr w:type="spellEnd"/>
       <w:r>
         <w:rPr>
           <w:rFonts w:cs="David"/>
@@ -16212,7 +16698,7 @@
     </w:p>
     <w:p>
       <w:pPr>
-        <w:pStyle w:val="ListParagraph"/>
+        <w:pStyle w:val="aa"/>
         <w:jc w:val="left"/>
         <w:rPr>
           <w:rFonts w:cs="David"/>
@@ -16261,7 +16747,7 @@
     </w:p>
     <w:p>
       <w:pPr>
-        <w:pStyle w:val="ListParagraph"/>
+        <w:pStyle w:val="aa"/>
         <w:numPr>
           <w:ilvl w:val="0"/>
           <w:numId w:val="3"/>
@@ -16286,7 +16772,7 @@
     </w:p>
     <w:p>
       <w:pPr>
-        <w:pStyle w:val="ListParagraph"/>
+        <w:pStyle w:val="aa"/>
         <w:jc w:val="left"/>
         <w:rPr>
           <w:rFonts w:cs="David"/>
@@ -16320,7 +16806,7 @@
     </w:p>
     <w:p>
       <w:pPr>
-        <w:pStyle w:val="ListParagraph"/>
+        <w:pStyle w:val="aa"/>
         <w:jc w:val="left"/>
         <w:rPr>
           <w:rFonts w:cs="David"/>
@@ -16384,7 +16870,7 @@
     </w:p>
     <w:p>
       <w:pPr>
-        <w:pStyle w:val="ListParagraph"/>
+        <w:pStyle w:val="aa"/>
         <w:jc w:val="left"/>
         <w:rPr>
           <w:rFonts w:cs="David"/>
@@ -16405,16 +16891,42 @@
           <w:rFonts w:cs="David"/>
           <w:sz w:val="24"/>
         </w:rPr>
-        <w:t>html, css, javascript</w:t>
-      </w:r>
+        <w:t xml:space="preserve">html, </w:t>
+      </w:r>
+      <w:proofErr w:type="spellStart"/>
       <w:r>
         <w:rPr>
           <w:rFonts w:cs="David"/>
           <w:sz w:val="24"/>
+        </w:rPr>
+        <w:t>css</w:t>
+      </w:r>
+      <w:proofErr w:type="spellEnd"/>
+      <w:r>
+        <w:rPr>
+          <w:rFonts w:cs="David"/>
+          <w:sz w:val="24"/>
+        </w:rPr>
+        <w:t xml:space="preserve">, </w:t>
+      </w:r>
+      <w:proofErr w:type="spellStart"/>
+      <w:r>
+        <w:rPr>
+          <w:rFonts w:cs="David"/>
+          <w:sz w:val="24"/>
+        </w:rPr>
+        <w:t>javascript</w:t>
+      </w:r>
+      <w:proofErr w:type="spellEnd"/>
+      <w:r>
+        <w:rPr>
+          <w:rFonts w:cs="David"/>
+          <w:sz w:val="24"/>
           <w:rtl/>
         </w:rPr>
         <w:t xml:space="preserve">. התנסינו בספרית </w:t>
       </w:r>
+      <w:proofErr w:type="spellStart"/>
       <w:r>
         <w:rPr>
           <w:rFonts w:cs="David"/>
@@ -16422,13 +16934,32 @@
         </w:rPr>
         <w:t>JQuery</w:t>
       </w:r>
+      <w:proofErr w:type="spellEnd"/>
       <w:r>
         <w:rPr>
           <w:rFonts w:cs="David"/>
           <w:sz w:val="24"/>
           <w:rtl/>
         </w:rPr>
-        <w:t xml:space="preserve"> ובטכנולגית </w:t>
+        <w:t xml:space="preserve"> </w:t>
+      </w:r>
+      <w:proofErr w:type="spellStart"/>
+      <w:r>
+        <w:rPr>
+          <w:rFonts w:cs="David"/>
+          <w:sz w:val="24"/>
+          <w:rtl/>
+        </w:rPr>
+        <w:t>ובטכנולגית</w:t>
+      </w:r>
+      <w:proofErr w:type="spellEnd"/>
+      <w:r>
+        <w:rPr>
+          <w:rFonts w:cs="David"/>
+          <w:sz w:val="24"/>
+          <w:rtl/>
+        </w:rPr>
+        <w:t xml:space="preserve"> </w:t>
       </w:r>
       <w:r>
         <w:rPr>
@@ -16624,7 +17155,7 @@
     <w:sdtContent>
       <w:p>
         <w:pPr>
-          <w:pStyle w:val="Footer"/>
+          <w:pStyle w:val="a7"/>
           <w:jc w:val="center"/>
         </w:pPr>
         <w:r>
@@ -16653,7 +17184,7 @@
   </w:sdt>
   <w:p>
     <w:pPr>
-      <w:pStyle w:val="Footer"/>
+      <w:pStyle w:val="a7"/>
     </w:pPr>
   </w:p>
 </w:ftr>
@@ -16688,7 +17219,7 @@
 <w:hdr xmlns:wpc="http://schemas.microsoft.com/office/word/2010/wordprocessingCanvas" xmlns:cx="http://schemas.microsoft.com/office/drawing/2014/chartex" xmlns:cx1="http://schemas.microsoft.com/office/drawing/2015/9/8/chartex" xmlns:cx2="http://schemas.microsoft.com/office/drawing/2015/10/21/chartex" xmlns:cx3="http://schemas.microsoft.com/office/drawing/2016/5/9/chartex" xmlns:cx4="http://schemas.microsoft.com/office/drawing/2016/5/10/chartex" xmlns:cx5="http://schemas.microsoft.com/office/drawing/2016/5/11/chartex" xmlns:cx6="http://schemas.microsoft.com/office/drawing/2016/5/12/chartex" xmlns:cx7="http://schemas.microsoft.com/office/drawing/2016/5/13/chartex" xmlns:cx8="http://schemas.microsoft.com/office/drawing/2016/5/14/chartex" xmlns:mc="http://schemas.openxmlformats.org/markup-compatibility/2006" xmlns:aink="http://schemas.microsoft.com/office/drawing/2016/ink" xmlns:am3d="http://schemas.microsoft.com/office/drawing/2017/model3d" xmlns:o="urn:schemas-microsoft-com:office:office" xmlns:r="http://schemas.openxmlformats.org/officeDocument/2006/relationships" xmlns:m="http://schemas.openxmlformats.org/officeDocument/2006/math" xmlns:v="urn:schemas-microsoft-com:vml" xmlns:wp14="http://schemas.microsoft.com/office/word/2010/wordprocessingDrawing" xmlns:wp="http://schemas.openxmlformats.org/drawingml/2006/wordprocessingDrawing" xmlns:w10="urn:schemas-microsoft-com:office:word" xmlns:w="http://schemas.openxmlformats.org/wordprocessingml/2006/main" xmlns:w14="http://schemas.microsoft.com/office/word/2010/wordml" xmlns:w15="http://schemas.microsoft.com/office/word/2012/wordml" xmlns:w16cid="http://schemas.microsoft.com/office/word/2016/wordml/cid" xmlns:w16se="http://schemas.microsoft.com/office/word/2015/wordml/symex" xmlns:wpg="http://schemas.microsoft.com/office/word/2010/wordprocessingGroup" xmlns:wpi="http://schemas.microsoft.com/office/word/2010/wordprocessingInk" xmlns:wne="http://schemas.microsoft.com/office/word/2006/wordml" xmlns:wps="http://schemas.microsoft.com/office/word/2010/wordprocessingShape" mc:Ignorable="w14 w15 w16se w16cid wp14">
   <w:p>
     <w:pPr>
-      <w:pStyle w:val="Header"/>
+      <w:pStyle w:val="a5"/>
     </w:pPr>
     <w:r>
       <w:rPr>
@@ -17447,18 +17978,18 @@
     <w:lsdException w:name="Unresolved Mention" w:semiHidden="1" w:unhideWhenUsed="1"/>
     <w:lsdException w:name="Smart Link" w:semiHidden="1" w:unhideWhenUsed="1"/>
   </w:latentStyles>
-  <w:style w:type="paragraph" w:default="1" w:styleId="Normal">
+  <w:style w:type="paragraph" w:default="1" w:styleId="a">
     <w:name w:val="Normal"/>
     <w:qFormat/>
     <w:pPr>
       <w:bidi/>
     </w:pPr>
   </w:style>
-  <w:style w:type="paragraph" w:styleId="Heading1">
+  <w:style w:type="paragraph" w:styleId="1">
     <w:name w:val="heading 1"/>
-    <w:basedOn w:val="Title"/>
-    <w:next w:val="Normal"/>
-    <w:link w:val="Heading1Char"/>
+    <w:basedOn w:val="a0"/>
+    <w:next w:val="a"/>
+    <w:link w:val="10"/>
     <w:uiPriority w:val="9"/>
     <w:qFormat/>
     <w:rsid w:val="00AD1EE0"/>
@@ -17470,11 +18001,11 @@
       <w:szCs w:val="48"/>
     </w:rPr>
   </w:style>
-  <w:style w:type="paragraph" w:styleId="Heading2">
+  <w:style w:type="paragraph" w:styleId="2">
     <w:name w:val="heading 2"/>
-    <w:basedOn w:val="Heading1"/>
-    <w:next w:val="Normal"/>
-    <w:link w:val="Heading2Char"/>
+    <w:basedOn w:val="1"/>
+    <w:next w:val="a"/>
+    <w:link w:val="20"/>
     <w:uiPriority w:val="9"/>
     <w:unhideWhenUsed/>
     <w:qFormat/>
@@ -17491,11 +18022,11 @@
       <w:szCs w:val="32"/>
     </w:rPr>
   </w:style>
-  <w:style w:type="paragraph" w:styleId="Heading3">
+  <w:style w:type="paragraph" w:styleId="3">
     <w:name w:val="heading 3"/>
-    <w:basedOn w:val="Normal"/>
-    <w:next w:val="Normal"/>
-    <w:link w:val="Heading3Char"/>
+    <w:basedOn w:val="a"/>
+    <w:next w:val="a"/>
+    <w:link w:val="30"/>
     <w:uiPriority w:val="9"/>
     <w:unhideWhenUsed/>
     <w:qFormat/>
@@ -17513,13 +18044,12 @@
       <w:szCs w:val="24"/>
     </w:rPr>
   </w:style>
-  <w:style w:type="character" w:default="1" w:styleId="DefaultParagraphFont">
+  <w:style w:type="character" w:default="1" w:styleId="a1">
     <w:name w:val="Default Paragraph Font"/>
     <w:uiPriority w:val="1"/>
-    <w:semiHidden/>
     <w:unhideWhenUsed/>
   </w:style>
-  <w:style w:type="table" w:default="1" w:styleId="TableNormal">
+  <w:style w:type="table" w:default="1" w:styleId="a2">
     <w:name w:val="Normal Table"/>
     <w:uiPriority w:val="99"/>
     <w:semiHidden/>
@@ -17534,7 +18064,7 @@
       </w:tblCellMar>
     </w:tblPr>
   </w:style>
-  <w:style w:type="numbering" w:default="1" w:styleId="NoList">
+  <w:style w:type="numbering" w:default="1" w:styleId="a3">
     <w:name w:val="No List"/>
     <w:uiPriority w:val="99"/>
     <w:semiHidden/>
@@ -17542,7 +18072,7 @@
   </w:style>
   <w:style w:type="paragraph" w:styleId="NormalWeb">
     <w:name w:val="Normal (Web)"/>
-    <w:basedOn w:val="Normal"/>
+    <w:basedOn w:val="a"/>
     <w:uiPriority w:val="99"/>
     <w:unhideWhenUsed/>
     <w:rsid w:val="00CF659C"/>
@@ -17556,11 +18086,11 @@
       <w:szCs w:val="24"/>
     </w:rPr>
   </w:style>
-  <w:style w:type="paragraph" w:styleId="Title">
+  <w:style w:type="paragraph" w:styleId="a0">
     <w:name w:val="Title"/>
-    <w:basedOn w:val="Normal"/>
-    <w:next w:val="Normal"/>
-    <w:link w:val="TitleChar"/>
+    <w:basedOn w:val="a"/>
+    <w:next w:val="a"/>
+    <w:link w:val="a4"/>
     <w:qFormat/>
     <w:rsid w:val="00E105B6"/>
     <w:pPr>
@@ -17575,10 +18105,10 @@
       <w:szCs w:val="56"/>
     </w:rPr>
   </w:style>
-  <w:style w:type="character" w:customStyle="1" w:styleId="TitleChar">
-    <w:name w:val="Title Char"/>
-    <w:basedOn w:val="DefaultParagraphFont"/>
-    <w:link w:val="Title"/>
+  <w:style w:type="character" w:customStyle="1" w:styleId="a4">
+    <w:name w:val="כותרת טקסט תו"/>
+    <w:basedOn w:val="a1"/>
+    <w:link w:val="a0"/>
     <w:rsid w:val="00E105B6"/>
     <w:rPr>
       <w:rFonts w:asciiTheme="majorHAnsi" w:eastAsiaTheme="majorEastAsia" w:hAnsiTheme="majorHAnsi" w:cstheme="majorBidi"/>
@@ -17588,10 +18118,10 @@
       <w:szCs w:val="56"/>
     </w:rPr>
   </w:style>
-  <w:style w:type="character" w:customStyle="1" w:styleId="Heading1Char">
-    <w:name w:val="Heading 1 Char"/>
-    <w:basedOn w:val="DefaultParagraphFont"/>
-    <w:link w:val="Heading1"/>
+  <w:style w:type="character" w:customStyle="1" w:styleId="10">
+    <w:name w:val="כותרת 1 תו"/>
+    <w:basedOn w:val="a1"/>
+    <w:link w:val="1"/>
     <w:uiPriority w:val="9"/>
     <w:rsid w:val="00AD1EE0"/>
     <w:rPr>
@@ -17602,10 +18132,10 @@
       <w:szCs w:val="48"/>
     </w:rPr>
   </w:style>
-  <w:style w:type="paragraph" w:styleId="Header">
+  <w:style w:type="paragraph" w:styleId="a5">
     <w:name w:val="header"/>
-    <w:basedOn w:val="Normal"/>
-    <w:link w:val="HeaderChar"/>
+    <w:basedOn w:val="a"/>
+    <w:link w:val="a6"/>
     <w:uiPriority w:val="99"/>
     <w:unhideWhenUsed/>
     <w:rsid w:val="000E521D"/>
@@ -17617,17 +18147,17 @@
       <w:spacing w:after="0" w:line="240" w:lineRule="auto"/>
     </w:pPr>
   </w:style>
-  <w:style w:type="character" w:customStyle="1" w:styleId="HeaderChar">
-    <w:name w:val="Header Char"/>
-    <w:basedOn w:val="DefaultParagraphFont"/>
-    <w:link w:val="Header"/>
+  <w:style w:type="character" w:customStyle="1" w:styleId="a6">
+    <w:name w:val="כותרת עליונה תו"/>
+    <w:basedOn w:val="a1"/>
+    <w:link w:val="a5"/>
     <w:uiPriority w:val="99"/>
     <w:rsid w:val="000E521D"/>
   </w:style>
-  <w:style w:type="paragraph" w:styleId="Footer">
+  <w:style w:type="paragraph" w:styleId="a7">
     <w:name w:val="footer"/>
-    <w:basedOn w:val="Normal"/>
-    <w:link w:val="FooterChar"/>
+    <w:basedOn w:val="a"/>
+    <w:link w:val="a8"/>
     <w:uiPriority w:val="99"/>
     <w:unhideWhenUsed/>
     <w:rsid w:val="000E521D"/>
@@ -17639,17 +18169,17 @@
       <w:spacing w:after="0" w:line="240" w:lineRule="auto"/>
     </w:pPr>
   </w:style>
-  <w:style w:type="character" w:customStyle="1" w:styleId="FooterChar">
-    <w:name w:val="Footer Char"/>
-    <w:basedOn w:val="DefaultParagraphFont"/>
-    <w:link w:val="Footer"/>
+  <w:style w:type="character" w:customStyle="1" w:styleId="a8">
+    <w:name w:val="כותרת תחתונה תו"/>
+    <w:basedOn w:val="a1"/>
+    <w:link w:val="a7"/>
     <w:uiPriority w:val="99"/>
     <w:rsid w:val="000E521D"/>
   </w:style>
-  <w:style w:type="paragraph" w:styleId="TOCHeading">
+  <w:style w:type="paragraph" w:styleId="a9">
     <w:name w:val="TOC Heading"/>
-    <w:basedOn w:val="Heading1"/>
-    <w:next w:val="Normal"/>
+    <w:basedOn w:val="1"/>
+    <w:next w:val="a"/>
     <w:uiPriority w:val="39"/>
     <w:unhideWhenUsed/>
     <w:qFormat/>
@@ -17672,8 +18202,8 @@
   </w:style>
   <w:style w:type="paragraph" w:styleId="TOC1">
     <w:name w:val="toc 1"/>
-    <w:basedOn w:val="Normal"/>
-    <w:next w:val="Normal"/>
+    <w:basedOn w:val="a"/>
+    <w:next w:val="a"/>
     <w:autoRedefine/>
     <w:uiPriority w:val="39"/>
     <w:unhideWhenUsed/>
@@ -17684,7 +18214,7 @@
   </w:style>
   <w:style w:type="character" w:styleId="Hyperlink">
     <w:name w:val="Hyperlink"/>
-    <w:basedOn w:val="DefaultParagraphFont"/>
+    <w:basedOn w:val="a1"/>
     <w:uiPriority w:val="99"/>
     <w:unhideWhenUsed/>
     <w:rsid w:val="000E521D"/>
@@ -17693,10 +18223,10 @@
       <w:u w:val="single"/>
     </w:rPr>
   </w:style>
-  <w:style w:type="character" w:customStyle="1" w:styleId="Heading2Char">
-    <w:name w:val="Heading 2 Char"/>
-    <w:basedOn w:val="DefaultParagraphFont"/>
-    <w:link w:val="Heading2"/>
+  <w:style w:type="character" w:customStyle="1" w:styleId="20">
+    <w:name w:val="כותרת 2 תו"/>
+    <w:basedOn w:val="a1"/>
+    <w:link w:val="2"/>
     <w:uiPriority w:val="9"/>
     <w:rsid w:val="00AD1EE0"/>
     <w:rPr>
@@ -17709,10 +18239,10 @@
       <w:szCs w:val="32"/>
     </w:rPr>
   </w:style>
-  <w:style w:type="character" w:customStyle="1" w:styleId="Heading3Char">
-    <w:name w:val="Heading 3 Char"/>
-    <w:basedOn w:val="DefaultParagraphFont"/>
-    <w:link w:val="Heading3"/>
+  <w:style w:type="character" w:customStyle="1" w:styleId="30">
+    <w:name w:val="כותרת 3 תו"/>
+    <w:basedOn w:val="a1"/>
+    <w:link w:val="3"/>
     <w:uiPriority w:val="9"/>
     <w:rsid w:val="000E521D"/>
     <w:rPr>
@@ -17724,8 +18254,8 @@
   </w:style>
   <w:style w:type="paragraph" w:styleId="TOC2">
     <w:name w:val="toc 2"/>
-    <w:basedOn w:val="Normal"/>
-    <w:next w:val="Normal"/>
+    <w:basedOn w:val="a"/>
+    <w:next w:val="a"/>
     <w:autoRedefine/>
     <w:uiPriority w:val="39"/>
     <w:unhideWhenUsed/>
@@ -17737,8 +18267,8 @@
   </w:style>
   <w:style w:type="paragraph" w:styleId="TOC3">
     <w:name w:val="toc 3"/>
-    <w:basedOn w:val="Normal"/>
-    <w:next w:val="Normal"/>
+    <w:basedOn w:val="a"/>
+    <w:next w:val="a"/>
     <w:autoRedefine/>
     <w:uiPriority w:val="39"/>
     <w:unhideWhenUsed/>
@@ -17753,9 +18283,9 @@
       <w:lang w:bidi="ar-SA"/>
     </w:rPr>
   </w:style>
-  <w:style w:type="paragraph" w:styleId="ListParagraph">
+  <w:style w:type="paragraph" w:styleId="aa">
     <w:name w:val="List Paragraph"/>
-    <w:basedOn w:val="Normal"/>
+    <w:basedOn w:val="a"/>
     <w:uiPriority w:val="34"/>
     <w:qFormat/>
     <w:rsid w:val="00D72CDA"/>
@@ -17771,9 +18301,9 @@
       <w:szCs w:val="24"/>
     </w:rPr>
   </w:style>
-  <w:style w:type="table" w:styleId="TableGrid">
+  <w:style w:type="table" w:styleId="ab">
     <w:name w:val="Table Grid"/>
-    <w:basedOn w:val="TableNormal"/>
+    <w:basedOn w:val="a2"/>
     <w:uiPriority w:val="59"/>
     <w:rsid w:val="00D72CDA"/>
     <w:pPr>
@@ -18098,7 +18628,7 @@
 </file>
 
 <file path=customXml/itemProps1.xml><?xml version="1.0" encoding="utf-8"?>
-<ds:datastoreItem xmlns:ds="http://schemas.openxmlformats.org/officeDocument/2006/customXml" ds:itemID="{D777AC15-E866-4057-A8FC-B3AF2CCD0BDA}">
+<ds:datastoreItem xmlns:ds="http://schemas.openxmlformats.org/officeDocument/2006/customXml" ds:itemID="{4EA3914C-6973-4B54-A833-49EE906ADA5E}">
   <ds:schemaRefs>
     <ds:schemaRef ds:uri="http://schemas.openxmlformats.org/officeDocument/2006/bibliography"/>
   </ds:schemaRefs>

</xml_diff>

<commit_message>
correct spelling mistakes in the book
</commit_message>
<xml_diff>
--- a/Project Submission/Book/Book.docx
+++ b/Project Submission/Book/Book.docx
@@ -7,7 +7,7 @@
         <w:pStyle w:val="a0"/>
         <w:jc w:val="center"/>
         <w:rPr>
-          <w:rFonts w:asciiTheme="majorBidi" w:hAnsiTheme="majorBidi"/>
+          <w:rFonts w:asciiTheme="majorBidi" w:hAnsiTheme="majorBidi" w:hint="cs"/>
           <w:b/>
           <w:bCs/>
           <w:sz w:val="72"/>
@@ -303,7 +303,6 @@
                 <w:rtl/>
               </w:rPr>
             </w:pPr>
-            <w:proofErr w:type="spellStart"/>
             <w:r>
               <w:rPr>
                 <w:rFonts w:ascii="David" w:hAnsi="David" w:cs="David"/>
@@ -311,29 +310,8 @@
                 <w:szCs w:val="36"/>
                 <w:rtl/>
               </w:rPr>
-              <w:t>עלאא</w:t>
-            </w:r>
-            <w:proofErr w:type="spellEnd"/>
-            <w:r>
-              <w:rPr>
-                <w:rFonts w:ascii="David" w:hAnsi="David" w:cs="David"/>
-                <w:sz w:val="36"/>
-                <w:szCs w:val="36"/>
-                <w:rtl/>
-              </w:rPr>
-              <w:t xml:space="preserve"> </w:t>
-            </w:r>
-            <w:proofErr w:type="spellStart"/>
-            <w:r>
-              <w:rPr>
-                <w:rFonts w:ascii="David" w:hAnsi="David" w:cs="David"/>
-                <w:sz w:val="36"/>
-                <w:szCs w:val="36"/>
-                <w:rtl/>
-              </w:rPr>
-              <w:t>גנימא</w:t>
-            </w:r>
-            <w:proofErr w:type="spellEnd"/>
+              <w:t>עלאא גנימא</w:t>
+            </w:r>
           </w:p>
         </w:tc>
         <w:tc>
@@ -541,12 +519,12 @@
             <w:bidi/>
             <w:rPr>
               <w:rStyle w:val="10"/>
+              <w:rFonts w:hint="cs"/>
               <w:color w:val="auto"/>
               <w:rtl/>
               <w:lang w:bidi="he-IL"/>
             </w:rPr>
           </w:pPr>
-          <w:proofErr w:type="spellStart"/>
           <w:r>
             <w:rPr>
               <w:rStyle w:val="10"/>
@@ -554,29 +532,8 @@
               <w:color w:val="auto"/>
               <w:rtl/>
             </w:rPr>
-            <w:t>תוכן</w:t>
+            <w:t>תוכן עניינים</w:t>
           </w:r>
-          <w:proofErr w:type="spellEnd"/>
-          <w:r>
-            <w:rPr>
-              <w:rStyle w:val="10"/>
-              <w:rFonts w:hint="cs"/>
-              <w:color w:val="auto"/>
-              <w:rtl/>
-            </w:rPr>
-            <w:t xml:space="preserve"> </w:t>
-          </w:r>
-          <w:proofErr w:type="spellStart"/>
-          <w:r>
-            <w:rPr>
-              <w:rStyle w:val="10"/>
-              <w:rFonts w:hint="cs"/>
-              <w:color w:val="auto"/>
-              <w:rtl/>
-            </w:rPr>
-            <w:t>עניינים</w:t>
-          </w:r>
-          <w:proofErr w:type="spellEnd"/>
         </w:p>
         <w:p/>
         <w:p>
@@ -3848,17 +3805,15 @@
         </w:rPr>
         <w:t xml:space="preserve"> המשתמש יגיע לדף אודות אשר מפרט על </w:t>
       </w:r>
-      <w:proofErr w:type="spellStart"/>
-      <w:r>
-        <w:rPr>
-          <w:rFonts w:ascii="David" w:hAnsi="David" w:cs="David"/>
-          <w:sz w:val="24"/>
-          <w:szCs w:val="24"/>
-          <w:rtl/>
-        </w:rPr>
-        <w:t>הפרוייקט</w:t>
-      </w:r>
-      <w:proofErr w:type="spellEnd"/>
+      <w:r>
+        <w:rPr>
+          <w:rFonts w:ascii="David" w:hAnsi="David" w:cs="David" w:hint="cs"/>
+          <w:sz w:val="24"/>
+          <w:szCs w:val="24"/>
+          <w:rtl/>
+        </w:rPr>
+        <w:t>הפרויקט</w:t>
+      </w:r>
       <w:r>
         <w:rPr>
           <w:rFonts w:ascii="David" w:hAnsi="David" w:cs="David"/>
@@ -4389,17 +4344,15 @@
         </w:rPr>
         <w:t xml:space="preserve">. דף זה מתאר את </w:t>
       </w:r>
-      <w:proofErr w:type="spellStart"/>
-      <w:r>
-        <w:rPr>
-          <w:rFonts w:ascii="David" w:hAnsi="David" w:cs="David"/>
-          <w:sz w:val="24"/>
-          <w:szCs w:val="24"/>
-          <w:rtl/>
-        </w:rPr>
-        <w:t>הפרוייקט</w:t>
-      </w:r>
-      <w:proofErr w:type="spellEnd"/>
+      <w:r>
+        <w:rPr>
+          <w:rFonts w:ascii="David" w:hAnsi="David" w:cs="David" w:hint="cs"/>
+          <w:sz w:val="24"/>
+          <w:szCs w:val="24"/>
+          <w:rtl/>
+        </w:rPr>
+        <w:t>הפרויקט</w:t>
+      </w:r>
       <w:r>
         <w:rPr>
           <w:rFonts w:ascii="David" w:hAnsi="David" w:cs="David"/>
@@ -4764,17 +4717,15 @@
         </w:rPr>
         <w:t xml:space="preserve"> ניתן להגיע אל דף זה מדף אחר. בדף זה ניתן לבצע פעולות על המכשירים המאושרים. עבור כל שורה של רכיב, בעת לחיצה על האייקון ניתן לבחור אייקון אחר </w:t>
       </w:r>
-      <w:proofErr w:type="spellStart"/>
-      <w:r>
-        <w:rPr>
-          <w:rFonts w:ascii="David" w:hAnsi="David" w:cs="David"/>
-          <w:sz w:val="24"/>
-          <w:szCs w:val="24"/>
-          <w:rtl/>
-        </w:rPr>
-        <w:t>שיייצג</w:t>
-      </w:r>
-      <w:proofErr w:type="spellEnd"/>
+      <w:r>
+        <w:rPr>
+          <w:rFonts w:ascii="David" w:hAnsi="David" w:cs="David" w:hint="cs"/>
+          <w:sz w:val="24"/>
+          <w:szCs w:val="24"/>
+          <w:rtl/>
+        </w:rPr>
+        <w:t>שייצג</w:t>
+      </w:r>
       <w:r>
         <w:rPr>
           <w:rFonts w:ascii="David" w:hAnsi="David" w:cs="David"/>
@@ -4784,17 +4735,15 @@
         </w:rPr>
         <w:t xml:space="preserve"> את הרכיב, בעת לחיצה על השם ניתן לבחור שם אשר </w:t>
       </w:r>
-      <w:proofErr w:type="spellStart"/>
-      <w:r>
-        <w:rPr>
-          <w:rFonts w:ascii="David" w:hAnsi="David" w:cs="David"/>
-          <w:sz w:val="24"/>
-          <w:szCs w:val="24"/>
-          <w:rtl/>
-        </w:rPr>
-        <w:t>יייצג</w:t>
-      </w:r>
-      <w:proofErr w:type="spellEnd"/>
+      <w:r>
+        <w:rPr>
+          <w:rFonts w:ascii="David" w:hAnsi="David" w:cs="David" w:hint="cs"/>
+          <w:sz w:val="24"/>
+          <w:szCs w:val="24"/>
+          <w:rtl/>
+        </w:rPr>
+        <w:t>ייצג</w:t>
+      </w:r>
       <w:r>
         <w:rPr>
           <w:rFonts w:ascii="David" w:hAnsi="David" w:cs="David"/>
@@ -5236,15 +5185,16 @@
     <w:p>
       <w:pPr>
         <w:rPr>
-          <w:rFonts w:ascii="David" w:hAnsi="David" w:cs="David" w:hint="cs"/>
-          <w:sz w:val="24"/>
-          <w:szCs w:val="24"/>
-          <w:rtl/>
-        </w:rPr>
-      </w:pPr>
-      <w:r>
-        <w:rPr>
-          <w:rFonts w:ascii="David" w:hAnsi="David" w:cs="David"/>
+          <w:rFonts w:ascii="David" w:hAnsi="David" w:cs="David"/>
+          <w:sz w:val="24"/>
+          <w:szCs w:val="24"/>
+          <w:rtl/>
+        </w:rPr>
+      </w:pPr>
+      <w:r>
+        <w:rPr>
+          <w:rFonts w:ascii="David" w:hAnsi="David" w:cs="David"/>
+          <w:noProof/>
           <w:sz w:val="24"/>
           <w:szCs w:val="24"/>
         </w:rPr>
@@ -5580,18 +5530,7 @@
           <w:szCs w:val="24"/>
           <w:rtl/>
         </w:rPr>
-        <w:t>. בדף זה כעת ניתן לראות כמה כסף על</w:t>
-      </w:r>
-      <w:bookmarkStart w:id="2" w:name="_GoBack"/>
-      <w:bookmarkEnd w:id="2"/>
-      <w:r>
-        <w:rPr>
-          <w:rFonts w:ascii="David" w:hAnsi="David" w:cs="David"/>
-          <w:sz w:val="24"/>
-          <w:szCs w:val="24"/>
-          <w:rtl/>
-        </w:rPr>
-        <w:t xml:space="preserve">ה המכשיר החשמלי בהתחשב בהספק שאותו ניצל ובמחיר של </w:t>
+        <w:t xml:space="preserve">. בדף זה כעת ניתן לראות כמה כסף עלה המכשיר החשמלי בהתחשב בהספק שאותו ניצל ובמחיר של </w:t>
       </w:r>
       <w:r>
         <w:rPr>
@@ -5749,17 +5688,15 @@
         </w:rPr>
         <w:t xml:space="preserve">. בדף זה ניתן להגדיר מתודות תזמון (כמו למשל: תפתח את הרכיב בתאריך </w:t>
       </w:r>
-      <w:proofErr w:type="spellStart"/>
-      <w:r>
-        <w:rPr>
-          <w:rFonts w:ascii="David" w:hAnsi="David" w:cs="David"/>
-          <w:sz w:val="24"/>
-          <w:szCs w:val="24"/>
-          <w:rtl/>
-        </w:rPr>
-        <w:t>מסויים</w:t>
-      </w:r>
-      <w:proofErr w:type="spellEnd"/>
+      <w:r>
+        <w:rPr>
+          <w:rFonts w:ascii="David" w:hAnsi="David" w:cs="David" w:hint="cs"/>
+          <w:sz w:val="24"/>
+          <w:szCs w:val="24"/>
+          <w:rtl/>
+        </w:rPr>
+        <w:t>מסוים</w:t>
+      </w:r>
       <w:r>
         <w:rPr>
           <w:rFonts w:ascii="David" w:hAnsi="David" w:cs="David"/>
@@ -5769,17 +5706,15 @@
         </w:rPr>
         <w:t xml:space="preserve"> בשעה </w:t>
       </w:r>
-      <w:proofErr w:type="spellStart"/>
-      <w:r>
-        <w:rPr>
-          <w:rFonts w:ascii="David" w:hAnsi="David" w:cs="David"/>
-          <w:sz w:val="24"/>
-          <w:szCs w:val="24"/>
-          <w:rtl/>
-        </w:rPr>
-        <w:t>מסויימת</w:t>
-      </w:r>
-      <w:proofErr w:type="spellEnd"/>
+      <w:r>
+        <w:rPr>
+          <w:rFonts w:ascii="David" w:hAnsi="David" w:cs="David" w:hint="cs"/>
+          <w:sz w:val="24"/>
+          <w:szCs w:val="24"/>
+          <w:rtl/>
+        </w:rPr>
+        <w:t>מסוימת</w:t>
+      </w:r>
       <w:r>
         <w:rPr>
           <w:rFonts w:ascii="David" w:hAnsi="David" w:cs="David"/>
@@ -5789,17 +5724,15 @@
         </w:rPr>
         <w:t xml:space="preserve">). בכפתור הכחול בראש הדף ניתן להוסיף תזמון חדש, לחיצה עליו תפתח חלון צהוב אשר בו נכניס את מאפייני התזמון החדש </w:t>
       </w:r>
-      <w:proofErr w:type="spellStart"/>
-      <w:r>
-        <w:rPr>
-          <w:rFonts w:ascii="David" w:hAnsi="David" w:cs="David"/>
-          <w:sz w:val="24"/>
-          <w:szCs w:val="24"/>
-          <w:rtl/>
-        </w:rPr>
-        <w:t>שברצונינו</w:t>
-      </w:r>
-      <w:proofErr w:type="spellEnd"/>
+      <w:r>
+        <w:rPr>
+          <w:rFonts w:ascii="David" w:hAnsi="David" w:cs="David" w:hint="cs"/>
+          <w:sz w:val="24"/>
+          <w:szCs w:val="24"/>
+          <w:rtl/>
+        </w:rPr>
+        <w:t>שברצוננו</w:t>
+      </w:r>
       <w:r>
         <w:rPr>
           <w:rFonts w:ascii="David" w:hAnsi="David" w:cs="David"/>
@@ -6453,17 +6386,15 @@
         </w:rPr>
         <w:t xml:space="preserve">. דף זה יציג למשתמש את רשימת הרכיבים הזמינים אשר </w:t>
       </w:r>
-      <w:proofErr w:type="spellStart"/>
-      <w:r>
-        <w:rPr>
-          <w:rFonts w:ascii="David" w:hAnsi="David" w:cs="David"/>
-          <w:sz w:val="24"/>
-          <w:szCs w:val="24"/>
-          <w:rtl/>
-        </w:rPr>
-        <w:t>מביניהם</w:t>
-      </w:r>
-      <w:proofErr w:type="spellEnd"/>
+      <w:r>
+        <w:rPr>
+          <w:rFonts w:ascii="David" w:hAnsi="David" w:cs="David" w:hint="cs"/>
+          <w:sz w:val="24"/>
+          <w:szCs w:val="24"/>
+          <w:rtl/>
+        </w:rPr>
+        <w:t>מבניהם</w:t>
+      </w:r>
       <w:r>
         <w:rPr>
           <w:rFonts w:ascii="David" w:hAnsi="David" w:cs="David"/>
@@ -7065,7 +6996,7 @@
           <w:rtl/>
         </w:rPr>
       </w:pPr>
-      <w:bookmarkStart w:id="3" w:name="_Toc15132726"/>
+      <w:bookmarkStart w:id="2" w:name="_Toc15132726"/>
       <w:r>
         <w:rPr>
           <w:rFonts w:hint="cs"/>
@@ -7074,23 +7005,23 @@
         <w:lastRenderedPageBreak/>
         <w:t>טבלת שחקנים</w:t>
       </w:r>
+      <w:bookmarkEnd w:id="2"/>
+    </w:p>
+    <w:p>
+      <w:pPr>
+        <w:pStyle w:val="2"/>
+      </w:pPr>
+      <w:bookmarkStart w:id="3" w:name="_Toc15132727"/>
+      <w:r>
+        <w:t xml:space="preserve">Actors </w:t>
+      </w:r>
+      <w:r>
+        <w:t>D</w:t>
+      </w:r>
+      <w:r>
+        <w:t>iagram</w:t>
+      </w:r>
       <w:bookmarkEnd w:id="3"/>
-    </w:p>
-    <w:p>
-      <w:pPr>
-        <w:pStyle w:val="2"/>
-      </w:pPr>
-      <w:bookmarkStart w:id="4" w:name="_Toc15132727"/>
-      <w:r>
-        <w:t xml:space="preserve">Actors </w:t>
-      </w:r>
-      <w:r>
-        <w:t>D</w:t>
-      </w:r>
-      <w:r>
-        <w:t>iagram</w:t>
-      </w:r>
-      <w:bookmarkEnd w:id="4"/>
     </w:p>
     <w:p>
       <w:pPr>
@@ -7630,11 +7561,11 @@
           <w:rtl/>
         </w:rPr>
       </w:pPr>
-      <w:bookmarkStart w:id="5" w:name="_Toc15132728"/>
+      <w:bookmarkStart w:id="4" w:name="_Toc15132728"/>
       <w:r>
         <w:t>Actors Table</w:t>
       </w:r>
-      <w:bookmarkEnd w:id="5"/>
+      <w:bookmarkEnd w:id="4"/>
     </w:p>
     <w:tbl>
       <w:tblPr>
@@ -7935,7 +7866,7 @@
       <w:pPr>
         <w:pStyle w:val="1"/>
       </w:pPr>
-      <w:bookmarkStart w:id="6" w:name="_Toc15132729"/>
+      <w:bookmarkStart w:id="5" w:name="_Toc15132729"/>
       <w:r>
         <w:rPr>
           <w:rFonts w:hint="cs"/>
@@ -7953,17 +7884,17 @@
       <w:r>
         <w:t>Use Case</w:t>
       </w:r>
+      <w:bookmarkEnd w:id="5"/>
+    </w:p>
+    <w:p>
+      <w:pPr>
+        <w:pStyle w:val="2"/>
+      </w:pPr>
+      <w:bookmarkStart w:id="6" w:name="_Toc15132730"/>
+      <w:r>
+        <w:t>Use Case Diagram</w:t>
+      </w:r>
       <w:bookmarkEnd w:id="6"/>
-    </w:p>
-    <w:p>
-      <w:pPr>
-        <w:pStyle w:val="2"/>
-      </w:pPr>
-      <w:bookmarkStart w:id="7" w:name="_Toc15132730"/>
-      <w:r>
-        <w:t>Use Case Diagram</w:t>
-      </w:r>
-      <w:bookmarkEnd w:id="7"/>
     </w:p>
     <w:p>
       <w:pPr>
@@ -8045,7 +7976,7 @@
           <w:rtl/>
         </w:rPr>
       </w:pPr>
-      <w:bookmarkStart w:id="8" w:name="_Toc15132731"/>
+      <w:bookmarkStart w:id="7" w:name="_Toc15132731"/>
       <w:r>
         <w:t xml:space="preserve">Use </w:t>
       </w:r>
@@ -8058,7 +7989,7 @@
       <w:r>
         <w:t>escription</w:t>
       </w:r>
-      <w:bookmarkEnd w:id="8"/>
+      <w:bookmarkEnd w:id="7"/>
     </w:p>
     <w:p>
       <w:pPr>
@@ -10021,25 +9952,7 @@
                 <w:color w:val="000000"/>
                 <w:rtl/>
               </w:rPr>
-              <w:t xml:space="preserve">1.0 ע"י </w:t>
-            </w:r>
-            <w:proofErr w:type="spellStart"/>
-            <w:r>
-              <w:rPr>
-                <w:rFonts w:ascii="David" w:hAnsi="David" w:cs="David"/>
-                <w:color w:val="000000"/>
-                <w:rtl/>
-              </w:rPr>
-              <w:t>עלאא</w:t>
-            </w:r>
-            <w:proofErr w:type="spellEnd"/>
-            <w:r>
-              <w:rPr>
-                <w:rFonts w:ascii="David" w:hAnsi="David" w:cs="David"/>
-                <w:color w:val="000000"/>
-                <w:rtl/>
-              </w:rPr>
-              <w:t xml:space="preserve"> גנימה </w:t>
+              <w:t>1.0 ע"י עלאא גנימה </w:t>
             </w:r>
           </w:p>
         </w:tc>
@@ -10951,25 +10864,7 @@
                 <w:color w:val="000000"/>
                 <w:rtl/>
               </w:rPr>
-              <w:t xml:space="preserve">1.0 ע"י </w:t>
-            </w:r>
-            <w:proofErr w:type="spellStart"/>
-            <w:r>
-              <w:rPr>
-                <w:rFonts w:ascii="David" w:hAnsi="David" w:cs="David"/>
-                <w:color w:val="000000"/>
-                <w:rtl/>
-              </w:rPr>
-              <w:t>עלאא</w:t>
-            </w:r>
-            <w:proofErr w:type="spellEnd"/>
-            <w:r>
-              <w:rPr>
-                <w:rFonts w:ascii="David" w:hAnsi="David" w:cs="David"/>
-                <w:color w:val="000000"/>
-                <w:rtl/>
-              </w:rPr>
-              <w:t xml:space="preserve"> גנימה</w:t>
+              <w:t>1.0 ע"י עלאא גנימה</w:t>
             </w:r>
           </w:p>
         </w:tc>
@@ -14097,7 +13992,7 @@
           <w:noProof/>
         </w:rPr>
       </w:pPr>
-      <w:bookmarkStart w:id="9" w:name="_Toc15132732"/>
+      <w:bookmarkStart w:id="8" w:name="_Toc15132732"/>
       <w:r>
         <w:rPr>
           <w:rFonts w:hint="cs"/>
@@ -14107,26 +14002,26 @@
         <w:lastRenderedPageBreak/>
         <w:t>תרשים מחלקות</w:t>
       </w:r>
+      <w:bookmarkEnd w:id="8"/>
+    </w:p>
+    <w:p>
+      <w:pPr>
+        <w:pStyle w:val="2"/>
+      </w:pPr>
+      <w:bookmarkStart w:id="9" w:name="_Toc15132733"/>
+      <w:r>
+        <w:t>C</w:t>
+      </w:r>
+      <w:r>
+        <w:t xml:space="preserve">lass </w:t>
+      </w:r>
+      <w:r>
+        <w:t>D</w:t>
+      </w:r>
+      <w:r>
+        <w:t>iagram</w:t>
+      </w:r>
       <w:bookmarkEnd w:id="9"/>
-    </w:p>
-    <w:p>
-      <w:pPr>
-        <w:pStyle w:val="2"/>
-      </w:pPr>
-      <w:bookmarkStart w:id="10" w:name="_Toc15132733"/>
-      <w:r>
-        <w:t>C</w:t>
-      </w:r>
-      <w:r>
-        <w:t xml:space="preserve">lass </w:t>
-      </w:r>
-      <w:r>
-        <w:t>D</w:t>
-      </w:r>
-      <w:r>
-        <w:t>iagram</w:t>
-      </w:r>
-      <w:bookmarkEnd w:id="10"/>
     </w:p>
     <w:p>
       <w:pPr>
@@ -14232,7 +14127,7 @@
           <w:rtl/>
         </w:rPr>
       </w:pPr>
-      <w:bookmarkStart w:id="11" w:name="_Toc15132734"/>
+      <w:bookmarkStart w:id="10" w:name="_Toc15132734"/>
       <w:r>
         <w:rPr>
           <w:rFonts w:hint="cs"/>
@@ -14241,7 +14136,7 @@
         <w:lastRenderedPageBreak/>
         <w:t>ארכיטקטורת המוצר</w:t>
       </w:r>
-      <w:bookmarkEnd w:id="11"/>
+      <w:bookmarkEnd w:id="10"/>
     </w:p>
     <w:p>
       <w:pPr>
@@ -14260,7 +14155,7 @@
           <w:rtl/>
         </w:rPr>
       </w:pPr>
-      <w:bookmarkStart w:id="12" w:name="_Toc15132735"/>
+      <w:bookmarkStart w:id="11" w:name="_Toc15132735"/>
       <w:r>
         <w:rPr>
           <w:rFonts w:hint="cs"/>
@@ -14268,7 +14163,7 @@
         </w:rPr>
         <w:t>נקודות קצה, מכשירים</w:t>
       </w:r>
-      <w:bookmarkEnd w:id="12"/>
+      <w:bookmarkEnd w:id="11"/>
     </w:p>
     <w:p>
       <w:pPr>
@@ -14347,7 +14242,7 @@
           <w:rtl/>
         </w:rPr>
       </w:pPr>
-      <w:bookmarkStart w:id="13" w:name="_Toc15132736"/>
+      <w:bookmarkStart w:id="12" w:name="_Toc15132736"/>
       <w:r>
         <w:rPr>
           <w:rFonts w:hint="cs"/>
@@ -14355,7 +14250,7 @@
         </w:rPr>
         <w:t>נקודות קצה, משתמשים</w:t>
       </w:r>
-      <w:bookmarkEnd w:id="13"/>
+      <w:bookmarkEnd w:id="12"/>
     </w:p>
     <w:p>
       <w:pPr>
@@ -14409,7 +14304,7 @@
           <w:rtl/>
         </w:rPr>
       </w:pPr>
-      <w:bookmarkStart w:id="14" w:name="_Toc15132737"/>
+      <w:bookmarkStart w:id="13" w:name="_Toc15132737"/>
       <w:r>
         <w:rPr>
           <w:rFonts w:hint="cs"/>
@@ -14417,7 +14312,7 @@
         </w:rPr>
         <w:t>שרת המערכת</w:t>
       </w:r>
-      <w:bookmarkEnd w:id="14"/>
+      <w:bookmarkEnd w:id="13"/>
     </w:p>
     <w:p>
       <w:pPr>
@@ -14451,7 +14346,7 @@
           <w:rtl/>
         </w:rPr>
       </w:pPr>
-      <w:bookmarkStart w:id="15" w:name="_Toc15132738"/>
+      <w:bookmarkStart w:id="14" w:name="_Toc15132738"/>
       <w:r>
         <w:rPr>
           <w:rFonts w:hint="cs"/>
@@ -14459,7 +14354,7 @@
         </w:rPr>
         <w:t>בסיס הנתונים</w:t>
       </w:r>
-      <w:bookmarkEnd w:id="15"/>
+      <w:bookmarkEnd w:id="14"/>
     </w:p>
     <w:p>
       <w:r>
@@ -14590,7 +14485,7 @@
           <w:rtl/>
         </w:rPr>
       </w:pPr>
-      <w:bookmarkStart w:id="16" w:name="_Toc15132739"/>
+      <w:bookmarkStart w:id="15" w:name="_Toc15132739"/>
       <w:r>
         <w:rPr>
           <w:rFonts w:hint="cs"/>
@@ -14600,7 +14495,7 @@
         <w:lastRenderedPageBreak/>
         <w:t>ארכיטקטורה לוגית</w:t>
       </w:r>
-      <w:bookmarkEnd w:id="16"/>
+      <w:bookmarkEnd w:id="15"/>
     </w:p>
     <w:p>
       <w:pPr>
@@ -14619,7 +14514,7 @@
           <w:rtl/>
         </w:rPr>
       </w:pPr>
-      <w:bookmarkStart w:id="17" w:name="_Toc15132740"/>
+      <w:bookmarkStart w:id="16" w:name="_Toc15132740"/>
       <w:r>
         <w:rPr>
           <w:rFonts w:hint="cs"/>
@@ -14627,7 +14522,7 @@
         </w:rPr>
         <w:t>ארכיטקטורת התוכנה</w:t>
       </w:r>
-      <w:bookmarkEnd w:id="17"/>
+      <w:bookmarkEnd w:id="16"/>
     </w:p>
     <w:p>
       <w:pPr>
@@ -14897,7 +14792,7 @@
           <w:rtl/>
         </w:rPr>
       </w:pPr>
-      <w:bookmarkStart w:id="18" w:name="_Toc15132741"/>
+      <w:bookmarkStart w:id="17" w:name="_Toc15132741"/>
       <w:r>
         <w:rPr>
           <w:rFonts w:hint="cs"/>
@@ -14906,7 +14801,7 @@
         <w:lastRenderedPageBreak/>
         <w:t>ספריות בולטות</w:t>
       </w:r>
-      <w:bookmarkEnd w:id="18"/>
+      <w:bookmarkEnd w:id="17"/>
     </w:p>
     <w:p>
       <w:pPr>
@@ -15080,7 +14975,6 @@
         </w:rPr>
         <w:t xml:space="preserve">התנהלות </w:t>
       </w:r>
-      <w:proofErr w:type="spellStart"/>
       <w:r>
         <w:rPr>
           <w:rFonts w:ascii="David" w:hAnsi="David" w:cs="David" w:hint="cs"/>
@@ -15088,9 +14982,8 @@
           <w:szCs w:val="24"/>
           <w:rtl/>
         </w:rPr>
-        <w:t>אוטמוטית</w:t>
-      </w:r>
-      <w:proofErr w:type="spellEnd"/>
+        <w:t>אוטומטית</w:t>
+      </w:r>
       <w:r>
         <w:rPr>
           <w:rFonts w:ascii="David" w:hAnsi="David" w:cs="David" w:hint="cs"/>
@@ -15249,7 +15142,7 @@
           <w:rtl/>
         </w:rPr>
       </w:pPr>
-      <w:bookmarkStart w:id="19" w:name="_Toc15132742"/>
+      <w:bookmarkStart w:id="18" w:name="_Toc15132742"/>
       <w:r>
         <w:rPr>
           <w:rFonts w:hint="cs"/>
@@ -15257,7 +15150,7 @@
         </w:rPr>
         <w:t>המבנה הטבלאי במסד הנתונים</w:t>
       </w:r>
-      <w:bookmarkEnd w:id="19"/>
+      <w:bookmarkEnd w:id="18"/>
     </w:p>
     <w:p>
       <w:pPr>
@@ -15348,7 +15241,7 @@
           <w:rtl/>
         </w:rPr>
       </w:pPr>
-      <w:bookmarkStart w:id="20" w:name="_Toc15132743"/>
+      <w:bookmarkStart w:id="19" w:name="_Toc15132743"/>
       <w:r>
         <w:rPr>
           <w:rFonts w:hint="cs"/>
@@ -15357,18 +15250,18 @@
         <w:lastRenderedPageBreak/>
         <w:t>תהליכים מרכזיים</w:t>
       </w:r>
+      <w:bookmarkEnd w:id="19"/>
+    </w:p>
+    <w:p/>
+    <w:p>
+      <w:pPr>
+        <w:pStyle w:val="2"/>
+      </w:pPr>
+      <w:bookmarkStart w:id="20" w:name="_Toc15132744"/>
+      <w:r>
+        <w:t>Activity Diagram for The Addition of a Plug</w:t>
+      </w:r>
       <w:bookmarkEnd w:id="20"/>
-    </w:p>
-    <w:p/>
-    <w:p>
-      <w:pPr>
-        <w:pStyle w:val="2"/>
-      </w:pPr>
-      <w:bookmarkStart w:id="21" w:name="_Toc15132744"/>
-      <w:r>
-        <w:t>Activity Diagram for The Addition of a Plug</w:t>
-      </w:r>
-      <w:bookmarkEnd w:id="21"/>
     </w:p>
     <w:p>
       <w:pPr>
@@ -15623,7 +15516,7 @@
       <w:pPr>
         <w:pStyle w:val="2"/>
       </w:pPr>
-      <w:bookmarkStart w:id="22" w:name="_Toc15132745"/>
+      <w:bookmarkStart w:id="21" w:name="_Toc15132745"/>
       <w:r>
         <w:rPr>
           <w:noProof/>
@@ -15688,7 +15581,7 @@
       <w:r>
         <w:t>Sequence Diagram of the Connection with the Server during Plug Addition</w:t>
       </w:r>
-      <w:bookmarkEnd w:id="22"/>
+      <w:bookmarkEnd w:id="21"/>
     </w:p>
     <w:p>
       <w:pPr>
@@ -15697,7 +15590,7 @@
           <w:rtl/>
         </w:rPr>
       </w:pPr>
-      <w:bookmarkStart w:id="23" w:name="_Toc15132746"/>
+      <w:bookmarkStart w:id="22" w:name="_Toc15132746"/>
       <w:r>
         <w:rPr>
           <w:rFonts w:hint="cs"/>
@@ -15706,7 +15599,7 @@
         <w:lastRenderedPageBreak/>
         <w:t>בדיקות</w:t>
       </w:r>
-      <w:bookmarkEnd w:id="23"/>
+      <w:bookmarkEnd w:id="22"/>
     </w:p>
     <w:p>
       <w:pPr>
@@ -16057,7 +15950,7 @@
           <w:rtl/>
         </w:rPr>
       </w:pPr>
-      <w:bookmarkStart w:id="24" w:name="_Toc15132747"/>
+      <w:bookmarkStart w:id="23" w:name="_Toc15132747"/>
       <w:r>
         <w:rPr>
           <w:rFonts w:hint="cs"/>
@@ -16066,27 +15959,335 @@
         <w:lastRenderedPageBreak/>
         <w:t>תהליך העבודה</w:t>
       </w:r>
+      <w:bookmarkEnd w:id="23"/>
+    </w:p>
+    <w:p>
+      <w:pPr>
+        <w:rPr>
+          <w:rFonts w:ascii="David" w:hAnsi="David" w:cs="David"/>
+          <w:sz w:val="18"/>
+          <w:szCs w:val="24"/>
+          <w:rtl/>
+        </w:rPr>
+      </w:pPr>
+    </w:p>
+    <w:p>
+      <w:pPr>
+        <w:rPr>
+          <w:rFonts w:ascii="David" w:hAnsi="David" w:cs="David"/>
+          <w:sz w:val="18"/>
+          <w:szCs w:val="24"/>
+          <w:rtl/>
+        </w:rPr>
+      </w:pPr>
+      <w:r>
+        <w:rPr>
+          <w:rFonts w:ascii="David" w:hAnsi="David" w:cs="David"/>
+          <w:sz w:val="18"/>
+          <w:szCs w:val="24"/>
+          <w:rtl/>
+        </w:rPr>
+        <w:t xml:space="preserve">בפועל, לפי הגישה </w:t>
+      </w:r>
+      <w:proofErr w:type="spellStart"/>
+      <w:r>
+        <w:rPr>
+          <w:rFonts w:ascii="David" w:hAnsi="David" w:cs="David"/>
+          <w:sz w:val="18"/>
+          <w:szCs w:val="24"/>
+          <w:rtl/>
+        </w:rPr>
+        <w:t>האג'ילית</w:t>
+      </w:r>
+      <w:proofErr w:type="spellEnd"/>
+      <w:r>
+        <w:rPr>
+          <w:rFonts w:ascii="David" w:hAnsi="David" w:cs="David"/>
+          <w:sz w:val="18"/>
+          <w:szCs w:val="24"/>
+          <w:rtl/>
+        </w:rPr>
+        <w:t>, ביצענו תכנון, לאחר מכן מימשנו קוד התואם את התכנון, לאחר מכן חזרנו לשלב התכנון כדי לבצע שינויים ולבסוף כתבנו את הקוד בפועל ובנינו את הרכיב החשמלי יחד עם ביצוע הבדיקות המתאימות.</w:t>
+      </w:r>
+    </w:p>
+    <w:p>
+      <w:pPr>
+        <w:rPr>
+          <w:rFonts w:ascii="David" w:hAnsi="David" w:cs="David"/>
+          <w:sz w:val="18"/>
+          <w:szCs w:val="24"/>
+          <w:rtl/>
+        </w:rPr>
+      </w:pPr>
+    </w:p>
+    <w:p>
+      <w:pPr>
+        <w:rPr>
+          <w:rFonts w:ascii="David" w:hAnsi="David" w:cs="David"/>
+          <w:sz w:val="18"/>
+          <w:szCs w:val="24"/>
+          <w:rtl/>
+        </w:rPr>
+      </w:pPr>
+      <w:r>
+        <w:rPr>
+          <w:rFonts w:ascii="David" w:hAnsi="David" w:cs="David"/>
+          <w:sz w:val="18"/>
+          <w:szCs w:val="24"/>
+          <w:rtl/>
+        </w:rPr>
+        <w:t>בכל שבוע התנהלה שיחת צוות שוטפת שבה היינו דנים על התרחישים שהשגנו עד עכשיו, הפעולות אותן אנחנו מתכננים להשיג והמכשולים אשר עומדים בפנינו.</w:t>
+      </w:r>
+    </w:p>
+    <w:p>
+      <w:pPr>
+        <w:rPr>
+          <w:rFonts w:ascii="David" w:hAnsi="David" w:cs="David"/>
+          <w:sz w:val="18"/>
+          <w:szCs w:val="24"/>
+          <w:rtl/>
+        </w:rPr>
+      </w:pPr>
+      <w:r>
+        <w:rPr>
+          <w:rFonts w:ascii="David" w:hAnsi="David" w:cs="David"/>
+          <w:sz w:val="18"/>
+          <w:szCs w:val="24"/>
+          <w:rtl/>
+        </w:rPr>
+        <w:t xml:space="preserve">השתמשנו בפלטפורמות </w:t>
+      </w:r>
+      <w:proofErr w:type="spellStart"/>
+      <w:r>
+        <w:rPr>
+          <w:rFonts w:ascii="David" w:hAnsi="David" w:cs="David"/>
+          <w:sz w:val="24"/>
+          <w:szCs w:val="36"/>
+        </w:rPr>
+        <w:t>Github</w:t>
+      </w:r>
+      <w:proofErr w:type="spellEnd"/>
+      <w:r>
+        <w:rPr>
+          <w:rFonts w:ascii="David" w:hAnsi="David" w:cs="David"/>
+          <w:sz w:val="24"/>
+          <w:szCs w:val="36"/>
+          <w:rtl/>
+        </w:rPr>
+        <w:t xml:space="preserve"> </w:t>
+      </w:r>
+      <w:r>
+        <w:rPr>
+          <w:rFonts w:ascii="David" w:hAnsi="David" w:cs="David"/>
+          <w:sz w:val="18"/>
+          <w:szCs w:val="24"/>
+          <w:rtl/>
+        </w:rPr>
+        <w:t xml:space="preserve">ו – </w:t>
+      </w:r>
+      <w:proofErr w:type="spellStart"/>
+      <w:r>
+        <w:rPr>
+          <w:rFonts w:ascii="David" w:hAnsi="David" w:cs="David"/>
+          <w:sz w:val="24"/>
+          <w:szCs w:val="36"/>
+        </w:rPr>
+        <w:t>AzureDevOps</w:t>
+      </w:r>
+      <w:proofErr w:type="spellEnd"/>
+      <w:r>
+        <w:rPr>
+          <w:rFonts w:ascii="David" w:hAnsi="David" w:cs="David"/>
+          <w:sz w:val="18"/>
+          <w:szCs w:val="24"/>
+          <w:rtl/>
+        </w:rPr>
+        <w:t xml:space="preserve">, שם עבדנו עם </w:t>
+      </w:r>
+      <w:r>
+        <w:rPr>
+          <w:rFonts w:ascii="David" w:hAnsi="David" w:cs="David"/>
+          <w:sz w:val="24"/>
+          <w:szCs w:val="36"/>
+        </w:rPr>
+        <w:t>Continuous Integration</w:t>
+      </w:r>
+      <w:r>
+        <w:rPr>
+          <w:rFonts w:ascii="David" w:hAnsi="David" w:cs="David"/>
+          <w:sz w:val="18"/>
+          <w:szCs w:val="24"/>
+          <w:rtl/>
+        </w:rPr>
+        <w:t xml:space="preserve"> על מנת לוודא שהגרסה העדכנית יציבה ותקינה.</w:t>
+      </w:r>
+    </w:p>
+    <w:p>
+      <w:pPr>
+        <w:rPr>
+          <w:rFonts w:ascii="David" w:hAnsi="David" w:cs="David"/>
+          <w:sz w:val="18"/>
+          <w:szCs w:val="24"/>
+          <w:rtl/>
+        </w:rPr>
+      </w:pPr>
+      <w:r>
+        <w:rPr>
+          <w:rFonts w:ascii="David" w:hAnsi="David" w:cs="David"/>
+          <w:sz w:val="18"/>
+          <w:szCs w:val="24"/>
+          <w:rtl/>
+        </w:rPr>
+        <w:t xml:space="preserve">עבדנו במתודולוגיית </w:t>
+      </w:r>
+      <w:r>
+        <w:rPr>
+          <w:rFonts w:ascii="David" w:hAnsi="David" w:cs="David"/>
+          <w:sz w:val="24"/>
+          <w:szCs w:val="36"/>
+        </w:rPr>
+        <w:t>Agile</w:t>
+      </w:r>
+      <w:r>
+        <w:rPr>
+          <w:rFonts w:ascii="David" w:hAnsi="David" w:cs="David"/>
+          <w:rtl/>
+        </w:rPr>
+        <w:t xml:space="preserve"> </w:t>
+      </w:r>
+      <w:r>
+        <w:rPr>
+          <w:rFonts w:ascii="David" w:hAnsi="David" w:cs="David"/>
+          <w:sz w:val="18"/>
+          <w:szCs w:val="24"/>
+          <w:rtl/>
+        </w:rPr>
+        <w:t xml:space="preserve">כללית אשר בה חילקנו משימות עבור כל </w:t>
+      </w:r>
+      <w:r>
+        <w:rPr>
+          <w:rFonts w:ascii="David" w:hAnsi="David" w:cs="David"/>
+          <w:sz w:val="24"/>
+          <w:szCs w:val="36"/>
+        </w:rPr>
+        <w:t>Use-Case</w:t>
+      </w:r>
+      <w:r>
+        <w:rPr>
+          <w:rFonts w:ascii="David" w:hAnsi="David" w:cs="David"/>
+          <w:sz w:val="24"/>
+          <w:szCs w:val="36"/>
+          <w:rtl/>
+        </w:rPr>
+        <w:t xml:space="preserve"> </w:t>
+      </w:r>
+      <w:r>
+        <w:rPr>
+          <w:rFonts w:ascii="David" w:hAnsi="David" w:cs="David"/>
+          <w:sz w:val="18"/>
+          <w:szCs w:val="24"/>
+          <w:rtl/>
+        </w:rPr>
+        <w:t>וכל חבר צוות היה אחראי למשימות שהיו תחת תחומי האחריות שלו.</w:t>
+      </w:r>
+    </w:p>
+    <w:p>
+      <w:pPr>
+        <w:rPr>
+          <w:rFonts w:ascii="David" w:hAnsi="David" w:cs="David"/>
+          <w:sz w:val="18"/>
+          <w:szCs w:val="24"/>
+          <w:rtl/>
+        </w:rPr>
+      </w:pPr>
+    </w:p>
+    <w:p>
+      <w:pPr>
+        <w:rPr>
+          <w:rFonts w:ascii="David" w:hAnsi="David" w:cs="David"/>
+          <w:sz w:val="18"/>
+          <w:szCs w:val="24"/>
+          <w:rtl/>
+        </w:rPr>
+      </w:pPr>
+      <w:r>
+        <w:rPr>
+          <w:rFonts w:ascii="David" w:hAnsi="David" w:cs="David"/>
+          <w:sz w:val="18"/>
+          <w:szCs w:val="24"/>
+          <w:rtl/>
+        </w:rPr>
+        <w:t xml:space="preserve">חלוקת העבודה התבצעה בפועל כך שירדן שוהם היה אחראי על הרכיב החשמלי ועל ה </w:t>
+      </w:r>
+      <w:r>
+        <w:rPr>
+          <w:rFonts w:ascii="David" w:hAnsi="David" w:cs="David"/>
+          <w:sz w:val="24"/>
+          <w:szCs w:val="36"/>
+        </w:rPr>
+        <w:t>API</w:t>
+      </w:r>
+      <w:r>
+        <w:rPr>
+          <w:rFonts w:ascii="David" w:hAnsi="David" w:cs="David"/>
+          <w:sz w:val="18"/>
+          <w:szCs w:val="24"/>
+          <w:rtl/>
+        </w:rPr>
+        <w:t xml:space="preserve">, יחד </w:t>
+      </w:r>
+      <w:proofErr w:type="spellStart"/>
+      <w:r>
+        <w:rPr>
+          <w:rFonts w:ascii="David" w:hAnsi="David" w:cs="David"/>
+          <w:sz w:val="18"/>
+          <w:szCs w:val="24"/>
+          <w:rtl/>
+        </w:rPr>
+        <w:t>איתו</w:t>
+      </w:r>
+      <w:proofErr w:type="spellEnd"/>
+      <w:r>
+        <w:rPr>
+          <w:rFonts w:ascii="David" w:hAnsi="David" w:cs="David"/>
+          <w:sz w:val="18"/>
+          <w:szCs w:val="24"/>
+          <w:rtl/>
+        </w:rPr>
+        <w:t xml:space="preserve"> עבד אבי </w:t>
+      </w:r>
+      <w:proofErr w:type="spellStart"/>
+      <w:r>
+        <w:rPr>
+          <w:rFonts w:ascii="David" w:hAnsi="David" w:cs="David"/>
+          <w:sz w:val="18"/>
+          <w:szCs w:val="24"/>
+          <w:rtl/>
+        </w:rPr>
+        <w:t>מיש</w:t>
+      </w:r>
+      <w:bookmarkStart w:id="24" w:name="_GoBack"/>
       <w:bookmarkEnd w:id="24"/>
-    </w:p>
-    <w:p>
-      <w:pPr>
+      <w:r>
         <w:rPr>
           <w:rFonts w:ascii="David" w:hAnsi="David" w:cs="David"/>
           <w:sz w:val="18"/>
           <w:szCs w:val="24"/>
           <w:rtl/>
         </w:rPr>
-      </w:pPr>
-    </w:p>
-    <w:p>
-      <w:pPr>
+        <w:t>ייב</w:t>
+      </w:r>
+      <w:proofErr w:type="spellEnd"/>
+      <w:r>
         <w:rPr>
           <w:rFonts w:ascii="David" w:hAnsi="David" w:cs="David"/>
           <w:sz w:val="18"/>
           <w:szCs w:val="24"/>
           <w:rtl/>
         </w:rPr>
-      </w:pPr>
+        <w:t xml:space="preserve"> בדגש על האבטחה. על צד הלקוח היה אחראי אביאל וקנין אשר יחד </w:t>
+      </w:r>
+      <w:proofErr w:type="spellStart"/>
       <w:r>
         <w:rPr>
           <w:rFonts w:ascii="David" w:hAnsi="David" w:cs="David"/>
@@ -16094,9 +16295,9 @@
           <w:szCs w:val="24"/>
           <w:rtl/>
         </w:rPr>
-        <w:t xml:space="preserve">בפועל, לפי הגישה </w:t>
-      </w:r>
-      <w:proofErr w:type="spellStart"/>
+        <w:t>איתו</w:t>
+      </w:r>
+      <w:proofErr w:type="spellEnd"/>
       <w:r>
         <w:rPr>
           <w:rFonts w:ascii="David" w:hAnsi="David" w:cs="David"/>
@@ -16104,324 +16305,7 @@
           <w:szCs w:val="24"/>
           <w:rtl/>
         </w:rPr>
-        <w:t>האג'ילית</w:t>
-      </w:r>
-      <w:proofErr w:type="spellEnd"/>
-      <w:r>
-        <w:rPr>
-          <w:rFonts w:ascii="David" w:hAnsi="David" w:cs="David"/>
-          <w:sz w:val="18"/>
-          <w:szCs w:val="24"/>
-          <w:rtl/>
-        </w:rPr>
-        <w:t>, ביצענו תכנון, לאחר מכן מימשנו קוד התואם את התכנון, לאחר מכן חזרנו לשלב התכנון כדי לבצע שינויים ולבסוף כתבנו את הקוד בפועל ובנינו את הרכיב החשמלי יחד עם ביצוע הבדיקות המתאימות.</w:t>
-      </w:r>
-    </w:p>
-    <w:p>
-      <w:pPr>
-        <w:rPr>
-          <w:rFonts w:ascii="David" w:hAnsi="David" w:cs="David"/>
-          <w:sz w:val="18"/>
-          <w:szCs w:val="24"/>
-          <w:rtl/>
-        </w:rPr>
-      </w:pPr>
-    </w:p>
-    <w:p>
-      <w:pPr>
-        <w:rPr>
-          <w:rFonts w:ascii="David" w:hAnsi="David" w:cs="David"/>
-          <w:sz w:val="18"/>
-          <w:szCs w:val="24"/>
-          <w:rtl/>
-        </w:rPr>
-      </w:pPr>
-      <w:r>
-        <w:rPr>
-          <w:rFonts w:ascii="David" w:hAnsi="David" w:cs="David"/>
-          <w:sz w:val="18"/>
-          <w:szCs w:val="24"/>
-          <w:rtl/>
-        </w:rPr>
-        <w:t>בכל שבוע התנהלה שיחת צוות שוטפת שבה היינו דנים על התרחישים שהשגנו עד עכשיו, הפעולות אותן אנחנו מתכננים להשיג והמכשולים אשר עומדים בפנינו.</w:t>
-      </w:r>
-    </w:p>
-    <w:p>
-      <w:pPr>
-        <w:rPr>
-          <w:rFonts w:ascii="David" w:hAnsi="David" w:cs="David"/>
-          <w:sz w:val="18"/>
-          <w:szCs w:val="24"/>
-          <w:rtl/>
-        </w:rPr>
-      </w:pPr>
-      <w:r>
-        <w:rPr>
-          <w:rFonts w:ascii="David" w:hAnsi="David" w:cs="David"/>
-          <w:sz w:val="18"/>
-          <w:szCs w:val="24"/>
-          <w:rtl/>
-        </w:rPr>
-        <w:t xml:space="preserve">השתמשנו בפלטפורמות </w:t>
-      </w:r>
-      <w:proofErr w:type="spellStart"/>
-      <w:r>
-        <w:rPr>
-          <w:rFonts w:ascii="David" w:hAnsi="David" w:cs="David"/>
-          <w:sz w:val="24"/>
-          <w:szCs w:val="36"/>
-        </w:rPr>
-        <w:t>Github</w:t>
-      </w:r>
-      <w:proofErr w:type="spellEnd"/>
-      <w:r>
-        <w:rPr>
-          <w:rFonts w:ascii="David" w:hAnsi="David" w:cs="David"/>
-          <w:sz w:val="24"/>
-          <w:szCs w:val="36"/>
-          <w:rtl/>
-        </w:rPr>
-        <w:t xml:space="preserve"> </w:t>
-      </w:r>
-      <w:r>
-        <w:rPr>
-          <w:rFonts w:ascii="David" w:hAnsi="David" w:cs="David"/>
-          <w:sz w:val="18"/>
-          <w:szCs w:val="24"/>
-          <w:rtl/>
-        </w:rPr>
-        <w:t xml:space="preserve">ו – </w:t>
-      </w:r>
-      <w:proofErr w:type="spellStart"/>
-      <w:r>
-        <w:rPr>
-          <w:rFonts w:ascii="David" w:hAnsi="David" w:cs="David"/>
-          <w:sz w:val="24"/>
-          <w:szCs w:val="36"/>
-        </w:rPr>
-        <w:t>AzureDevOps</w:t>
-      </w:r>
-      <w:proofErr w:type="spellEnd"/>
-      <w:r>
-        <w:rPr>
-          <w:rFonts w:ascii="David" w:hAnsi="David" w:cs="David"/>
-          <w:sz w:val="18"/>
-          <w:szCs w:val="24"/>
-          <w:rtl/>
-        </w:rPr>
-        <w:t xml:space="preserve">, שם עבדנו עם </w:t>
-      </w:r>
-      <w:r>
-        <w:rPr>
-          <w:rFonts w:ascii="David" w:hAnsi="David" w:cs="David"/>
-          <w:sz w:val="24"/>
-          <w:szCs w:val="36"/>
-        </w:rPr>
-        <w:t>Continuous Integration</w:t>
-      </w:r>
-      <w:r>
-        <w:rPr>
-          <w:rFonts w:ascii="David" w:hAnsi="David" w:cs="David"/>
-          <w:sz w:val="18"/>
-          <w:szCs w:val="24"/>
-          <w:rtl/>
-        </w:rPr>
-        <w:t xml:space="preserve"> על מנת לוודא שהגרסה העדכנית יציבה ותקינה.</w:t>
-      </w:r>
-    </w:p>
-    <w:p>
-      <w:pPr>
-        <w:rPr>
-          <w:rFonts w:ascii="David" w:hAnsi="David" w:cs="David"/>
-          <w:sz w:val="18"/>
-          <w:szCs w:val="24"/>
-          <w:rtl/>
-        </w:rPr>
-      </w:pPr>
-      <w:r>
-        <w:rPr>
-          <w:rFonts w:ascii="David" w:hAnsi="David" w:cs="David"/>
-          <w:sz w:val="18"/>
-          <w:szCs w:val="24"/>
-          <w:rtl/>
-        </w:rPr>
-        <w:t xml:space="preserve">עבדנו במתודולוגיית </w:t>
-      </w:r>
-      <w:r>
-        <w:rPr>
-          <w:rFonts w:ascii="David" w:hAnsi="David" w:cs="David"/>
-          <w:sz w:val="24"/>
-          <w:szCs w:val="36"/>
-        </w:rPr>
-        <w:t>Agile</w:t>
-      </w:r>
-      <w:r>
-        <w:rPr>
-          <w:rFonts w:ascii="David" w:hAnsi="David" w:cs="David"/>
-          <w:rtl/>
-        </w:rPr>
-        <w:t xml:space="preserve"> </w:t>
-      </w:r>
-      <w:r>
-        <w:rPr>
-          <w:rFonts w:ascii="David" w:hAnsi="David" w:cs="David"/>
-          <w:sz w:val="18"/>
-          <w:szCs w:val="24"/>
-          <w:rtl/>
-        </w:rPr>
-        <w:t xml:space="preserve">כללית אשר בה חילקנו משימות עבור כל </w:t>
-      </w:r>
-      <w:r>
-        <w:rPr>
-          <w:rFonts w:ascii="David" w:hAnsi="David" w:cs="David"/>
-          <w:sz w:val="24"/>
-          <w:szCs w:val="36"/>
-        </w:rPr>
-        <w:t>Use-Case</w:t>
-      </w:r>
-      <w:r>
-        <w:rPr>
-          <w:rFonts w:ascii="David" w:hAnsi="David" w:cs="David"/>
-          <w:sz w:val="24"/>
-          <w:szCs w:val="36"/>
-          <w:rtl/>
-        </w:rPr>
-        <w:t xml:space="preserve"> </w:t>
-      </w:r>
-      <w:r>
-        <w:rPr>
-          <w:rFonts w:ascii="David" w:hAnsi="David" w:cs="David"/>
-          <w:sz w:val="18"/>
-          <w:szCs w:val="24"/>
-          <w:rtl/>
-        </w:rPr>
-        <w:t>וכל חבר צוות היה אחראי למשימות שהיו תחת תחומי האחריות שלו.</w:t>
-      </w:r>
-    </w:p>
-    <w:p>
-      <w:pPr>
-        <w:rPr>
-          <w:rFonts w:ascii="David" w:hAnsi="David" w:cs="David"/>
-          <w:sz w:val="18"/>
-          <w:szCs w:val="24"/>
-          <w:rtl/>
-        </w:rPr>
-      </w:pPr>
-    </w:p>
-    <w:p>
-      <w:pPr>
-        <w:rPr>
-          <w:rFonts w:ascii="David" w:hAnsi="David" w:cs="David"/>
-          <w:sz w:val="18"/>
-          <w:szCs w:val="24"/>
-          <w:rtl/>
-        </w:rPr>
-      </w:pPr>
-      <w:r>
-        <w:rPr>
-          <w:rFonts w:ascii="David" w:hAnsi="David" w:cs="David"/>
-          <w:sz w:val="18"/>
-          <w:szCs w:val="24"/>
-          <w:rtl/>
-        </w:rPr>
-        <w:t xml:space="preserve">חלוקת העבודה התבצעה בפועל כך שירדן שוהם היה אחראי על הרכיב החשמלי ועל ה </w:t>
-      </w:r>
-      <w:r>
-        <w:rPr>
-          <w:rFonts w:ascii="David" w:hAnsi="David" w:cs="David"/>
-          <w:sz w:val="24"/>
-          <w:szCs w:val="36"/>
-        </w:rPr>
-        <w:t>API</w:t>
-      </w:r>
-      <w:r>
-        <w:rPr>
-          <w:rFonts w:ascii="David" w:hAnsi="David" w:cs="David"/>
-          <w:sz w:val="18"/>
-          <w:szCs w:val="24"/>
-          <w:rtl/>
-        </w:rPr>
-        <w:t xml:space="preserve">, יחד </w:t>
-      </w:r>
-      <w:proofErr w:type="spellStart"/>
-      <w:r>
-        <w:rPr>
-          <w:rFonts w:ascii="David" w:hAnsi="David" w:cs="David"/>
-          <w:sz w:val="18"/>
-          <w:szCs w:val="24"/>
-          <w:rtl/>
-        </w:rPr>
-        <w:t>איתו</w:t>
-      </w:r>
-      <w:proofErr w:type="spellEnd"/>
-      <w:r>
-        <w:rPr>
-          <w:rFonts w:ascii="David" w:hAnsi="David" w:cs="David"/>
-          <w:sz w:val="18"/>
-          <w:szCs w:val="24"/>
-          <w:rtl/>
-        </w:rPr>
-        <w:t xml:space="preserve"> עבד אבי </w:t>
-      </w:r>
-      <w:proofErr w:type="spellStart"/>
-      <w:r>
-        <w:rPr>
-          <w:rFonts w:ascii="David" w:hAnsi="David" w:cs="David"/>
-          <w:sz w:val="18"/>
-          <w:szCs w:val="24"/>
-          <w:rtl/>
-        </w:rPr>
-        <w:t>מישייב</w:t>
-      </w:r>
-      <w:proofErr w:type="spellEnd"/>
-      <w:r>
-        <w:rPr>
-          <w:rFonts w:ascii="David" w:hAnsi="David" w:cs="David"/>
-          <w:sz w:val="18"/>
-          <w:szCs w:val="24"/>
-          <w:rtl/>
-        </w:rPr>
-        <w:t xml:space="preserve"> בדגש על האבטחה. על צד הלקוח היה אחראי אביאל וקנין אשר יחד </w:t>
-      </w:r>
-      <w:proofErr w:type="spellStart"/>
-      <w:r>
-        <w:rPr>
-          <w:rFonts w:ascii="David" w:hAnsi="David" w:cs="David"/>
-          <w:sz w:val="18"/>
-          <w:szCs w:val="24"/>
-          <w:rtl/>
-        </w:rPr>
-        <w:t>איתו</w:t>
-      </w:r>
-      <w:proofErr w:type="spellEnd"/>
-      <w:r>
-        <w:rPr>
-          <w:rFonts w:ascii="David" w:hAnsi="David" w:cs="David"/>
-          <w:sz w:val="18"/>
-          <w:szCs w:val="24"/>
-          <w:rtl/>
-        </w:rPr>
-        <w:t xml:space="preserve"> עבדו רון כץ </w:t>
-      </w:r>
-      <w:proofErr w:type="spellStart"/>
-      <w:r>
-        <w:rPr>
-          <w:rFonts w:ascii="David" w:hAnsi="David" w:cs="David"/>
-          <w:sz w:val="18"/>
-          <w:szCs w:val="24"/>
-          <w:rtl/>
-        </w:rPr>
-        <w:t>ועלאא</w:t>
-      </w:r>
-      <w:proofErr w:type="spellEnd"/>
-      <w:r>
-        <w:rPr>
-          <w:rFonts w:ascii="David" w:hAnsi="David" w:cs="David"/>
-          <w:sz w:val="18"/>
-          <w:szCs w:val="24"/>
-          <w:rtl/>
-        </w:rPr>
-        <w:t xml:space="preserve"> גנימה להקמת אתר צד לקוח מוגמר. בנוסף כל אחד מחברי הצוות נתן חלק גם בתחומי אחריות אשר לא קשורים אליו על מנת שכל אחד מחברי הצוות יכיר את המערכת כולה ובמקרה הצורך יוכל להחליף חבר אשר לא זמין (לפי המתודולוגיה </w:t>
+        <w:t xml:space="preserve"> עבדו רון כץ ועלאא גנימה להקמת אתר צד לקוח מוגמר. בנוסף כל אחד מחברי הצוות נתן חלק גם בתחומי אחריות אשר לא קשורים אליו על מנת שכל אחד מחברי הצוות יכיר את המערכת כולה ובמקרה הצורך יוכל להחליף חבר אשר לא זמין (לפי המתודולוגיה </w:t>
       </w:r>
       <w:proofErr w:type="spellStart"/>
       <w:r>
@@ -18047,6 +17931,7 @@
   <w:style w:type="character" w:default="1" w:styleId="a1">
     <w:name w:val="Default Paragraph Font"/>
     <w:uiPriority w:val="1"/>
+    <w:semiHidden/>
     <w:unhideWhenUsed/>
   </w:style>
   <w:style w:type="table" w:default="1" w:styleId="a2">
@@ -18628,7 +18513,7 @@
 </file>
 
 <file path=customXml/itemProps1.xml><?xml version="1.0" encoding="utf-8"?>
-<ds:datastoreItem xmlns:ds="http://schemas.openxmlformats.org/officeDocument/2006/customXml" ds:itemID="{4EA3914C-6973-4B54-A833-49EE906ADA5E}">
+<ds:datastoreItem xmlns:ds="http://schemas.openxmlformats.org/officeDocument/2006/customXml" ds:itemID="{15954962-82E2-4EB8-B944-1ADBD62D8D3F}">
   <ds:schemaRefs>
     <ds:schemaRef ds:uri="http://schemas.openxmlformats.org/officeDocument/2006/bibliography"/>
   </ds:schemaRefs>

</xml_diff>

<commit_message>
update the picture of power consumption in the book that contain also the date in x axis
</commit_message>
<xml_diff>
--- a/Project Submission/Book/Book.docx
+++ b/Project Submission/Book/Book.docx
@@ -60,7 +60,6 @@
           <w:rtl/>
         </w:rPr>
       </w:pPr>
-      <w:proofErr w:type="spellStart"/>
       <w:r>
         <w:rPr>
           <w:rFonts w:asciiTheme="majorBidi" w:hAnsiTheme="majorBidi"/>
@@ -72,7 +71,6 @@
         </w:rPr>
         <w:t>SmartSwitch</w:t>
       </w:r>
-      <w:proofErr w:type="spellEnd"/>
     </w:p>
     <w:p>
       <w:pPr>
@@ -280,19 +278,8 @@
                 <w:szCs w:val="36"/>
                 <w:rtl/>
               </w:rPr>
-              <w:t xml:space="preserve">אבי </w:t>
-            </w:r>
-            <w:proofErr w:type="spellStart"/>
-            <w:r>
-              <w:rPr>
-                <w:rFonts w:ascii="David" w:hAnsi="David" w:cs="David"/>
-                <w:sz w:val="36"/>
-                <w:szCs w:val="36"/>
-                <w:rtl/>
-              </w:rPr>
-              <w:t>מישייב</w:t>
-            </w:r>
-            <w:proofErr w:type="spellEnd"/>
+              <w:t>אבי מישייב</w:t>
+            </w:r>
           </w:p>
           <w:p>
             <w:pPr>
@@ -4443,7 +4430,7 @@
     <w:p>
       <w:pPr>
         <w:rPr>
-          <w:rFonts w:ascii="David" w:hAnsi="David" w:cs="David"/>
+          <w:rFonts w:ascii="David" w:hAnsi="David" w:cs="David" w:hint="cs"/>
           <w:sz w:val="24"/>
           <w:szCs w:val="24"/>
           <w:rtl/>
@@ -5185,30 +5172,30 @@
     <w:p>
       <w:pPr>
         <w:rPr>
-          <w:rFonts w:ascii="David" w:hAnsi="David" w:cs="David"/>
-          <w:sz w:val="24"/>
-          <w:szCs w:val="24"/>
-          <w:rtl/>
-        </w:rPr>
-      </w:pPr>
-      <w:r>
-        <w:rPr>
-          <w:rFonts w:ascii="David" w:hAnsi="David" w:cs="David"/>
           <w:noProof/>
-          <w:sz w:val="24"/>
-          <w:szCs w:val="24"/>
+          <w:rtl/>
+        </w:rPr>
+      </w:pPr>
+    </w:p>
+    <w:p>
+      <w:pPr>
+        <w:rPr>
+          <w:rFonts w:ascii="David" w:hAnsi="David" w:cs="David"/>
+          <w:sz w:val="24"/>
+          <w:szCs w:val="24"/>
+          <w:rtl/>
+        </w:rPr>
+      </w:pPr>
+      <w:bookmarkStart w:id="2" w:name="_GoBack"/>
+      <w:r>
+        <w:rPr>
+          <w:noProof/>
         </w:rPr>
         <w:drawing>
-          <wp:inline distT="0" distB="0" distL="0" distR="0" wp14:anchorId="0B7933FE" wp14:editId="0499AC40">
-            <wp:extent cx="5433799" cy="2541573"/>
-            <wp:effectExtent l="0" t="0" r="0" b="0"/>
-            <wp:docPr id="29" name="תמונה 2">
-              <a:extLst xmlns:a="http://schemas.openxmlformats.org/drawingml/2006/main">
-                <a:ext uri="{FF2B5EF4-FFF2-40B4-BE49-F238E27FC236}">
-                  <a16:creationId xmlns:a16="http://schemas.microsoft.com/office/drawing/2014/main" id="{13CC64D7-1652-4C58-83C8-836B7A70B0A8}"/>
-                </a:ext>
-              </a:extLst>
-            </wp:docPr>
+          <wp:inline distT="0" distB="0" distL="0" distR="0" wp14:anchorId="79E06E16" wp14:editId="6D3C4F7A">
+            <wp:extent cx="5407422" cy="2619375"/>
+            <wp:effectExtent l="0" t="0" r="3175" b="0"/>
+            <wp:docPr id="22" name="תמונה 22"/>
             <wp:cNvGraphicFramePr>
               <a:graphicFrameLocks xmlns:a="http://schemas.openxmlformats.org/drawingml/2006/main" noChangeAspect="1"/>
             </wp:cNvGraphicFramePr>
@@ -5216,30 +5203,30 @@
               <a:graphicData uri="http://schemas.openxmlformats.org/drawingml/2006/picture">
                 <pic:pic xmlns:pic="http://schemas.openxmlformats.org/drawingml/2006/picture">
                   <pic:nvPicPr>
-                    <pic:cNvPr id="3" name="תמונה 2">
-                      <a:extLst>
-                        <a:ext uri="{FF2B5EF4-FFF2-40B4-BE49-F238E27FC236}">
-                          <a16:creationId xmlns:a16="http://schemas.microsoft.com/office/drawing/2014/main" id="{13CC64D7-1652-4C58-83C8-836B7A70B0A8}"/>
-                        </a:ext>
-                      </a:extLst>
-                    </pic:cNvPr>
-                    <pic:cNvPicPr>
-                      <a:picLocks noChangeAspect="1"/>
-                    </pic:cNvPicPr>
+                    <pic:cNvPr id="1" name=""/>
+                    <pic:cNvPicPr/>
                   </pic:nvPicPr>
                   <pic:blipFill rotWithShape="1">
                     <a:blip r:embed="rId15"/>
-                    <a:srcRect l="-1087" t="11698" r="1762" b="5654"/>
+                    <a:srcRect l="181" t="9957" r="1397" b="5246"/>
                     <a:stretch/>
                   </pic:blipFill>
-                  <pic:spPr>
+                  <pic:spPr bwMode="auto">
                     <a:xfrm>
                       <a:off x="0" y="0"/>
-                      <a:ext cx="5464076" cy="2555735"/>
+                      <a:ext cx="5415611" cy="2623342"/>
                     </a:xfrm>
                     <a:prstGeom prst="rect">
                       <a:avLst/>
                     </a:prstGeom>
+                    <a:ln>
+                      <a:noFill/>
+                    </a:ln>
+                    <a:extLst>
+                      <a:ext uri="{53640926-AAD7-44D8-BBD7-CCE9431645EC}">
+                        <a14:shadowObscured xmlns:a14="http://schemas.microsoft.com/office/drawing/2010/main"/>
+                      </a:ext>
+                    </a:extLst>
                   </pic:spPr>
                 </pic:pic>
               </a:graphicData>
@@ -5247,6 +5234,7 @@
           </wp:inline>
         </w:drawing>
       </w:r>
+      <w:bookmarkEnd w:id="2"/>
     </w:p>
     <w:p>
       <w:pPr>
@@ -6996,7 +6984,7 @@
           <w:rtl/>
         </w:rPr>
       </w:pPr>
-      <w:bookmarkStart w:id="2" w:name="_Toc15132726"/>
+      <w:bookmarkStart w:id="3" w:name="_Toc15132726"/>
       <w:r>
         <w:rPr>
           <w:rFonts w:hint="cs"/>
@@ -7005,13 +6993,13 @@
         <w:lastRenderedPageBreak/>
         <w:t>טבלת שחקנים</w:t>
       </w:r>
-      <w:bookmarkEnd w:id="2"/>
+      <w:bookmarkEnd w:id="3"/>
     </w:p>
     <w:p>
       <w:pPr>
         <w:pStyle w:val="2"/>
       </w:pPr>
-      <w:bookmarkStart w:id="3" w:name="_Toc15132727"/>
+      <w:bookmarkStart w:id="4" w:name="_Toc15132727"/>
       <w:r>
         <w:t xml:space="preserve">Actors </w:t>
       </w:r>
@@ -7021,7 +7009,7 @@
       <w:r>
         <w:t>iagram</w:t>
       </w:r>
-      <w:bookmarkEnd w:id="3"/>
+      <w:bookmarkEnd w:id="4"/>
     </w:p>
     <w:p>
       <w:pPr>
@@ -7561,11 +7549,11 @@
           <w:rtl/>
         </w:rPr>
       </w:pPr>
-      <w:bookmarkStart w:id="4" w:name="_Toc15132728"/>
+      <w:bookmarkStart w:id="5" w:name="_Toc15132728"/>
       <w:r>
         <w:t>Actors Table</w:t>
       </w:r>
-      <w:bookmarkEnd w:id="4"/>
+      <w:bookmarkEnd w:id="5"/>
     </w:p>
     <w:tbl>
       <w:tblPr>
@@ -7866,7 +7854,7 @@
       <w:pPr>
         <w:pStyle w:val="1"/>
       </w:pPr>
-      <w:bookmarkStart w:id="5" w:name="_Toc15132729"/>
+      <w:bookmarkStart w:id="6" w:name="_Toc15132729"/>
       <w:r>
         <w:rPr>
           <w:rFonts w:hint="cs"/>
@@ -7884,17 +7872,17 @@
       <w:r>
         <w:t>Use Case</w:t>
       </w:r>
-      <w:bookmarkEnd w:id="5"/>
+      <w:bookmarkEnd w:id="6"/>
     </w:p>
     <w:p>
       <w:pPr>
         <w:pStyle w:val="2"/>
       </w:pPr>
-      <w:bookmarkStart w:id="6" w:name="_Toc15132730"/>
+      <w:bookmarkStart w:id="7" w:name="_Toc15132730"/>
       <w:r>
         <w:t>Use Case Diagram</w:t>
       </w:r>
-      <w:bookmarkEnd w:id="6"/>
+      <w:bookmarkEnd w:id="7"/>
     </w:p>
     <w:p>
       <w:pPr>
@@ -7976,7 +7964,7 @@
           <w:rtl/>
         </w:rPr>
       </w:pPr>
-      <w:bookmarkStart w:id="7" w:name="_Toc15132731"/>
+      <w:bookmarkStart w:id="8" w:name="_Toc15132731"/>
       <w:r>
         <w:t xml:space="preserve">Use </w:t>
       </w:r>
@@ -7989,7 +7977,7 @@
       <w:r>
         <w:t>escription</w:t>
       </w:r>
-      <w:bookmarkEnd w:id="7"/>
+      <w:bookmarkEnd w:id="8"/>
     </w:p>
     <w:p>
       <w:pPr>
@@ -13992,7 +13980,7 @@
           <w:noProof/>
         </w:rPr>
       </w:pPr>
-      <w:bookmarkStart w:id="8" w:name="_Toc15132732"/>
+      <w:bookmarkStart w:id="9" w:name="_Toc15132732"/>
       <w:r>
         <w:rPr>
           <w:rFonts w:hint="cs"/>
@@ -14002,13 +13990,13 @@
         <w:lastRenderedPageBreak/>
         <w:t>תרשים מחלקות</w:t>
       </w:r>
-      <w:bookmarkEnd w:id="8"/>
+      <w:bookmarkEnd w:id="9"/>
     </w:p>
     <w:p>
       <w:pPr>
         <w:pStyle w:val="2"/>
       </w:pPr>
-      <w:bookmarkStart w:id="9" w:name="_Toc15132733"/>
+      <w:bookmarkStart w:id="10" w:name="_Toc15132733"/>
       <w:r>
         <w:t>C</w:t>
       </w:r>
@@ -14021,7 +14009,7 @@
       <w:r>
         <w:t>iagram</w:t>
       </w:r>
-      <w:bookmarkEnd w:id="9"/>
+      <w:bookmarkEnd w:id="10"/>
     </w:p>
     <w:p>
       <w:pPr>
@@ -14127,7 +14115,7 @@
           <w:rtl/>
         </w:rPr>
       </w:pPr>
-      <w:bookmarkStart w:id="10" w:name="_Toc15132734"/>
+      <w:bookmarkStart w:id="11" w:name="_Toc15132734"/>
       <w:r>
         <w:rPr>
           <w:rFonts w:hint="cs"/>
@@ -14136,7 +14124,7 @@
         <w:lastRenderedPageBreak/>
         <w:t>ארכיטקטורת המוצר</w:t>
       </w:r>
-      <w:bookmarkEnd w:id="10"/>
+      <w:bookmarkEnd w:id="11"/>
     </w:p>
     <w:p>
       <w:pPr>
@@ -14155,7 +14143,7 @@
           <w:rtl/>
         </w:rPr>
       </w:pPr>
-      <w:bookmarkStart w:id="11" w:name="_Toc15132735"/>
+      <w:bookmarkStart w:id="12" w:name="_Toc15132735"/>
       <w:r>
         <w:rPr>
           <w:rFonts w:hint="cs"/>
@@ -14163,7 +14151,7 @@
         </w:rPr>
         <w:t>נקודות קצה, מכשירים</w:t>
       </w:r>
-      <w:bookmarkEnd w:id="11"/>
+      <w:bookmarkEnd w:id="12"/>
     </w:p>
     <w:p>
       <w:pPr>
@@ -14188,11 +14176,9 @@
         </w:rPr>
         <w:t xml:space="preserve"> בעלי יכולת התקשרות מרחוק בטכנולוגיית </w:t>
       </w:r>
-      <w:proofErr w:type="spellStart"/>
       <w:r>
         <w:t>WiFi</w:t>
       </w:r>
-      <w:proofErr w:type="spellEnd"/>
       <w:r>
         <w:rPr>
           <w:rFonts w:hint="cs"/>
@@ -14242,7 +14228,7 @@
           <w:rtl/>
         </w:rPr>
       </w:pPr>
-      <w:bookmarkStart w:id="12" w:name="_Toc15132736"/>
+      <w:bookmarkStart w:id="13" w:name="_Toc15132736"/>
       <w:r>
         <w:rPr>
           <w:rFonts w:hint="cs"/>
@@ -14250,7 +14236,7 @@
         </w:rPr>
         <w:t>נקודות קצה, משתמשים</w:t>
       </w:r>
-      <w:bookmarkEnd w:id="12"/>
+      <w:bookmarkEnd w:id="13"/>
     </w:p>
     <w:p>
       <w:pPr>
@@ -14304,7 +14290,7 @@
           <w:rtl/>
         </w:rPr>
       </w:pPr>
-      <w:bookmarkStart w:id="13" w:name="_Toc15132737"/>
+      <w:bookmarkStart w:id="14" w:name="_Toc15132737"/>
       <w:r>
         <w:rPr>
           <w:rFonts w:hint="cs"/>
@@ -14312,7 +14298,7 @@
         </w:rPr>
         <w:t>שרת המערכת</w:t>
       </w:r>
-      <w:bookmarkEnd w:id="13"/>
+      <w:bookmarkEnd w:id="14"/>
     </w:p>
     <w:p>
       <w:pPr>
@@ -14346,7 +14332,7 @@
           <w:rtl/>
         </w:rPr>
       </w:pPr>
-      <w:bookmarkStart w:id="14" w:name="_Toc15132738"/>
+      <w:bookmarkStart w:id="15" w:name="_Toc15132738"/>
       <w:r>
         <w:rPr>
           <w:rFonts w:hint="cs"/>
@@ -14354,7 +14340,7 @@
         </w:rPr>
         <w:t>בסיס הנתונים</w:t>
       </w:r>
-      <w:bookmarkEnd w:id="14"/>
+      <w:bookmarkEnd w:id="15"/>
     </w:p>
     <w:p>
       <w:r>
@@ -14485,7 +14471,7 @@
           <w:rtl/>
         </w:rPr>
       </w:pPr>
-      <w:bookmarkStart w:id="15" w:name="_Toc15132739"/>
+      <w:bookmarkStart w:id="16" w:name="_Toc15132739"/>
       <w:r>
         <w:rPr>
           <w:rFonts w:hint="cs"/>
@@ -14495,7 +14481,7 @@
         <w:lastRenderedPageBreak/>
         <w:t>ארכיטקטורה לוגית</w:t>
       </w:r>
-      <w:bookmarkEnd w:id="15"/>
+      <w:bookmarkEnd w:id="16"/>
     </w:p>
     <w:p>
       <w:pPr>
@@ -14514,7 +14500,7 @@
           <w:rtl/>
         </w:rPr>
       </w:pPr>
-      <w:bookmarkStart w:id="16" w:name="_Toc15132740"/>
+      <w:bookmarkStart w:id="17" w:name="_Toc15132740"/>
       <w:r>
         <w:rPr>
           <w:rFonts w:hint="cs"/>
@@ -14522,7 +14508,7 @@
         </w:rPr>
         <w:t>ארכיטקטורת התוכנה</w:t>
       </w:r>
-      <w:bookmarkEnd w:id="16"/>
+      <w:bookmarkEnd w:id="17"/>
     </w:p>
     <w:p>
       <w:pPr>
@@ -14792,7 +14778,7 @@
           <w:rtl/>
         </w:rPr>
       </w:pPr>
-      <w:bookmarkStart w:id="17" w:name="_Toc15132741"/>
+      <w:bookmarkStart w:id="18" w:name="_Toc15132741"/>
       <w:r>
         <w:rPr>
           <w:rFonts w:hint="cs"/>
@@ -14801,7 +14787,7 @@
         <w:lastRenderedPageBreak/>
         <w:t>ספריות בולטות</w:t>
       </w:r>
-      <w:bookmarkEnd w:id="17"/>
+      <w:bookmarkEnd w:id="18"/>
     </w:p>
     <w:p>
       <w:pPr>
@@ -14831,23 +14817,13 @@
         </w:rPr>
         <w:t>ה-</w:t>
       </w:r>
-      <w:proofErr w:type="spellStart"/>
-      <w:r>
-        <w:rPr>
-          <w:rFonts w:ascii="David" w:hAnsi="David" w:cs="David"/>
-          <w:sz w:val="24"/>
-          <w:szCs w:val="24"/>
-        </w:rPr>
-        <w:t>Websockets</w:t>
-      </w:r>
-      <w:proofErr w:type="spellEnd"/>
-      <w:r>
-        <w:rPr>
-          <w:rFonts w:ascii="David" w:hAnsi="David" w:cs="David"/>
-          <w:sz w:val="24"/>
-          <w:szCs w:val="24"/>
-        </w:rPr>
-        <w:t xml:space="preserve"> Server</w:t>
+      <w:r>
+        <w:rPr>
+          <w:rFonts w:ascii="David" w:hAnsi="David" w:cs="David"/>
+          <w:sz w:val="24"/>
+          <w:szCs w:val="24"/>
+        </w:rPr>
+        <w:t>Websockets Server</w:t>
       </w:r>
       <w:r>
         <w:rPr>
@@ -14902,7 +14878,6 @@
         </w:rPr>
         <w:t xml:space="preserve">תזמוני ההדלקות וכיבויים ממומשים בעזרת ספריית </w:t>
       </w:r>
-      <w:proofErr w:type="spellStart"/>
       <w:r>
         <w:rPr>
           <w:rFonts w:ascii="David" w:hAnsi="David" w:cs="David"/>
@@ -14911,7 +14886,6 @@
         </w:rPr>
         <w:t>Hangfire</w:t>
       </w:r>
-      <w:proofErr w:type="spellEnd"/>
     </w:p>
     <w:p>
       <w:pPr>
@@ -15019,7 +14993,6 @@
         </w:rPr>
         <w:t xml:space="preserve"> לישות האמיתית בעזרת </w:t>
       </w:r>
-      <w:proofErr w:type="spellStart"/>
       <w:r>
         <w:rPr>
           <w:rFonts w:ascii="David" w:hAnsi="David" w:cs="David"/>
@@ -15028,7 +15001,6 @@
         </w:rPr>
         <w:t>AutoMapper</w:t>
       </w:r>
-      <w:proofErr w:type="spellEnd"/>
     </w:p>
     <w:p>
       <w:pPr>
@@ -15056,7 +15028,6 @@
         </w:rPr>
         <w:t xml:space="preserve"> ע"י </w:t>
       </w:r>
-      <w:proofErr w:type="spellStart"/>
       <w:r>
         <w:rPr>
           <w:rFonts w:ascii="David" w:hAnsi="David" w:cs="David"/>
@@ -15065,7 +15036,6 @@
         </w:rPr>
         <w:t>Autofac</w:t>
       </w:r>
-      <w:proofErr w:type="spellEnd"/>
     </w:p>
     <w:p>
       <w:pPr>
@@ -15111,7 +15081,6 @@
         </w:rPr>
         <w:t xml:space="preserve">גרף לשם צריכת חשמל ועלות מצטברת ע"י </w:t>
       </w:r>
-      <w:proofErr w:type="spellStart"/>
       <w:r>
         <w:rPr>
           <w:rFonts w:ascii="David" w:hAnsi="David" w:cs="David"/>
@@ -15120,7 +15089,6 @@
         </w:rPr>
         <w:t>Plotly</w:t>
       </w:r>
-      <w:proofErr w:type="spellEnd"/>
     </w:p>
     <w:p>
       <w:pPr>
@@ -15142,7 +15110,7 @@
           <w:rtl/>
         </w:rPr>
       </w:pPr>
-      <w:bookmarkStart w:id="18" w:name="_Toc15132742"/>
+      <w:bookmarkStart w:id="19" w:name="_Toc15132742"/>
       <w:r>
         <w:rPr>
           <w:rFonts w:hint="cs"/>
@@ -15150,7 +15118,7 @@
         </w:rPr>
         <w:t>המבנה הטבלאי במסד הנתונים</w:t>
       </w:r>
-      <w:bookmarkEnd w:id="18"/>
+      <w:bookmarkEnd w:id="19"/>
     </w:p>
     <w:p>
       <w:pPr>
@@ -15241,7 +15209,7 @@
           <w:rtl/>
         </w:rPr>
       </w:pPr>
-      <w:bookmarkStart w:id="19" w:name="_Toc15132743"/>
+      <w:bookmarkStart w:id="20" w:name="_Toc15132743"/>
       <w:r>
         <w:rPr>
           <w:rFonts w:hint="cs"/>
@@ -15250,18 +15218,18 @@
         <w:lastRenderedPageBreak/>
         <w:t>תהליכים מרכזיים</w:t>
       </w:r>
-      <w:bookmarkEnd w:id="19"/>
+      <w:bookmarkEnd w:id="20"/>
     </w:p>
     <w:p/>
     <w:p>
       <w:pPr>
         <w:pStyle w:val="2"/>
       </w:pPr>
-      <w:bookmarkStart w:id="20" w:name="_Toc15132744"/>
+      <w:bookmarkStart w:id="21" w:name="_Toc15132744"/>
       <w:r>
         <w:t>Activity Diagram for The Addition of a Plug</w:t>
       </w:r>
-      <w:bookmarkEnd w:id="20"/>
+      <w:bookmarkEnd w:id="21"/>
     </w:p>
     <w:p>
       <w:pPr>
@@ -15516,7 +15484,7 @@
       <w:pPr>
         <w:pStyle w:val="2"/>
       </w:pPr>
-      <w:bookmarkStart w:id="21" w:name="_Toc15132745"/>
+      <w:bookmarkStart w:id="22" w:name="_Toc15132745"/>
       <w:r>
         <w:rPr>
           <w:noProof/>
@@ -15581,7 +15549,7 @@
       <w:r>
         <w:t>Sequence Diagram of the Connection with the Server during Plug Addition</w:t>
       </w:r>
-      <w:bookmarkEnd w:id="21"/>
+      <w:bookmarkEnd w:id="22"/>
     </w:p>
     <w:p>
       <w:pPr>
@@ -15590,7 +15558,7 @@
           <w:rtl/>
         </w:rPr>
       </w:pPr>
-      <w:bookmarkStart w:id="22" w:name="_Toc15132746"/>
+      <w:bookmarkStart w:id="23" w:name="_Toc15132746"/>
       <w:r>
         <w:rPr>
           <w:rFonts w:hint="cs"/>
@@ -15599,7 +15567,7 @@
         <w:lastRenderedPageBreak/>
         <w:t>בדיקות</w:t>
       </w:r>
-      <w:bookmarkEnd w:id="22"/>
+      <w:bookmarkEnd w:id="23"/>
     </w:p>
     <w:p>
       <w:pPr>
@@ -15795,27 +15763,7 @@
           <w:szCs w:val="24"/>
           <w:rtl/>
         </w:rPr>
-        <w:t xml:space="preserve"> בוצע בשני רמות, ברמה הראשונה נבדק תקינות ממשק המשתמש מול שרת המערכת בנפרד ותקינות המרכיב </w:t>
-      </w:r>
-      <w:proofErr w:type="spellStart"/>
-      <w:r>
-        <w:rPr>
-          <w:rFonts w:ascii="David" w:hAnsi="David" w:cs="David"/>
-          <w:sz w:val="24"/>
-          <w:szCs w:val="24"/>
-          <w:rtl/>
-        </w:rPr>
-        <w:t>החומרתי</w:t>
-      </w:r>
-      <w:proofErr w:type="spellEnd"/>
-      <w:r>
-        <w:rPr>
-          <w:rFonts w:ascii="David" w:hAnsi="David" w:cs="David"/>
-          <w:sz w:val="24"/>
-          <w:szCs w:val="24"/>
-          <w:rtl/>
-        </w:rPr>
-        <w:t xml:space="preserve"> במערכת למול השרת בנפרד. בדיקות ממשק המשתמש למול השרת כללו קריאות לשרת באמצעות פרוטוקול </w:t>
+        <w:t xml:space="preserve"> בוצע בשני רמות, ברמה הראשונה נבדק תקינות ממשק המשתמש מול שרת המערכת בנפרד ותקינות המרכיב החומרתי במערכת למול השרת בנפרד. בדיקות ממשק המשתמש למול השרת כללו קריאות לשרת באמצעות פרוטוקול </w:t>
       </w:r>
       <w:r>
         <w:rPr>
@@ -15868,27 +15816,7 @@
           <w:szCs w:val="24"/>
           <w:rtl/>
         </w:rPr>
-        <w:t xml:space="preserve">בדיקת המרכיב </w:t>
-      </w:r>
-      <w:proofErr w:type="spellStart"/>
-      <w:r>
-        <w:rPr>
-          <w:rFonts w:ascii="David" w:hAnsi="David" w:cs="David"/>
-          <w:sz w:val="24"/>
-          <w:szCs w:val="24"/>
-          <w:rtl/>
-        </w:rPr>
-        <w:t>החומרתי</w:t>
-      </w:r>
-      <w:proofErr w:type="spellEnd"/>
-      <w:r>
-        <w:rPr>
-          <w:rFonts w:ascii="David" w:hAnsi="David" w:cs="David"/>
-          <w:sz w:val="24"/>
-          <w:szCs w:val="24"/>
-          <w:rtl/>
-        </w:rPr>
-        <w:t xml:space="preserve"> למול השרת בוצעה בעזרת מדידות מתחים, רכיבים חזותיים (נורות לד) ומעקב אחר פלט התוכנית. נבדקה תקינות התקשורת האלחוטית בין הרכיב והשרת, תקינות העברת המידע וסביבות עבודה שונות. התוצאות התקינות של התקשורת בין שני המרכיבים היוו חותמת להמשך פיתוח המערכת וקידום האלמנטים השונים אותם בקשנו ליצור. למעשה, נבנתה תשתית בין השרת לרכיב החכם שבאמצעות קדמנו יכולות שונות למערכת.</w:t>
+        <w:t>בדיקת המרכיב החומרתי למול השרת בוצעה בעזרת מדידות מתחים, רכיבים חזותיים (נורות לד) ומעקב אחר פלט התוכנית. נבדקה תקינות התקשורת האלחוטית בין הרכיב והשרת, תקינות העברת המידע וסביבות עבודה שונות. התוצאות התקינות של התקשורת בין שני המרכיבים היוו חותמת להמשך פיתוח המערכת וקידום האלמנטים השונים אותם בקשנו ליצור. למעשה, נבנתה תשתית בין השרת לרכיב החכם שבאמצעות קדמנו יכולות שונות למערכת.</w:t>
       </w:r>
     </w:p>
     <w:p>
@@ -15950,7 +15878,7 @@
           <w:rtl/>
         </w:rPr>
       </w:pPr>
-      <w:bookmarkStart w:id="23" w:name="_Toc15132747"/>
+      <w:bookmarkStart w:id="24" w:name="_Toc15132747"/>
       <w:r>
         <w:rPr>
           <w:rFonts w:hint="cs"/>
@@ -15959,7 +15887,7 @@
         <w:lastRenderedPageBreak/>
         <w:t>תהליך העבודה</w:t>
       </w:r>
-      <w:bookmarkEnd w:id="23"/>
+      <w:bookmarkEnd w:id="24"/>
     </w:p>
     <w:p>
       <w:pPr>
@@ -15987,38 +15915,37 @@
           <w:szCs w:val="24"/>
           <w:rtl/>
         </w:rPr>
-        <w:t xml:space="preserve">בפועל, לפי הגישה </w:t>
-      </w:r>
-      <w:proofErr w:type="spellStart"/>
-      <w:r>
+        <w:t>בפועל, לפי הגישה האג'ילית, ביצענו תכנון, לאחר מכן מימשנו קוד התואם את התכנון, לאחר מכן חזרנו לשלב התכנון כדי לבצע שינויים ולבסוף כתבנו את הקוד בפועל ובנינו את הרכיב החשמלי יחד עם ביצוע הבדיקות המתאימות.</w:t>
+      </w:r>
+    </w:p>
+    <w:p>
+      <w:pPr>
         <w:rPr>
           <w:rFonts w:ascii="David" w:hAnsi="David" w:cs="David"/>
           <w:sz w:val="18"/>
           <w:szCs w:val="24"/>
           <w:rtl/>
         </w:rPr>
-        <w:t>האג'ילית</w:t>
-      </w:r>
-      <w:proofErr w:type="spellEnd"/>
-      <w:r>
+      </w:pPr>
+    </w:p>
+    <w:p>
+      <w:pPr>
         <w:rPr>
           <w:rFonts w:ascii="David" w:hAnsi="David" w:cs="David"/>
           <w:sz w:val="18"/>
           <w:szCs w:val="24"/>
           <w:rtl/>
         </w:rPr>
-        <w:t>, ביצענו תכנון, לאחר מכן מימשנו קוד התואם את התכנון, לאחר מכן חזרנו לשלב התכנון כדי לבצע שינויים ולבסוף כתבנו את הקוד בפועל ובנינו את הרכיב החשמלי יחד עם ביצוע הבדיקות המתאימות.</w:t>
-      </w:r>
-    </w:p>
-    <w:p>
-      <w:pPr>
+      </w:pPr>
+      <w:r>
         <w:rPr>
           <w:rFonts w:ascii="David" w:hAnsi="David" w:cs="David"/>
           <w:sz w:val="18"/>
           <w:szCs w:val="24"/>
           <w:rtl/>
         </w:rPr>
-      </w:pPr>
+        <w:t>בכל שבוע התנהלה שיחת צוות שוטפת שבה היינו דנים על התרחישים שהשגנו עד עכשיו, הפעולות אותן אנחנו מתכננים להשיג והמכשולים אשר עומדים בפנינו.</w:t>
+      </w:r>
     </w:p>
     <w:p>
       <w:pPr>
@@ -16036,18 +15963,42 @@
           <w:szCs w:val="24"/>
           <w:rtl/>
         </w:rPr>
-        <w:t>בכל שבוע התנהלה שיחת צוות שוטפת שבה היינו דנים על התרחישים שהשגנו עד עכשיו, הפעולות אותן אנחנו מתכננים להשיג והמכשולים אשר עומדים בפנינו.</w:t>
-      </w:r>
-    </w:p>
-    <w:p>
-      <w:pPr>
+        <w:t xml:space="preserve">השתמשנו בפלטפורמות </w:t>
+      </w:r>
+      <w:r>
+        <w:rPr>
+          <w:rFonts w:ascii="David" w:hAnsi="David" w:cs="David"/>
+          <w:sz w:val="24"/>
+          <w:szCs w:val="36"/>
+        </w:rPr>
+        <w:t>Github</w:t>
+      </w:r>
+      <w:r>
+        <w:rPr>
+          <w:rFonts w:ascii="David" w:hAnsi="David" w:cs="David"/>
+          <w:sz w:val="24"/>
+          <w:szCs w:val="36"/>
+          <w:rtl/>
+        </w:rPr>
+        <w:t xml:space="preserve"> </w:t>
+      </w:r>
+      <w:r>
         <w:rPr>
           <w:rFonts w:ascii="David" w:hAnsi="David" w:cs="David"/>
           <w:sz w:val="18"/>
           <w:szCs w:val="24"/>
           <w:rtl/>
         </w:rPr>
-      </w:pPr>
+        <w:t xml:space="preserve">ו – </w:t>
+      </w:r>
+      <w:r>
+        <w:rPr>
+          <w:rFonts w:ascii="David" w:hAnsi="David" w:cs="David"/>
+          <w:sz w:val="24"/>
+          <w:szCs w:val="36"/>
+        </w:rPr>
+        <w:t>AzureDevOps</w:t>
+      </w:r>
       <w:r>
         <w:rPr>
           <w:rFonts w:ascii="David" w:hAnsi="David" w:cs="David"/>
@@ -16055,23 +16006,55 @@
           <w:szCs w:val="24"/>
           <w:rtl/>
         </w:rPr>
-        <w:t xml:space="preserve">השתמשנו בפלטפורמות </w:t>
-      </w:r>
-      <w:proofErr w:type="spellStart"/>
+        <w:t xml:space="preserve">, שם עבדנו עם </w:t>
+      </w:r>
       <w:r>
         <w:rPr>
           <w:rFonts w:ascii="David" w:hAnsi="David" w:cs="David"/>
           <w:sz w:val="24"/>
           <w:szCs w:val="36"/>
         </w:rPr>
-        <w:t>Github</w:t>
-      </w:r>
-      <w:proofErr w:type="spellEnd"/>
+        <w:t>Continuous Integration</w:t>
+      </w:r>
+      <w:r>
+        <w:rPr>
+          <w:rFonts w:ascii="David" w:hAnsi="David" w:cs="David"/>
+          <w:sz w:val="18"/>
+          <w:szCs w:val="24"/>
+          <w:rtl/>
+        </w:rPr>
+        <w:t xml:space="preserve"> על מנת לוודא שהגרסה העדכנית יציבה ותקינה.</w:t>
+      </w:r>
+    </w:p>
+    <w:p>
+      <w:pPr>
+        <w:rPr>
+          <w:rFonts w:ascii="David" w:hAnsi="David" w:cs="David"/>
+          <w:sz w:val="18"/>
+          <w:szCs w:val="24"/>
+          <w:rtl/>
+        </w:rPr>
+      </w:pPr>
+      <w:r>
+        <w:rPr>
+          <w:rFonts w:ascii="David" w:hAnsi="David" w:cs="David"/>
+          <w:sz w:val="18"/>
+          <w:szCs w:val="24"/>
+          <w:rtl/>
+        </w:rPr>
+        <w:t xml:space="preserve">עבדנו במתודולוגיית </w:t>
+      </w:r>
       <w:r>
         <w:rPr>
           <w:rFonts w:ascii="David" w:hAnsi="David" w:cs="David"/>
           <w:sz w:val="24"/>
           <w:szCs w:val="36"/>
+        </w:rPr>
+        <w:t>Agile</w:t>
+      </w:r>
+      <w:r>
+        <w:rPr>
+          <w:rFonts w:ascii="David" w:hAnsi="David" w:cs="David"/>
           <w:rtl/>
         </w:rPr>
         <w:t xml:space="preserve"> </w:t>
@@ -16083,18 +16066,25 @@
           <w:szCs w:val="24"/>
           <w:rtl/>
         </w:rPr>
-        <w:t xml:space="preserve">ו – </w:t>
-      </w:r>
-      <w:proofErr w:type="spellStart"/>
+        <w:t xml:space="preserve">כללית אשר בה חילקנו משימות עבור כל </w:t>
+      </w:r>
       <w:r>
         <w:rPr>
           <w:rFonts w:ascii="David" w:hAnsi="David" w:cs="David"/>
           <w:sz w:val="24"/>
           <w:szCs w:val="36"/>
         </w:rPr>
-        <w:t>AzureDevOps</w:t>
-      </w:r>
-      <w:proofErr w:type="spellEnd"/>
+        <w:t>Use-Case</w:t>
+      </w:r>
+      <w:r>
+        <w:rPr>
+          <w:rFonts w:ascii="David" w:hAnsi="David" w:cs="David"/>
+          <w:sz w:val="24"/>
+          <w:szCs w:val="36"/>
+          <w:rtl/>
+        </w:rPr>
+        <w:t xml:space="preserve"> </w:t>
+      </w:r>
       <w:r>
         <w:rPr>
           <w:rFonts w:ascii="David" w:hAnsi="David" w:cs="David"/>
@@ -16102,7 +16092,36 @@
           <w:szCs w:val="24"/>
           <w:rtl/>
         </w:rPr>
-        <w:t xml:space="preserve">, שם עבדנו עם </w:t>
+        <w:t>וכל חבר צוות היה אחראי למשימות שהיו תחת תחומי האחריות שלו.</w:t>
+      </w:r>
+    </w:p>
+    <w:p>
+      <w:pPr>
+        <w:rPr>
+          <w:rFonts w:ascii="David" w:hAnsi="David" w:cs="David"/>
+          <w:sz w:val="18"/>
+          <w:szCs w:val="24"/>
+          <w:rtl/>
+        </w:rPr>
+      </w:pPr>
+    </w:p>
+    <w:p>
+      <w:pPr>
+        <w:rPr>
+          <w:rFonts w:ascii="David" w:hAnsi="David" w:cs="David"/>
+          <w:sz w:val="18"/>
+          <w:szCs w:val="24"/>
+          <w:rtl/>
+        </w:rPr>
+      </w:pPr>
+      <w:r>
+        <w:rPr>
+          <w:rFonts w:ascii="David" w:hAnsi="David" w:cs="David"/>
+          <w:sz w:val="18"/>
+          <w:szCs w:val="24"/>
+          <w:rtl/>
+        </w:rPr>
+        <w:t xml:space="preserve">חלוקת העבודה התבצעה בפועל כך שירדן שוהם היה אחראי על הרכיב החשמלי ועל ה </w:t>
       </w:r>
       <w:r>
         <w:rPr>
@@ -16110,7 +16129,7 @@
           <w:sz w:val="24"/>
           <w:szCs w:val="36"/>
         </w:rPr>
-        <w:t>Continuous Integration</w:t>
+        <w:t>API</w:t>
       </w:r>
       <w:r>
         <w:rPr>
@@ -16119,213 +16138,7 @@
           <w:szCs w:val="24"/>
           <w:rtl/>
         </w:rPr>
-        <w:t xml:space="preserve"> על מנת לוודא שהגרסה העדכנית יציבה ותקינה.</w:t>
-      </w:r>
-    </w:p>
-    <w:p>
-      <w:pPr>
-        <w:rPr>
-          <w:rFonts w:ascii="David" w:hAnsi="David" w:cs="David"/>
-          <w:sz w:val="18"/>
-          <w:szCs w:val="24"/>
-          <w:rtl/>
-        </w:rPr>
-      </w:pPr>
-      <w:r>
-        <w:rPr>
-          <w:rFonts w:ascii="David" w:hAnsi="David" w:cs="David"/>
-          <w:sz w:val="18"/>
-          <w:szCs w:val="24"/>
-          <w:rtl/>
-        </w:rPr>
-        <w:t xml:space="preserve">עבדנו במתודולוגיית </w:t>
-      </w:r>
-      <w:r>
-        <w:rPr>
-          <w:rFonts w:ascii="David" w:hAnsi="David" w:cs="David"/>
-          <w:sz w:val="24"/>
-          <w:szCs w:val="36"/>
-        </w:rPr>
-        <w:t>Agile</w:t>
-      </w:r>
-      <w:r>
-        <w:rPr>
-          <w:rFonts w:ascii="David" w:hAnsi="David" w:cs="David"/>
-          <w:rtl/>
-        </w:rPr>
-        <w:t xml:space="preserve"> </w:t>
-      </w:r>
-      <w:r>
-        <w:rPr>
-          <w:rFonts w:ascii="David" w:hAnsi="David" w:cs="David"/>
-          <w:sz w:val="18"/>
-          <w:szCs w:val="24"/>
-          <w:rtl/>
-        </w:rPr>
-        <w:t xml:space="preserve">כללית אשר בה חילקנו משימות עבור כל </w:t>
-      </w:r>
-      <w:r>
-        <w:rPr>
-          <w:rFonts w:ascii="David" w:hAnsi="David" w:cs="David"/>
-          <w:sz w:val="24"/>
-          <w:szCs w:val="36"/>
-        </w:rPr>
-        <w:t>Use-Case</w:t>
-      </w:r>
-      <w:r>
-        <w:rPr>
-          <w:rFonts w:ascii="David" w:hAnsi="David" w:cs="David"/>
-          <w:sz w:val="24"/>
-          <w:szCs w:val="36"/>
-          <w:rtl/>
-        </w:rPr>
-        <w:t xml:space="preserve"> </w:t>
-      </w:r>
-      <w:r>
-        <w:rPr>
-          <w:rFonts w:ascii="David" w:hAnsi="David" w:cs="David"/>
-          <w:sz w:val="18"/>
-          <w:szCs w:val="24"/>
-          <w:rtl/>
-        </w:rPr>
-        <w:t>וכל חבר צוות היה אחראי למשימות שהיו תחת תחומי האחריות שלו.</w:t>
-      </w:r>
-    </w:p>
-    <w:p>
-      <w:pPr>
-        <w:rPr>
-          <w:rFonts w:ascii="David" w:hAnsi="David" w:cs="David"/>
-          <w:sz w:val="18"/>
-          <w:szCs w:val="24"/>
-          <w:rtl/>
-        </w:rPr>
-      </w:pPr>
-    </w:p>
-    <w:p>
-      <w:pPr>
-        <w:rPr>
-          <w:rFonts w:ascii="David" w:hAnsi="David" w:cs="David"/>
-          <w:sz w:val="18"/>
-          <w:szCs w:val="24"/>
-          <w:rtl/>
-        </w:rPr>
-      </w:pPr>
-      <w:r>
-        <w:rPr>
-          <w:rFonts w:ascii="David" w:hAnsi="David" w:cs="David"/>
-          <w:sz w:val="18"/>
-          <w:szCs w:val="24"/>
-          <w:rtl/>
-        </w:rPr>
-        <w:t xml:space="preserve">חלוקת העבודה התבצעה בפועל כך שירדן שוהם היה אחראי על הרכיב החשמלי ועל ה </w:t>
-      </w:r>
-      <w:r>
-        <w:rPr>
-          <w:rFonts w:ascii="David" w:hAnsi="David" w:cs="David"/>
-          <w:sz w:val="24"/>
-          <w:szCs w:val="36"/>
-        </w:rPr>
-        <w:t>API</w:t>
-      </w:r>
-      <w:r>
-        <w:rPr>
-          <w:rFonts w:ascii="David" w:hAnsi="David" w:cs="David"/>
-          <w:sz w:val="18"/>
-          <w:szCs w:val="24"/>
-          <w:rtl/>
-        </w:rPr>
-        <w:t xml:space="preserve">, יחד </w:t>
-      </w:r>
-      <w:proofErr w:type="spellStart"/>
-      <w:r>
-        <w:rPr>
-          <w:rFonts w:ascii="David" w:hAnsi="David" w:cs="David"/>
-          <w:sz w:val="18"/>
-          <w:szCs w:val="24"/>
-          <w:rtl/>
-        </w:rPr>
-        <w:t>איתו</w:t>
-      </w:r>
-      <w:proofErr w:type="spellEnd"/>
-      <w:r>
-        <w:rPr>
-          <w:rFonts w:ascii="David" w:hAnsi="David" w:cs="David"/>
-          <w:sz w:val="18"/>
-          <w:szCs w:val="24"/>
-          <w:rtl/>
-        </w:rPr>
-        <w:t xml:space="preserve"> עבד אבי </w:t>
-      </w:r>
-      <w:proofErr w:type="spellStart"/>
-      <w:r>
-        <w:rPr>
-          <w:rFonts w:ascii="David" w:hAnsi="David" w:cs="David"/>
-          <w:sz w:val="18"/>
-          <w:szCs w:val="24"/>
-          <w:rtl/>
-        </w:rPr>
-        <w:t>מיש</w:t>
-      </w:r>
-      <w:bookmarkStart w:id="24" w:name="_GoBack"/>
-      <w:bookmarkEnd w:id="24"/>
-      <w:r>
-        <w:rPr>
-          <w:rFonts w:ascii="David" w:hAnsi="David" w:cs="David"/>
-          <w:sz w:val="18"/>
-          <w:szCs w:val="24"/>
-          <w:rtl/>
-        </w:rPr>
-        <w:t>ייב</w:t>
-      </w:r>
-      <w:proofErr w:type="spellEnd"/>
-      <w:r>
-        <w:rPr>
-          <w:rFonts w:ascii="David" w:hAnsi="David" w:cs="David"/>
-          <w:sz w:val="18"/>
-          <w:szCs w:val="24"/>
-          <w:rtl/>
-        </w:rPr>
-        <w:t xml:space="preserve"> בדגש על האבטחה. על צד הלקוח היה אחראי אביאל וקנין אשר יחד </w:t>
-      </w:r>
-      <w:proofErr w:type="spellStart"/>
-      <w:r>
-        <w:rPr>
-          <w:rFonts w:ascii="David" w:hAnsi="David" w:cs="David"/>
-          <w:sz w:val="18"/>
-          <w:szCs w:val="24"/>
-          <w:rtl/>
-        </w:rPr>
-        <w:t>איתו</w:t>
-      </w:r>
-      <w:proofErr w:type="spellEnd"/>
-      <w:r>
-        <w:rPr>
-          <w:rFonts w:ascii="David" w:hAnsi="David" w:cs="David"/>
-          <w:sz w:val="18"/>
-          <w:szCs w:val="24"/>
-          <w:rtl/>
-        </w:rPr>
-        <w:t xml:space="preserve"> עבדו רון כץ ועלאא גנימה להקמת אתר צד לקוח מוגמר. בנוסף כל אחד מחברי הצוות נתן חלק גם בתחומי אחריות אשר לא קשורים אליו על מנת שכל אחד מחברי הצוות יכיר את המערכת כולה ובמקרה הצורך יוכל להחליף חבר אשר לא זמין (לפי המתודולוגיה </w:t>
-      </w:r>
-      <w:proofErr w:type="spellStart"/>
-      <w:r>
-        <w:rPr>
-          <w:rFonts w:ascii="David" w:hAnsi="David" w:cs="David"/>
-          <w:sz w:val="18"/>
-          <w:szCs w:val="24"/>
-          <w:rtl/>
-        </w:rPr>
-        <w:t>האג'ילית</w:t>
-      </w:r>
-      <w:proofErr w:type="spellEnd"/>
-      <w:r>
-        <w:rPr>
-          <w:rFonts w:ascii="David" w:hAnsi="David" w:cs="David"/>
-          <w:sz w:val="18"/>
-          <w:szCs w:val="24"/>
-          <w:rtl/>
-        </w:rPr>
-        <w:t>).</w:t>
+        <w:t>, יחד איתו עבד אבי מישייב בדגש על האבטחה. על צד הלקוח היה אחראי אביאל וקנין אשר יחד איתו עבדו רון כץ ועלאא גנימה להקמת אתר צד לקוח מוגמר. בנוסף כל אחד מחברי הצוות נתן חלק גם בתחומי אחריות אשר לא קשורים אליו על מנת שכל אחד מחברי הצוות יכיר את המערכת כולה ובמקרה הצורך יוכל להחליף חבר אשר לא זמין (לפי המתודולוגיה האג'ילית).</w:t>
       </w:r>
     </w:p>
     <w:p>
@@ -16480,35 +16293,15 @@
           <w:sz w:val="24"/>
           <w:rtl/>
         </w:rPr>
-        <w:t xml:space="preserve"> בעל </w:t>
-      </w:r>
-      <w:proofErr w:type="spellStart"/>
+        <w:t xml:space="preserve"> בעל טכנלוגיית </w:t>
+      </w:r>
       <w:r>
         <w:rPr>
           <w:rFonts w:cs="David"/>
           <w:sz w:val="24"/>
-          <w:rtl/>
-        </w:rPr>
-        <w:t>טכנלוגיית</w:t>
-      </w:r>
-      <w:proofErr w:type="spellEnd"/>
-      <w:r>
-        <w:rPr>
-          <w:rFonts w:cs="David"/>
-          <w:sz w:val="24"/>
-          <w:rtl/>
-        </w:rPr>
-        <w:t xml:space="preserve"> </w:t>
-      </w:r>
-      <w:proofErr w:type="spellStart"/>
-      <w:r>
-        <w:rPr>
-          <w:rFonts w:cs="David"/>
-          <w:sz w:val="24"/>
         </w:rPr>
         <w:t>WiFi</w:t>
       </w:r>
-      <w:proofErr w:type="spellEnd"/>
       <w:r>
         <w:rPr>
           <w:rFonts w:cs="David"/>
@@ -16562,7 +16355,6 @@
         </w:rPr>
         <w:t xml:space="preserve">הכרנו והתנסינו בטכנולוגיית </w:t>
       </w:r>
-      <w:proofErr w:type="spellStart"/>
       <w:r>
         <w:rPr>
           <w:rFonts w:cs="David"/>
@@ -16570,7 +16362,6 @@
         </w:rPr>
         <w:t>WebSockets</w:t>
       </w:r>
-      <w:proofErr w:type="spellEnd"/>
       <w:r>
         <w:rPr>
           <w:rFonts w:cs="David"/>
@@ -16775,75 +16566,30 @@
           <w:rFonts w:cs="David"/>
           <w:sz w:val="24"/>
         </w:rPr>
-        <w:t xml:space="preserve">html, </w:t>
-      </w:r>
-      <w:proofErr w:type="spellStart"/>
+        <w:t>html, css, javascript</w:t>
+      </w:r>
       <w:r>
         <w:rPr>
           <w:rFonts w:cs="David"/>
           <w:sz w:val="24"/>
-        </w:rPr>
-        <w:t>css</w:t>
-      </w:r>
-      <w:proofErr w:type="spellEnd"/>
+          <w:rtl/>
+        </w:rPr>
+        <w:t xml:space="preserve">. התנסינו בספרית </w:t>
+      </w:r>
       <w:r>
         <w:rPr>
           <w:rFonts w:cs="David"/>
           <w:sz w:val="24"/>
         </w:rPr>
-        <w:t xml:space="preserve">, </w:t>
-      </w:r>
-      <w:proofErr w:type="spellStart"/>
+        <w:t>JQuery</w:t>
+      </w:r>
       <w:r>
         <w:rPr>
           <w:rFonts w:cs="David"/>
           <w:sz w:val="24"/>
-        </w:rPr>
-        <w:t>javascript</w:t>
-      </w:r>
-      <w:proofErr w:type="spellEnd"/>
-      <w:r>
-        <w:rPr>
-          <w:rFonts w:cs="David"/>
-          <w:sz w:val="24"/>
-          <w:rtl/>
-        </w:rPr>
-        <w:t xml:space="preserve">. התנסינו בספרית </w:t>
-      </w:r>
-      <w:proofErr w:type="spellStart"/>
-      <w:r>
-        <w:rPr>
-          <w:rFonts w:cs="David"/>
-          <w:sz w:val="24"/>
-        </w:rPr>
-        <w:t>JQuery</w:t>
-      </w:r>
-      <w:proofErr w:type="spellEnd"/>
-      <w:r>
-        <w:rPr>
-          <w:rFonts w:cs="David"/>
-          <w:sz w:val="24"/>
-          <w:rtl/>
-        </w:rPr>
-        <w:t xml:space="preserve"> </w:t>
-      </w:r>
-      <w:proofErr w:type="spellStart"/>
-      <w:r>
-        <w:rPr>
-          <w:rFonts w:cs="David"/>
-          <w:sz w:val="24"/>
-          <w:rtl/>
-        </w:rPr>
-        <w:t>ובטכנולגית</w:t>
-      </w:r>
-      <w:proofErr w:type="spellEnd"/>
-      <w:r>
-        <w:rPr>
-          <w:rFonts w:cs="David"/>
-          <w:sz w:val="24"/>
-          <w:rtl/>
-        </w:rPr>
-        <w:t xml:space="preserve"> </w:t>
+          <w:rtl/>
+        </w:rPr>
+        <w:t xml:space="preserve"> ובטכנולגית </w:t>
       </w:r>
       <w:r>
         <w:rPr>
@@ -18513,7 +18259,7 @@
 </file>
 
 <file path=customXml/itemProps1.xml><?xml version="1.0" encoding="utf-8"?>
-<ds:datastoreItem xmlns:ds="http://schemas.openxmlformats.org/officeDocument/2006/customXml" ds:itemID="{15954962-82E2-4EB8-B944-1ADBD62D8D3F}">
+<ds:datastoreItem xmlns:ds="http://schemas.openxmlformats.org/officeDocument/2006/customXml" ds:itemID="{81DE0897-7FCD-4625-AB51-ECD2F6E468E4}">
   <ds:schemaRefs>
     <ds:schemaRef ds:uri="http://schemas.openxmlformats.org/officeDocument/2006/bibliography"/>
   </ds:schemaRefs>

</xml_diff>